<commit_message>
UPDATE use case of id : 1.1 ✅
update the precondition of the login feature
</commit_message>
<xml_diff>
--- a/REQs.docx
+++ b/REQs.docx
@@ -958,8 +958,9 @@
               <w:spacing w:before="60" w:after="240" w:line="240" w:lineRule="auto"/>
               <w:rPr>
                 <w:rFonts w:ascii="Times New Roman" w:eastAsia="Times New Roman" w:hAnsi="Times New Roman" w:cs="Times New Roman"/>
-                <w:sz w:val="24"/>
-                <w:szCs w:val="24"/>
+                <w:color w:val="000000"/>
+                <w:sz w:val="28"/>
+                <w:szCs w:val="28"/>
               </w:rPr>
             </w:pPr>
             <w:r>
@@ -971,6 +972,36 @@
               </w:rPr>
               <w:t>The user must have secure connection</w:t>
             </w:r>
+          </w:p>
+          <w:p>
+            <w:pPr>
+              <w:spacing w:before="60" w:after="240" w:line="240" w:lineRule="auto"/>
+              <w:rPr>
+                <w:rFonts w:ascii="Times New Roman" w:eastAsia="Times New Roman" w:hAnsi="Times New Roman" w:cs="Times New Roman"/>
+                <w:color w:val="000000"/>
+                <w:sz w:val="28"/>
+                <w:szCs w:val="28"/>
+              </w:rPr>
+            </w:pPr>
+            <w:r>
+              <w:rPr>
+                <w:rFonts w:ascii="Times New Roman" w:eastAsia="Times New Roman" w:hAnsi="Times New Roman" w:cs="Times New Roman"/>
+                <w:color w:val="000000"/>
+                <w:sz w:val="28"/>
+                <w:szCs w:val="28"/>
+              </w:rPr>
+              <w:t>The user must be logged in</w:t>
+            </w:r>
+          </w:p>
+          <w:p>
+            <w:pPr>
+              <w:spacing w:before="60" w:after="240" w:line="240" w:lineRule="auto"/>
+              <w:rPr>
+                <w:rFonts w:ascii="Times New Roman" w:eastAsia="Times New Roman" w:hAnsi="Times New Roman" w:cs="Times New Roman"/>
+                <w:sz w:val="24"/>
+                <w:szCs w:val="24"/>
+              </w:rPr>
+            </w:pPr>
           </w:p>
         </w:tc>
       </w:tr>
@@ -1731,7 +1762,6 @@
                 <w:sz w:val="28"/>
                 <w:szCs w:val="28"/>
               </w:rPr>
-              <w:lastRenderedPageBreak/>
               <w:t>Use Case ID</w:t>
             </w:r>
           </w:p>
@@ -3491,7 +3521,6 @@
                 <w:sz w:val="28"/>
                 <w:szCs w:val="28"/>
               </w:rPr>
-              <w:lastRenderedPageBreak/>
               <w:t>Use Case ID</w:t>
             </w:r>
           </w:p>
@@ -5004,6 +5033,7 @@
                 <w:sz w:val="28"/>
                 <w:szCs w:val="28"/>
               </w:rPr>
+              <w:lastRenderedPageBreak/>
               <w:t>Special requirements</w:t>
             </w:r>
           </w:p>
@@ -5167,7 +5197,6 @@
                 <w:sz w:val="28"/>
                 <w:szCs w:val="28"/>
               </w:rPr>
-              <w:lastRenderedPageBreak/>
               <w:t>Notes and Issues</w:t>
             </w:r>
           </w:p>
@@ -6588,6 +6617,7 @@
                 <w:sz w:val="28"/>
                 <w:szCs w:val="28"/>
               </w:rPr>
+              <w:lastRenderedPageBreak/>
               <w:t>Frequency of use</w:t>
             </w:r>
           </w:p>
@@ -6669,7 +6699,6 @@
                 <w:sz w:val="28"/>
                 <w:szCs w:val="28"/>
               </w:rPr>
-              <w:lastRenderedPageBreak/>
               <w:t>Special requirements</w:t>
             </w:r>
           </w:p>
@@ -8344,6 +8373,7 @@
                 <w:sz w:val="28"/>
                 <w:szCs w:val="28"/>
               </w:rPr>
+              <w:lastRenderedPageBreak/>
               <w:t>Frequency of use</w:t>
             </w:r>
           </w:p>
@@ -8425,7 +8455,6 @@
                 <w:sz w:val="28"/>
                 <w:szCs w:val="28"/>
               </w:rPr>
-              <w:lastRenderedPageBreak/>
               <w:t>Special requirements</w:t>
             </w:r>
           </w:p>
@@ -9775,6 +9804,7 @@
                 <w:sz w:val="28"/>
                 <w:szCs w:val="28"/>
               </w:rPr>
+              <w:lastRenderedPageBreak/>
               <w:t>Postconditions</w:t>
             </w:r>
           </w:p>
@@ -9858,7 +9888,6 @@
                 <w:sz w:val="28"/>
                 <w:szCs w:val="28"/>
               </w:rPr>
-              <w:lastRenderedPageBreak/>
               <w:t>Normal Flow</w:t>
             </w:r>
           </w:p>
@@ -11430,6 +11459,7 @@
                 <w:sz w:val="28"/>
                 <w:szCs w:val="28"/>
               </w:rPr>
+              <w:lastRenderedPageBreak/>
               <w:t>Trigger</w:t>
             </w:r>
           </w:p>
@@ -11513,7 +11543,6 @@
                 <w:sz w:val="28"/>
                 <w:szCs w:val="28"/>
               </w:rPr>
-              <w:lastRenderedPageBreak/>
               <w:t>Preconditions</w:t>
             </w:r>
           </w:p>
@@ -13027,6 +13056,7 @@
                 <w:sz w:val="28"/>
                 <w:szCs w:val="28"/>
               </w:rPr>
+              <w:lastRenderedPageBreak/>
               <w:t>Dependencies</w:t>
             </w:r>
           </w:p>
@@ -13110,7 +13140,6 @@
                 <w:sz w:val="28"/>
                 <w:szCs w:val="28"/>
               </w:rPr>
-              <w:lastRenderedPageBreak/>
               <w:t>Trigger</w:t>
             </w:r>
           </w:p>
@@ -14754,6 +14783,7 @@
                 <w:sz w:val="28"/>
                 <w:szCs w:val="28"/>
               </w:rPr>
+              <w:lastRenderedPageBreak/>
               <w:t>Dependencies</w:t>
             </w:r>
           </w:p>
@@ -14837,7 +14867,6 @@
                 <w:sz w:val="28"/>
                 <w:szCs w:val="28"/>
               </w:rPr>
-              <w:lastRenderedPageBreak/>
               <w:t>Trigger</w:t>
             </w:r>
           </w:p>
@@ -16410,6 +16439,7 @@
                 <w:sz w:val="28"/>
                 <w:szCs w:val="28"/>
               </w:rPr>
+              <w:lastRenderedPageBreak/>
               <w:t>Description</w:t>
             </w:r>
           </w:p>
@@ -16491,7 +16521,6 @@
                 <w:sz w:val="28"/>
                 <w:szCs w:val="28"/>
               </w:rPr>
-              <w:lastRenderedPageBreak/>
               <w:t>Dependencies</w:t>
             </w:r>
           </w:p>
@@ -18252,6 +18281,7 @@
                 <w:sz w:val="28"/>
                 <w:szCs w:val="28"/>
               </w:rPr>
+              <w:lastRenderedPageBreak/>
               <w:t>Preconditions</w:t>
             </w:r>
           </w:p>
@@ -18335,7 +18365,6 @@
                 <w:sz w:val="28"/>
                 <w:szCs w:val="28"/>
               </w:rPr>
-              <w:lastRenderedPageBreak/>
               <w:t>Postconditions</w:t>
             </w:r>
           </w:p>

</xml_diff>

<commit_message>
Update use case of id : 1.1
added extra preconditions
</commit_message>
<xml_diff>
--- a/REQs.docx
+++ b/REQs.docx
@@ -41,7 +41,7 @@
         <w:gridCol w:w="2556"/>
         <w:gridCol w:w="1982"/>
         <w:gridCol w:w="2456"/>
-        <w:gridCol w:w="1912"/>
+        <w:gridCol w:w="1487"/>
       </w:tblGrid>
       <w:tr>
         <w:trPr>
@@ -287,19 +287,8 @@
                 <w:sz w:val="28"/>
                 <w:szCs w:val="28"/>
               </w:rPr>
-              <w:t xml:space="preserve">Mahdi </w:t>
-            </w:r>
-            <w:proofErr w:type="spellStart"/>
-            <w:r>
-              <w:rPr>
-                <w:rFonts w:ascii="Times New Roman" w:eastAsia="Times New Roman" w:hAnsi="Times New Roman" w:cs="Times New Roman"/>
-                <w:color w:val="000000"/>
-                <w:sz w:val="28"/>
-                <w:szCs w:val="28"/>
-              </w:rPr>
-              <w:t>Alyousif</w:t>
-            </w:r>
-            <w:proofErr w:type="spellEnd"/>
+              <w:t>Mahdi Alyousif</w:t>
+            </w:r>
           </w:p>
         </w:tc>
         <w:tc>
@@ -367,37 +356,14 @@
                 <w:szCs w:val="24"/>
               </w:rPr>
             </w:pPr>
-            <w:proofErr w:type="spellStart"/>
-            <w:r>
-              <w:rPr>
-                <w:rFonts w:ascii="Arial" w:eastAsia="Times New Roman" w:hAnsi="Arial" w:cs="Arial"/>
-                <w:color w:val="000000"/>
-                <w:sz w:val="28"/>
-                <w:szCs w:val="28"/>
-              </w:rPr>
-              <w:t>Feras</w:t>
-            </w:r>
-            <w:proofErr w:type="spellEnd"/>
-            <w:r>
-              <w:rPr>
-                <w:rFonts w:ascii="Arial" w:eastAsia="Times New Roman" w:hAnsi="Arial" w:cs="Arial"/>
-                <w:color w:val="000000"/>
-                <w:sz w:val="28"/>
-                <w:szCs w:val="28"/>
-              </w:rPr>
-              <w:t xml:space="preserve"> </w:t>
-            </w:r>
-            <w:proofErr w:type="spellStart"/>
-            <w:r>
-              <w:rPr>
-                <w:rFonts w:ascii="Arial" w:eastAsia="Times New Roman" w:hAnsi="Arial" w:cs="Arial"/>
-                <w:color w:val="000000"/>
-                <w:sz w:val="28"/>
-                <w:szCs w:val="28"/>
-              </w:rPr>
-              <w:t>Alsinan</w:t>
-            </w:r>
-            <w:proofErr w:type="spellEnd"/>
+            <w:r>
+              <w:rPr>
+                <w:rFonts w:ascii="Times New Roman" w:eastAsia="Times New Roman" w:hAnsi="Times New Roman" w:cs="Times New Roman"/>
+                <w:sz w:val="24"/>
+                <w:szCs w:val="24"/>
+              </w:rPr>
+              <w:t>Hussain asim</w:t>
+            </w:r>
           </w:p>
         </w:tc>
       </w:tr>
@@ -557,7 +523,34 @@
                 <w:sz w:val="28"/>
                 <w:szCs w:val="28"/>
               </w:rPr>
-              <w:t>11/4/2023</w:t>
+              <w:t>12</w:t>
+            </w:r>
+            <w:r>
+              <w:rPr>
+                <w:rFonts w:ascii="Times New Roman" w:eastAsia="Times New Roman" w:hAnsi="Times New Roman" w:cs="Times New Roman"/>
+                <w:color w:val="000000"/>
+                <w:sz w:val="28"/>
+                <w:szCs w:val="28"/>
+              </w:rPr>
+              <w:t>/</w:t>
+            </w:r>
+            <w:r>
+              <w:rPr>
+                <w:rFonts w:ascii="Times New Roman" w:eastAsia="Times New Roman" w:hAnsi="Times New Roman" w:cs="Times New Roman"/>
+                <w:color w:val="000000"/>
+                <w:sz w:val="28"/>
+                <w:szCs w:val="28"/>
+              </w:rPr>
+              <w:t>10</w:t>
+            </w:r>
+            <w:r>
+              <w:rPr>
+                <w:rFonts w:ascii="Times New Roman" w:eastAsia="Times New Roman" w:hAnsi="Times New Roman" w:cs="Times New Roman"/>
+                <w:color w:val="000000"/>
+                <w:sz w:val="28"/>
+                <w:szCs w:val="28"/>
+              </w:rPr>
+              <w:t>/2023</w:t>
             </w:r>
           </w:p>
         </w:tc>
@@ -1703,6 +1696,7 @@
           <w:sz w:val="28"/>
           <w:szCs w:val="28"/>
         </w:rPr>
+        <w:lastRenderedPageBreak/>
         <w:t> </w:t>
       </w:r>
     </w:p>
@@ -1965,19 +1959,8 @@
                 <w:sz w:val="28"/>
                 <w:szCs w:val="28"/>
               </w:rPr>
-              <w:t xml:space="preserve">Mahdi </w:t>
-            </w:r>
-            <w:proofErr w:type="spellStart"/>
-            <w:r>
-              <w:rPr>
-                <w:rFonts w:ascii="Times New Roman" w:eastAsia="Times New Roman" w:hAnsi="Times New Roman" w:cs="Times New Roman"/>
-                <w:color w:val="000000"/>
-                <w:sz w:val="28"/>
-                <w:szCs w:val="28"/>
-              </w:rPr>
-              <w:t>Alyousif</w:t>
-            </w:r>
-            <w:proofErr w:type="spellEnd"/>
+              <w:t>Mahdi Alyousif</w:t>
+            </w:r>
           </w:p>
         </w:tc>
         <w:tc>
@@ -2045,7 +2028,6 @@
                 <w:szCs w:val="24"/>
               </w:rPr>
             </w:pPr>
-            <w:proofErr w:type="spellStart"/>
             <w:r>
               <w:rPr>
                 <w:rFonts w:ascii="Arial" w:eastAsia="Times New Roman" w:hAnsi="Arial" w:cs="Arial"/>
@@ -2053,29 +2035,8 @@
                 <w:sz w:val="28"/>
                 <w:szCs w:val="28"/>
               </w:rPr>
-              <w:t>Feras</w:t>
-            </w:r>
-            <w:proofErr w:type="spellEnd"/>
-            <w:r>
-              <w:rPr>
-                <w:rFonts w:ascii="Arial" w:eastAsia="Times New Roman" w:hAnsi="Arial" w:cs="Arial"/>
-                <w:color w:val="000000"/>
-                <w:sz w:val="28"/>
-                <w:szCs w:val="28"/>
-              </w:rPr>
-              <w:t xml:space="preserve"> </w:t>
-            </w:r>
-            <w:proofErr w:type="spellStart"/>
-            <w:r>
-              <w:rPr>
-                <w:rFonts w:ascii="Arial" w:eastAsia="Times New Roman" w:hAnsi="Arial" w:cs="Arial"/>
-                <w:color w:val="000000"/>
-                <w:sz w:val="28"/>
-                <w:szCs w:val="28"/>
-              </w:rPr>
-              <w:t>Alsinan</w:t>
-            </w:r>
-            <w:proofErr w:type="spellEnd"/>
+              <w:t>Feras Alsinan</w:t>
+            </w:r>
           </w:p>
         </w:tc>
       </w:tr>
@@ -3724,19 +3685,8 @@
                 <w:sz w:val="28"/>
                 <w:szCs w:val="28"/>
               </w:rPr>
-              <w:t xml:space="preserve">Mahdi </w:t>
-            </w:r>
-            <w:proofErr w:type="spellStart"/>
-            <w:r>
-              <w:rPr>
-                <w:rFonts w:ascii="Times New Roman" w:eastAsia="Times New Roman" w:hAnsi="Times New Roman" w:cs="Times New Roman"/>
-                <w:color w:val="000000"/>
-                <w:sz w:val="28"/>
-                <w:szCs w:val="28"/>
-              </w:rPr>
-              <w:t>Alyousif</w:t>
-            </w:r>
-            <w:proofErr w:type="spellEnd"/>
+              <w:t>Mahdi Alyousif</w:t>
+            </w:r>
           </w:p>
         </w:tc>
         <w:tc>
@@ -3804,7 +3754,6 @@
                 <w:szCs w:val="24"/>
               </w:rPr>
             </w:pPr>
-            <w:proofErr w:type="spellStart"/>
             <w:r>
               <w:rPr>
                 <w:rFonts w:ascii="Arial" w:eastAsia="Times New Roman" w:hAnsi="Arial" w:cs="Arial"/>
@@ -3812,29 +3761,8 @@
                 <w:sz w:val="28"/>
                 <w:szCs w:val="28"/>
               </w:rPr>
-              <w:t>Feras</w:t>
-            </w:r>
-            <w:proofErr w:type="spellEnd"/>
-            <w:r>
-              <w:rPr>
-                <w:rFonts w:ascii="Arial" w:eastAsia="Times New Roman" w:hAnsi="Arial" w:cs="Arial"/>
-                <w:color w:val="000000"/>
-                <w:sz w:val="28"/>
-                <w:szCs w:val="28"/>
-              </w:rPr>
-              <w:t xml:space="preserve"> </w:t>
-            </w:r>
-            <w:proofErr w:type="spellStart"/>
-            <w:r>
-              <w:rPr>
-                <w:rFonts w:ascii="Arial" w:eastAsia="Times New Roman" w:hAnsi="Arial" w:cs="Arial"/>
-                <w:color w:val="000000"/>
-                <w:sz w:val="28"/>
-                <w:szCs w:val="28"/>
-              </w:rPr>
-              <w:t>Alsinan</w:t>
-            </w:r>
-            <w:proofErr w:type="spellEnd"/>
+              <w:t>Feras Alsinan</w:t>
+            </w:r>
           </w:p>
         </w:tc>
       </w:tr>
@@ -4658,25 +4586,14 @@
                 <w:szCs w:val="24"/>
               </w:rPr>
             </w:pPr>
-            <w:proofErr w:type="spellStart"/>
-            <w:r>
-              <w:rPr>
-                <w:rFonts w:ascii="Times New Roman" w:eastAsia="Times New Roman" w:hAnsi="Times New Roman" w:cs="Times New Roman"/>
-                <w:color w:val="000000"/>
-                <w:sz w:val="28"/>
-                <w:szCs w:val="28"/>
-              </w:rPr>
-              <w:t>i</w:t>
-            </w:r>
-            <w:proofErr w:type="spellEnd"/>
-            <w:r>
-              <w:rPr>
-                <w:rFonts w:ascii="Times New Roman" w:eastAsia="Times New Roman" w:hAnsi="Times New Roman" w:cs="Times New Roman"/>
-                <w:color w:val="000000"/>
-                <w:sz w:val="28"/>
-                <w:szCs w:val="28"/>
-              </w:rPr>
-              <w:t>.</w:t>
+            <w:r>
+              <w:rPr>
+                <w:rFonts w:ascii="Times New Roman" w:eastAsia="Times New Roman" w:hAnsi="Times New Roman" w:cs="Times New Roman"/>
+                <w:color w:val="000000"/>
+                <w:sz w:val="28"/>
+                <w:szCs w:val="28"/>
+              </w:rPr>
+              <w:t>i.</w:t>
             </w:r>
             <w:r>
               <w:rPr>
@@ -4753,25 +4670,14 @@
                 <w:szCs w:val="24"/>
               </w:rPr>
             </w:pPr>
-            <w:proofErr w:type="spellStart"/>
-            <w:r>
-              <w:rPr>
-                <w:rFonts w:ascii="Times New Roman" w:eastAsia="Times New Roman" w:hAnsi="Times New Roman" w:cs="Times New Roman"/>
-                <w:color w:val="000000"/>
-                <w:sz w:val="28"/>
-                <w:szCs w:val="28"/>
-              </w:rPr>
-              <w:t>i</w:t>
-            </w:r>
-            <w:proofErr w:type="spellEnd"/>
-            <w:r>
-              <w:rPr>
-                <w:rFonts w:ascii="Times New Roman" w:eastAsia="Times New Roman" w:hAnsi="Times New Roman" w:cs="Times New Roman"/>
-                <w:color w:val="000000"/>
-                <w:sz w:val="28"/>
-                <w:szCs w:val="28"/>
-              </w:rPr>
-              <w:t>.</w:t>
+            <w:r>
+              <w:rPr>
+                <w:rFonts w:ascii="Times New Roman" w:eastAsia="Times New Roman" w:hAnsi="Times New Roman" w:cs="Times New Roman"/>
+                <w:color w:val="000000"/>
+                <w:sz w:val="28"/>
+                <w:szCs w:val="28"/>
+              </w:rPr>
+              <w:t>i.</w:t>
             </w:r>
             <w:r>
               <w:rPr>
@@ -5033,7 +4939,6 @@
                 <w:sz w:val="28"/>
                 <w:szCs w:val="28"/>
               </w:rPr>
-              <w:lastRenderedPageBreak/>
               <w:t>Special requirements</w:t>
             </w:r>
           </w:p>
@@ -5115,6 +5020,7 @@
                 <w:sz w:val="28"/>
                 <w:szCs w:val="28"/>
               </w:rPr>
+              <w:lastRenderedPageBreak/>
               <w:t>Assumptions</w:t>
             </w:r>
           </w:p>
@@ -5519,19 +5425,8 @@
                 <w:sz w:val="28"/>
                 <w:szCs w:val="28"/>
               </w:rPr>
-              <w:t xml:space="preserve">Mahdi </w:t>
-            </w:r>
-            <w:proofErr w:type="spellStart"/>
-            <w:r>
-              <w:rPr>
-                <w:rFonts w:ascii="Times New Roman" w:eastAsia="Times New Roman" w:hAnsi="Times New Roman" w:cs="Times New Roman"/>
-                <w:color w:val="000000"/>
-                <w:sz w:val="28"/>
-                <w:szCs w:val="28"/>
-              </w:rPr>
-              <w:t>Alyousif</w:t>
-            </w:r>
-            <w:proofErr w:type="spellEnd"/>
+              <w:t>Mahdi Alyousif</w:t>
+            </w:r>
           </w:p>
         </w:tc>
         <w:tc>
@@ -5599,7 +5494,6 @@
                 <w:szCs w:val="24"/>
               </w:rPr>
             </w:pPr>
-            <w:proofErr w:type="spellStart"/>
             <w:r>
               <w:rPr>
                 <w:rFonts w:ascii="Arial" w:eastAsia="Times New Roman" w:hAnsi="Arial" w:cs="Arial"/>
@@ -5607,29 +5501,8 @@
                 <w:sz w:val="28"/>
                 <w:szCs w:val="28"/>
               </w:rPr>
-              <w:t>Feras</w:t>
-            </w:r>
-            <w:proofErr w:type="spellEnd"/>
-            <w:r>
-              <w:rPr>
-                <w:rFonts w:ascii="Arial" w:eastAsia="Times New Roman" w:hAnsi="Arial" w:cs="Arial"/>
-                <w:color w:val="000000"/>
-                <w:sz w:val="28"/>
-                <w:szCs w:val="28"/>
-              </w:rPr>
-              <w:t xml:space="preserve"> </w:t>
-            </w:r>
-            <w:proofErr w:type="spellStart"/>
-            <w:r>
-              <w:rPr>
-                <w:rFonts w:ascii="Arial" w:eastAsia="Times New Roman" w:hAnsi="Arial" w:cs="Arial"/>
-                <w:color w:val="000000"/>
-                <w:sz w:val="28"/>
-                <w:szCs w:val="28"/>
-              </w:rPr>
-              <w:t>Alsinan</w:t>
-            </w:r>
-            <w:proofErr w:type="spellEnd"/>
+              <w:t>Feras Alsinan</w:t>
+            </w:r>
           </w:p>
         </w:tc>
       </w:tr>
@@ -7188,19 +7061,8 @@
                 <w:sz w:val="28"/>
                 <w:szCs w:val="28"/>
               </w:rPr>
-              <w:t xml:space="preserve">Mahdi </w:t>
-            </w:r>
-            <w:proofErr w:type="spellStart"/>
-            <w:r>
-              <w:rPr>
-                <w:rFonts w:ascii="Times New Roman" w:eastAsia="Times New Roman" w:hAnsi="Times New Roman" w:cs="Times New Roman"/>
-                <w:color w:val="000000"/>
-                <w:sz w:val="28"/>
-                <w:szCs w:val="28"/>
-              </w:rPr>
-              <w:t>Alyousif</w:t>
-            </w:r>
-            <w:proofErr w:type="spellEnd"/>
+              <w:t>Mahdi Alyousif</w:t>
+            </w:r>
           </w:p>
         </w:tc>
         <w:tc>
@@ -7268,7 +7130,6 @@
                 <w:szCs w:val="24"/>
               </w:rPr>
             </w:pPr>
-            <w:proofErr w:type="spellStart"/>
             <w:r>
               <w:rPr>
                 <w:rFonts w:ascii="Arial" w:eastAsia="Times New Roman" w:hAnsi="Arial" w:cs="Arial"/>
@@ -7276,29 +7137,8 @@
                 <w:sz w:val="28"/>
                 <w:szCs w:val="28"/>
               </w:rPr>
-              <w:t>Feras</w:t>
-            </w:r>
-            <w:proofErr w:type="spellEnd"/>
-            <w:r>
-              <w:rPr>
-                <w:rFonts w:ascii="Arial" w:eastAsia="Times New Roman" w:hAnsi="Arial" w:cs="Arial"/>
-                <w:color w:val="000000"/>
-                <w:sz w:val="28"/>
-                <w:szCs w:val="28"/>
-              </w:rPr>
-              <w:t xml:space="preserve"> </w:t>
-            </w:r>
-            <w:proofErr w:type="spellStart"/>
-            <w:r>
-              <w:rPr>
-                <w:rFonts w:ascii="Arial" w:eastAsia="Times New Roman" w:hAnsi="Arial" w:cs="Arial"/>
-                <w:color w:val="000000"/>
-                <w:sz w:val="28"/>
-                <w:szCs w:val="28"/>
-              </w:rPr>
-              <w:t>Alsinan</w:t>
-            </w:r>
-            <w:proofErr w:type="spellEnd"/>
+              <w:t>Feras Alsinan</w:t>
+            </w:r>
           </w:p>
         </w:tc>
       </w:tr>
@@ -9077,19 +8917,8 @@
                 <w:sz w:val="28"/>
                 <w:szCs w:val="28"/>
               </w:rPr>
-              <w:t xml:space="preserve">Mahdi </w:t>
-            </w:r>
-            <w:proofErr w:type="spellStart"/>
-            <w:r>
-              <w:rPr>
-                <w:rFonts w:ascii="Times New Roman" w:eastAsia="Times New Roman" w:hAnsi="Times New Roman" w:cs="Times New Roman"/>
-                <w:color w:val="000000"/>
-                <w:sz w:val="28"/>
-                <w:szCs w:val="28"/>
-              </w:rPr>
-              <w:t>Alyousif</w:t>
-            </w:r>
-            <w:proofErr w:type="spellEnd"/>
+              <w:t>Mahdi Alyousif</w:t>
+            </w:r>
           </w:p>
         </w:tc>
         <w:tc>
@@ -9157,7 +8986,6 @@
                 <w:szCs w:val="24"/>
               </w:rPr>
             </w:pPr>
-            <w:proofErr w:type="spellStart"/>
             <w:r>
               <w:rPr>
                 <w:rFonts w:ascii="Arial" w:eastAsia="Times New Roman" w:hAnsi="Arial" w:cs="Arial"/>
@@ -9165,29 +8993,8 @@
                 <w:sz w:val="28"/>
                 <w:szCs w:val="28"/>
               </w:rPr>
-              <w:t>Feras</w:t>
-            </w:r>
-            <w:proofErr w:type="spellEnd"/>
-            <w:r>
-              <w:rPr>
-                <w:rFonts w:ascii="Arial" w:eastAsia="Times New Roman" w:hAnsi="Arial" w:cs="Arial"/>
-                <w:color w:val="000000"/>
-                <w:sz w:val="28"/>
-                <w:szCs w:val="28"/>
-              </w:rPr>
-              <w:t xml:space="preserve"> </w:t>
-            </w:r>
-            <w:proofErr w:type="spellStart"/>
-            <w:r>
-              <w:rPr>
-                <w:rFonts w:ascii="Arial" w:eastAsia="Times New Roman" w:hAnsi="Arial" w:cs="Arial"/>
-                <w:color w:val="000000"/>
-                <w:sz w:val="28"/>
-                <w:szCs w:val="28"/>
-              </w:rPr>
-              <w:t>Alsinan</w:t>
-            </w:r>
-            <w:proofErr w:type="spellEnd"/>
+              <w:t>Feras Alsinan</w:t>
+            </w:r>
           </w:p>
         </w:tc>
       </w:tr>
@@ -10898,19 +10705,8 @@
                 <w:sz w:val="28"/>
                 <w:szCs w:val="28"/>
               </w:rPr>
-              <w:t xml:space="preserve">Mahdi </w:t>
-            </w:r>
-            <w:proofErr w:type="spellStart"/>
-            <w:r>
-              <w:rPr>
-                <w:rFonts w:ascii="Times New Roman" w:eastAsia="Times New Roman" w:hAnsi="Times New Roman" w:cs="Times New Roman"/>
-                <w:color w:val="000000"/>
-                <w:sz w:val="28"/>
-                <w:szCs w:val="28"/>
-              </w:rPr>
-              <w:t>Alyousif</w:t>
-            </w:r>
-            <w:proofErr w:type="spellEnd"/>
+              <w:t>Mahdi Alyousif</w:t>
+            </w:r>
           </w:p>
         </w:tc>
         <w:tc>
@@ -10978,7 +10774,6 @@
                 <w:szCs w:val="24"/>
               </w:rPr>
             </w:pPr>
-            <w:proofErr w:type="spellStart"/>
             <w:r>
               <w:rPr>
                 <w:rFonts w:ascii="Arial" w:eastAsia="Times New Roman" w:hAnsi="Arial" w:cs="Arial"/>
@@ -10986,29 +10781,8 @@
                 <w:sz w:val="28"/>
                 <w:szCs w:val="28"/>
               </w:rPr>
-              <w:t>Feras</w:t>
-            </w:r>
-            <w:proofErr w:type="spellEnd"/>
-            <w:r>
-              <w:rPr>
-                <w:rFonts w:ascii="Arial" w:eastAsia="Times New Roman" w:hAnsi="Arial" w:cs="Arial"/>
-                <w:color w:val="000000"/>
-                <w:sz w:val="28"/>
-                <w:szCs w:val="28"/>
-              </w:rPr>
-              <w:t xml:space="preserve"> </w:t>
-            </w:r>
-            <w:proofErr w:type="spellStart"/>
-            <w:r>
-              <w:rPr>
-                <w:rFonts w:ascii="Arial" w:eastAsia="Times New Roman" w:hAnsi="Arial" w:cs="Arial"/>
-                <w:color w:val="000000"/>
-                <w:sz w:val="28"/>
-                <w:szCs w:val="28"/>
-              </w:rPr>
-              <w:t>Alsinan</w:t>
-            </w:r>
-            <w:proofErr w:type="spellEnd"/>
+              <w:t>Feras Alsinan</w:t>
+            </w:r>
           </w:p>
         </w:tc>
       </w:tr>
@@ -12600,19 +12374,8 @@
                 <w:sz w:val="28"/>
                 <w:szCs w:val="28"/>
               </w:rPr>
-              <w:t xml:space="preserve">Mahdi </w:t>
-            </w:r>
-            <w:proofErr w:type="spellStart"/>
-            <w:r>
-              <w:rPr>
-                <w:rFonts w:ascii="Times New Roman" w:eastAsia="Times New Roman" w:hAnsi="Times New Roman" w:cs="Times New Roman"/>
-                <w:color w:val="000000"/>
-                <w:sz w:val="28"/>
-                <w:szCs w:val="28"/>
-              </w:rPr>
-              <w:t>Alyousif</w:t>
-            </w:r>
-            <w:proofErr w:type="spellEnd"/>
+              <w:t>Mahdi Alyousif</w:t>
+            </w:r>
           </w:p>
         </w:tc>
         <w:tc>
@@ -13611,27 +13374,7 @@
                 <w:sz w:val="28"/>
                 <w:szCs w:val="28"/>
               </w:rPr>
-              <w:t>5.      Move to payment (</w:t>
-            </w:r>
-            <w:proofErr w:type="spellStart"/>
-            <w:r>
-              <w:rPr>
-                <w:rFonts w:ascii="Times New Roman" w:eastAsia="Times New Roman" w:hAnsi="Times New Roman" w:cs="Times New Roman"/>
-                <w:color w:val="000000"/>
-                <w:sz w:val="28"/>
-                <w:szCs w:val="28"/>
-              </w:rPr>
-              <w:t>Usecase</w:t>
-            </w:r>
-            <w:proofErr w:type="spellEnd"/>
-            <w:r>
-              <w:rPr>
-                <w:rFonts w:ascii="Times New Roman" w:eastAsia="Times New Roman" w:hAnsi="Times New Roman" w:cs="Times New Roman"/>
-                <w:color w:val="000000"/>
-                <w:sz w:val="28"/>
-                <w:szCs w:val="28"/>
-              </w:rPr>
-              <w:t xml:space="preserve"> 2.2)</w:t>
+              <w:t>5.      Move to payment (Usecase 2.2)</w:t>
             </w:r>
           </w:p>
         </w:tc>
@@ -14327,19 +14070,8 @@
                 <w:sz w:val="28"/>
                 <w:szCs w:val="28"/>
               </w:rPr>
-              <w:t xml:space="preserve">Mahdi </w:t>
-            </w:r>
-            <w:proofErr w:type="spellStart"/>
-            <w:r>
-              <w:rPr>
-                <w:rFonts w:ascii="Times New Roman" w:eastAsia="Times New Roman" w:hAnsi="Times New Roman" w:cs="Times New Roman"/>
-                <w:color w:val="000000"/>
-                <w:sz w:val="28"/>
-                <w:szCs w:val="28"/>
-              </w:rPr>
-              <w:t>Alyousif</w:t>
-            </w:r>
-            <w:proofErr w:type="spellEnd"/>
+              <w:t>Mahdi Alyousif</w:t>
+            </w:r>
           </w:p>
         </w:tc>
         <w:tc>
@@ -16122,7 +15854,6 @@
                 <w:szCs w:val="24"/>
               </w:rPr>
             </w:pPr>
-            <w:proofErr w:type="spellStart"/>
             <w:r>
               <w:rPr>
                 <w:rFonts w:ascii="Arial" w:eastAsia="Times New Roman" w:hAnsi="Arial" w:cs="Arial"/>
@@ -16130,29 +15861,8 @@
                 <w:sz w:val="28"/>
                 <w:szCs w:val="28"/>
               </w:rPr>
-              <w:t>Feras</w:t>
-            </w:r>
-            <w:proofErr w:type="spellEnd"/>
-            <w:r>
-              <w:rPr>
-                <w:rFonts w:ascii="Arial" w:eastAsia="Times New Roman" w:hAnsi="Arial" w:cs="Arial"/>
-                <w:color w:val="000000"/>
-                <w:sz w:val="28"/>
-                <w:szCs w:val="28"/>
-              </w:rPr>
-              <w:t xml:space="preserve"> </w:t>
-            </w:r>
-            <w:proofErr w:type="spellStart"/>
-            <w:r>
-              <w:rPr>
-                <w:rFonts w:ascii="Arial" w:eastAsia="Times New Roman" w:hAnsi="Arial" w:cs="Arial"/>
-                <w:color w:val="000000"/>
-                <w:sz w:val="28"/>
-                <w:szCs w:val="28"/>
-              </w:rPr>
-              <w:t>Alsinan</w:t>
-            </w:r>
-            <w:proofErr w:type="spellEnd"/>
+              <w:t>Feras Alsinan</w:t>
+            </w:r>
           </w:p>
         </w:tc>
       </w:tr>
@@ -16725,27 +16435,7 @@
                 <w:sz w:val="28"/>
                 <w:szCs w:val="28"/>
               </w:rPr>
-              <w:t xml:space="preserve">The user must have </w:t>
-            </w:r>
-            <w:proofErr w:type="spellStart"/>
-            <w:r>
-              <w:rPr>
-                <w:rFonts w:ascii="Times New Roman" w:eastAsia="Times New Roman" w:hAnsi="Times New Roman" w:cs="Times New Roman"/>
-                <w:color w:val="000000"/>
-                <w:sz w:val="28"/>
-                <w:szCs w:val="28"/>
-              </w:rPr>
-              <w:t>wifi</w:t>
-            </w:r>
-            <w:proofErr w:type="spellEnd"/>
-            <w:r>
-              <w:rPr>
-                <w:rFonts w:ascii="Times New Roman" w:eastAsia="Times New Roman" w:hAnsi="Times New Roman" w:cs="Times New Roman"/>
-                <w:color w:val="000000"/>
-                <w:sz w:val="28"/>
-                <w:szCs w:val="28"/>
-              </w:rPr>
-              <w:t xml:space="preserve"> connection</w:t>
+              <w:t>The user must have wifi connection</w:t>
             </w:r>
           </w:p>
         </w:tc>
@@ -17717,7 +17407,6 @@
                 <w:szCs w:val="24"/>
               </w:rPr>
             </w:pPr>
-            <w:proofErr w:type="spellStart"/>
             <w:r>
               <w:rPr>
                 <w:rFonts w:ascii="Arial" w:eastAsia="Times New Roman" w:hAnsi="Arial" w:cs="Arial"/>
@@ -17725,29 +17414,8 @@
                 <w:sz w:val="28"/>
                 <w:szCs w:val="28"/>
               </w:rPr>
-              <w:t>Feras</w:t>
-            </w:r>
-            <w:proofErr w:type="spellEnd"/>
-            <w:r>
-              <w:rPr>
-                <w:rFonts w:ascii="Arial" w:eastAsia="Times New Roman" w:hAnsi="Arial" w:cs="Arial"/>
-                <w:color w:val="000000"/>
-                <w:sz w:val="28"/>
-                <w:szCs w:val="28"/>
-              </w:rPr>
-              <w:t xml:space="preserve"> </w:t>
-            </w:r>
-            <w:proofErr w:type="spellStart"/>
-            <w:r>
-              <w:rPr>
-                <w:rFonts w:ascii="Arial" w:eastAsia="Times New Roman" w:hAnsi="Arial" w:cs="Arial"/>
-                <w:color w:val="000000"/>
-                <w:sz w:val="28"/>
-                <w:szCs w:val="28"/>
-              </w:rPr>
-              <w:t>Alsinan</w:t>
-            </w:r>
-            <w:proofErr w:type="spellEnd"/>
+              <w:t>Feras Alsinan</w:t>
+            </w:r>
           </w:p>
         </w:tc>
       </w:tr>
@@ -20955,7 +20623,6 @@
                 <w:szCs w:val="24"/>
               </w:rPr>
             </w:pPr>
-            <w:proofErr w:type="spellStart"/>
             <w:r>
               <w:rPr>
                 <w:rFonts w:ascii="Arial" w:eastAsia="Times New Roman" w:hAnsi="Arial" w:cs="Arial"/>
@@ -20963,29 +20630,8 @@
                 <w:sz w:val="28"/>
                 <w:szCs w:val="28"/>
               </w:rPr>
-              <w:t>Feras</w:t>
-            </w:r>
-            <w:proofErr w:type="spellEnd"/>
-            <w:r>
-              <w:rPr>
-                <w:rFonts w:ascii="Arial" w:eastAsia="Times New Roman" w:hAnsi="Arial" w:cs="Arial"/>
-                <w:color w:val="000000"/>
-                <w:sz w:val="28"/>
-                <w:szCs w:val="28"/>
-              </w:rPr>
-              <w:t xml:space="preserve"> </w:t>
-            </w:r>
-            <w:proofErr w:type="spellStart"/>
-            <w:r>
-              <w:rPr>
-                <w:rFonts w:ascii="Arial" w:eastAsia="Times New Roman" w:hAnsi="Arial" w:cs="Arial"/>
-                <w:color w:val="000000"/>
-                <w:sz w:val="28"/>
-                <w:szCs w:val="28"/>
-              </w:rPr>
-              <w:t>Alsinan</w:t>
-            </w:r>
-            <w:proofErr w:type="spellEnd"/>
+              <w:t>Feras Alsinan</w:t>
+            </w:r>
           </w:p>
         </w:tc>
       </w:tr>
@@ -22511,7 +22157,6 @@
                 <w:szCs w:val="24"/>
               </w:rPr>
             </w:pPr>
-            <w:proofErr w:type="spellStart"/>
             <w:r>
               <w:rPr>
                 <w:rFonts w:ascii="Arial" w:eastAsia="Times New Roman" w:hAnsi="Arial" w:cs="Arial"/>
@@ -22519,29 +22164,8 @@
                 <w:sz w:val="28"/>
                 <w:szCs w:val="28"/>
               </w:rPr>
-              <w:t>Feras</w:t>
-            </w:r>
-            <w:proofErr w:type="spellEnd"/>
-            <w:r>
-              <w:rPr>
-                <w:rFonts w:ascii="Arial" w:eastAsia="Times New Roman" w:hAnsi="Arial" w:cs="Arial"/>
-                <w:color w:val="000000"/>
-                <w:sz w:val="28"/>
-                <w:szCs w:val="28"/>
-              </w:rPr>
-              <w:t xml:space="preserve"> </w:t>
-            </w:r>
-            <w:proofErr w:type="spellStart"/>
-            <w:r>
-              <w:rPr>
-                <w:rFonts w:ascii="Arial" w:eastAsia="Times New Roman" w:hAnsi="Arial" w:cs="Arial"/>
-                <w:color w:val="000000"/>
-                <w:sz w:val="28"/>
-                <w:szCs w:val="28"/>
-              </w:rPr>
-              <w:t>Alsinan</w:t>
-            </w:r>
-            <w:proofErr w:type="spellEnd"/>
+              <w:t>Feras Alsinan</w:t>
+            </w:r>
           </w:p>
         </w:tc>
       </w:tr>
@@ -25698,19 +25322,8 @@
                 <w:sz w:val="28"/>
                 <w:szCs w:val="28"/>
               </w:rPr>
-              <w:t xml:space="preserve">Mahdi </w:t>
-            </w:r>
-            <w:proofErr w:type="spellStart"/>
-            <w:r>
-              <w:rPr>
-                <w:rFonts w:ascii="Arial" w:eastAsia="Times New Roman" w:hAnsi="Arial" w:cs="Arial"/>
-                <w:color w:val="000000"/>
-                <w:sz w:val="28"/>
-                <w:szCs w:val="28"/>
-              </w:rPr>
-              <w:t>Alyousif</w:t>
-            </w:r>
-            <w:proofErr w:type="spellEnd"/>
+              <w:t>Mahdi Alyousif</w:t>
+            </w:r>
           </w:p>
         </w:tc>
       </w:tr>
@@ -27317,19 +26930,8 @@
                 <w:sz w:val="28"/>
                 <w:szCs w:val="28"/>
               </w:rPr>
-              <w:t xml:space="preserve">Mahdi </w:t>
-            </w:r>
-            <w:proofErr w:type="spellStart"/>
-            <w:r>
-              <w:rPr>
-                <w:rFonts w:ascii="Arial" w:eastAsia="Times New Roman" w:hAnsi="Arial" w:cs="Arial"/>
-                <w:color w:val="000000"/>
-                <w:sz w:val="28"/>
-                <w:szCs w:val="28"/>
-              </w:rPr>
-              <w:t>Alyousif</w:t>
-            </w:r>
-            <w:proofErr w:type="spellEnd"/>
+              <w:t>Mahdi Alyousif</w:t>
+            </w:r>
           </w:p>
         </w:tc>
       </w:tr>

</xml_diff>

<commit_message>
Deleted use case of id : 1.2
Deleted the view profile functionality , it would take alot of time to
impelemnt currently
</commit_message>
<xml_diff>
--- a/REQs.docx
+++ b/REQs.docx
@@ -1700,1692 +1700,6 @@
         <w:t> </w:t>
       </w:r>
     </w:p>
-    <w:tbl>
-      <w:tblPr>
-        <w:tblW w:w="0" w:type="auto"/>
-        <w:tblCellMar>
-          <w:top w:w="15" w:type="dxa"/>
-          <w:left w:w="15" w:type="dxa"/>
-          <w:bottom w:w="15" w:type="dxa"/>
-          <w:right w:w="15" w:type="dxa"/>
-        </w:tblCellMar>
-        <w:tblLook w:val="04A0" w:firstRow="1" w:lastRow="0" w:firstColumn="1" w:lastColumn="0" w:noHBand="0" w:noVBand="1"/>
-      </w:tblPr>
-      <w:tblGrid>
-        <w:gridCol w:w="2556"/>
-        <w:gridCol w:w="1982"/>
-        <w:gridCol w:w="2456"/>
-        <w:gridCol w:w="1912"/>
-      </w:tblGrid>
-      <w:tr>
-        <w:trPr>
-          <w:trHeight w:val="300"/>
-        </w:trPr>
-        <w:tc>
-          <w:tcPr>
-            <w:tcW w:w="0" w:type="auto"/>
-            <w:tcBorders>
-              <w:top w:val="single" w:sz="4" w:space="0" w:color="BFBFBF"/>
-              <w:left w:val="single" w:sz="4" w:space="0" w:color="BFBFBF"/>
-              <w:bottom w:val="single" w:sz="4" w:space="0" w:color="BFBFBF"/>
-              <w:right w:val="single" w:sz="4" w:space="0" w:color="BFBFBF"/>
-            </w:tcBorders>
-            <w:tcMar>
-              <w:top w:w="0" w:type="dxa"/>
-              <w:left w:w="100" w:type="dxa"/>
-              <w:bottom w:w="0" w:type="dxa"/>
-              <w:right w:w="100" w:type="dxa"/>
-            </w:tcMar>
-            <w:hideMark/>
-          </w:tcPr>
-          <w:p>
-            <w:pPr>
-              <w:spacing w:before="240" w:after="0" w:line="240" w:lineRule="auto"/>
-              <w:rPr>
-                <w:rFonts w:ascii="Times New Roman" w:eastAsia="Times New Roman" w:hAnsi="Times New Roman" w:cs="Times New Roman"/>
-                <w:sz w:val="24"/>
-                <w:szCs w:val="24"/>
-              </w:rPr>
-            </w:pPr>
-            <w:r>
-              <w:rPr>
-                <w:rFonts w:ascii="Times New Roman" w:eastAsia="Times New Roman" w:hAnsi="Times New Roman" w:cs="Times New Roman"/>
-                <w:b/>
-                <w:bCs/>
-                <w:color w:val="000000"/>
-                <w:sz w:val="28"/>
-                <w:szCs w:val="28"/>
-              </w:rPr>
-              <w:t>Use Case ID</w:t>
-            </w:r>
-          </w:p>
-        </w:tc>
-        <w:tc>
-          <w:tcPr>
-            <w:tcW w:w="0" w:type="auto"/>
-            <w:gridSpan w:val="3"/>
-            <w:tcBorders>
-              <w:top w:val="single" w:sz="4" w:space="0" w:color="BFBFBF"/>
-              <w:left w:val="single" w:sz="4" w:space="0" w:color="BFBFBF"/>
-              <w:bottom w:val="single" w:sz="4" w:space="0" w:color="BFBFBF"/>
-              <w:right w:val="single" w:sz="4" w:space="0" w:color="BFBFBF"/>
-            </w:tcBorders>
-            <w:tcMar>
-              <w:top w:w="0" w:type="dxa"/>
-              <w:left w:w="100" w:type="dxa"/>
-              <w:bottom w:w="0" w:type="dxa"/>
-              <w:right w:w="100" w:type="dxa"/>
-            </w:tcMar>
-            <w:hideMark/>
-          </w:tcPr>
-          <w:p>
-            <w:pPr>
-              <w:spacing w:before="240" w:after="0" w:line="240" w:lineRule="auto"/>
-              <w:rPr>
-                <w:rFonts w:ascii="Times New Roman" w:eastAsia="Times New Roman" w:hAnsi="Times New Roman" w:cs="Times New Roman"/>
-                <w:sz w:val="24"/>
-                <w:szCs w:val="24"/>
-              </w:rPr>
-            </w:pPr>
-            <w:r>
-              <w:rPr>
-                <w:rFonts w:ascii="Times New Roman" w:eastAsia="Times New Roman" w:hAnsi="Times New Roman" w:cs="Times New Roman"/>
-                <w:color w:val="000000"/>
-                <w:sz w:val="28"/>
-                <w:szCs w:val="28"/>
-              </w:rPr>
-              <w:t>1.2</w:t>
-            </w:r>
-          </w:p>
-        </w:tc>
-      </w:tr>
-      <w:tr>
-        <w:trPr>
-          <w:trHeight w:val="300"/>
-        </w:trPr>
-        <w:tc>
-          <w:tcPr>
-            <w:tcW w:w="0" w:type="auto"/>
-            <w:tcBorders>
-              <w:top w:val="single" w:sz="4" w:space="0" w:color="BFBFBF"/>
-              <w:left w:val="single" w:sz="4" w:space="0" w:color="BFBFBF"/>
-              <w:bottom w:val="single" w:sz="4" w:space="0" w:color="BFBFBF"/>
-              <w:right w:val="single" w:sz="4" w:space="0" w:color="BFBFBF"/>
-            </w:tcBorders>
-            <w:shd w:val="clear" w:color="auto" w:fill="F2F2F2"/>
-            <w:tcMar>
-              <w:top w:w="0" w:type="dxa"/>
-              <w:left w:w="100" w:type="dxa"/>
-              <w:bottom w:w="0" w:type="dxa"/>
-              <w:right w:w="100" w:type="dxa"/>
-            </w:tcMar>
-            <w:hideMark/>
-          </w:tcPr>
-          <w:p>
-            <w:pPr>
-              <w:spacing w:before="240" w:after="0" w:line="240" w:lineRule="auto"/>
-              <w:rPr>
-                <w:rFonts w:ascii="Times New Roman" w:eastAsia="Times New Roman" w:hAnsi="Times New Roman" w:cs="Times New Roman"/>
-                <w:sz w:val="24"/>
-                <w:szCs w:val="24"/>
-              </w:rPr>
-            </w:pPr>
-            <w:r>
-              <w:rPr>
-                <w:rFonts w:ascii="Times New Roman" w:eastAsia="Times New Roman" w:hAnsi="Times New Roman" w:cs="Times New Roman"/>
-                <w:b/>
-                <w:bCs/>
-                <w:color w:val="000000"/>
-                <w:sz w:val="28"/>
-                <w:szCs w:val="28"/>
-              </w:rPr>
-              <w:t>Use Case Name</w:t>
-            </w:r>
-          </w:p>
-        </w:tc>
-        <w:tc>
-          <w:tcPr>
-            <w:tcW w:w="0" w:type="auto"/>
-            <w:gridSpan w:val="3"/>
-            <w:tcBorders>
-              <w:top w:val="single" w:sz="4" w:space="0" w:color="BFBFBF"/>
-              <w:left w:val="single" w:sz="4" w:space="0" w:color="BFBFBF"/>
-              <w:bottom w:val="single" w:sz="4" w:space="0" w:color="BFBFBF"/>
-              <w:right w:val="single" w:sz="4" w:space="0" w:color="BFBFBF"/>
-            </w:tcBorders>
-            <w:shd w:val="clear" w:color="auto" w:fill="F2F2F2"/>
-            <w:tcMar>
-              <w:top w:w="0" w:type="dxa"/>
-              <w:left w:w="100" w:type="dxa"/>
-              <w:bottom w:w="0" w:type="dxa"/>
-              <w:right w:w="100" w:type="dxa"/>
-            </w:tcMar>
-            <w:hideMark/>
-          </w:tcPr>
-          <w:p>
-            <w:pPr>
-              <w:spacing w:before="240" w:after="0" w:line="240" w:lineRule="auto"/>
-              <w:rPr>
-                <w:rFonts w:ascii="Times New Roman" w:eastAsia="Times New Roman" w:hAnsi="Times New Roman" w:cs="Times New Roman"/>
-                <w:sz w:val="24"/>
-                <w:szCs w:val="24"/>
-              </w:rPr>
-            </w:pPr>
-            <w:r>
-              <w:rPr>
-                <w:rFonts w:ascii="Times New Roman" w:eastAsia="Times New Roman" w:hAnsi="Times New Roman" w:cs="Times New Roman"/>
-                <w:color w:val="000000"/>
-                <w:sz w:val="28"/>
-                <w:szCs w:val="28"/>
-              </w:rPr>
-              <w:t>View profile</w:t>
-            </w:r>
-          </w:p>
-        </w:tc>
-      </w:tr>
-      <w:tr>
-        <w:trPr>
-          <w:trHeight w:val="300"/>
-        </w:trPr>
-        <w:tc>
-          <w:tcPr>
-            <w:tcW w:w="0" w:type="auto"/>
-            <w:tcBorders>
-              <w:top w:val="single" w:sz="4" w:space="0" w:color="BFBFBF"/>
-              <w:left w:val="single" w:sz="4" w:space="0" w:color="BFBFBF"/>
-              <w:bottom w:val="single" w:sz="4" w:space="0" w:color="BFBFBF"/>
-              <w:right w:val="single" w:sz="4" w:space="0" w:color="BFBFBF"/>
-            </w:tcBorders>
-            <w:tcMar>
-              <w:top w:w="0" w:type="dxa"/>
-              <w:left w:w="100" w:type="dxa"/>
-              <w:bottom w:w="0" w:type="dxa"/>
-              <w:right w:w="100" w:type="dxa"/>
-            </w:tcMar>
-            <w:hideMark/>
-          </w:tcPr>
-          <w:p>
-            <w:pPr>
-              <w:spacing w:before="240" w:after="0" w:line="240" w:lineRule="auto"/>
-              <w:rPr>
-                <w:rFonts w:ascii="Times New Roman" w:eastAsia="Times New Roman" w:hAnsi="Times New Roman" w:cs="Times New Roman"/>
-                <w:sz w:val="24"/>
-                <w:szCs w:val="24"/>
-              </w:rPr>
-            </w:pPr>
-            <w:r>
-              <w:rPr>
-                <w:rFonts w:ascii="Times New Roman" w:eastAsia="Times New Roman" w:hAnsi="Times New Roman" w:cs="Times New Roman"/>
-                <w:b/>
-                <w:bCs/>
-                <w:color w:val="000000"/>
-                <w:sz w:val="28"/>
-                <w:szCs w:val="28"/>
-              </w:rPr>
-              <w:t>Created by</w:t>
-            </w:r>
-          </w:p>
-        </w:tc>
-        <w:tc>
-          <w:tcPr>
-            <w:tcW w:w="0" w:type="auto"/>
-            <w:tcBorders>
-              <w:top w:val="single" w:sz="4" w:space="0" w:color="BFBFBF"/>
-              <w:left w:val="single" w:sz="4" w:space="0" w:color="BFBFBF"/>
-              <w:bottom w:val="single" w:sz="4" w:space="0" w:color="BFBFBF"/>
-              <w:right w:val="single" w:sz="4" w:space="0" w:color="BFBFBF"/>
-            </w:tcBorders>
-            <w:tcMar>
-              <w:top w:w="0" w:type="dxa"/>
-              <w:left w:w="100" w:type="dxa"/>
-              <w:bottom w:w="0" w:type="dxa"/>
-              <w:right w:w="100" w:type="dxa"/>
-            </w:tcMar>
-            <w:hideMark/>
-          </w:tcPr>
-          <w:p>
-            <w:pPr>
-              <w:spacing w:before="240" w:after="0" w:line="240" w:lineRule="auto"/>
-              <w:rPr>
-                <w:rFonts w:ascii="Times New Roman" w:eastAsia="Times New Roman" w:hAnsi="Times New Roman" w:cs="Times New Roman"/>
-                <w:sz w:val="24"/>
-                <w:szCs w:val="24"/>
-              </w:rPr>
-            </w:pPr>
-            <w:r>
-              <w:rPr>
-                <w:rFonts w:ascii="Times New Roman" w:eastAsia="Times New Roman" w:hAnsi="Times New Roman" w:cs="Times New Roman"/>
-                <w:color w:val="000000"/>
-                <w:sz w:val="28"/>
-                <w:szCs w:val="28"/>
-              </w:rPr>
-              <w:t>Mahdi Alyousif</w:t>
-            </w:r>
-          </w:p>
-        </w:tc>
-        <w:tc>
-          <w:tcPr>
-            <w:tcW w:w="0" w:type="auto"/>
-            <w:tcBorders>
-              <w:top w:val="single" w:sz="4" w:space="0" w:color="BFBFBF"/>
-              <w:left w:val="single" w:sz="4" w:space="0" w:color="BFBFBF"/>
-              <w:bottom w:val="single" w:sz="4" w:space="0" w:color="BFBFBF"/>
-              <w:right w:val="single" w:sz="4" w:space="0" w:color="BFBFBF"/>
-            </w:tcBorders>
-            <w:tcMar>
-              <w:top w:w="0" w:type="dxa"/>
-              <w:left w:w="100" w:type="dxa"/>
-              <w:bottom w:w="0" w:type="dxa"/>
-              <w:right w:w="100" w:type="dxa"/>
-            </w:tcMar>
-            <w:hideMark/>
-          </w:tcPr>
-          <w:p>
-            <w:pPr>
-              <w:spacing w:before="240" w:after="0" w:line="240" w:lineRule="auto"/>
-              <w:rPr>
-                <w:rFonts w:ascii="Times New Roman" w:eastAsia="Times New Roman" w:hAnsi="Times New Roman" w:cs="Times New Roman"/>
-                <w:sz w:val="24"/>
-                <w:szCs w:val="24"/>
-              </w:rPr>
-            </w:pPr>
-            <w:r>
-              <w:rPr>
-                <w:rFonts w:ascii="Times New Roman" w:eastAsia="Times New Roman" w:hAnsi="Times New Roman" w:cs="Times New Roman"/>
-                <w:b/>
-                <w:bCs/>
-                <w:color w:val="000000"/>
-                <w:sz w:val="28"/>
-                <w:szCs w:val="28"/>
-              </w:rPr>
-              <w:t>Last Updated by</w:t>
-            </w:r>
-          </w:p>
-        </w:tc>
-        <w:tc>
-          <w:tcPr>
-            <w:tcW w:w="0" w:type="auto"/>
-            <w:tcBorders>
-              <w:top w:val="single" w:sz="4" w:space="0" w:color="BFBFBF"/>
-              <w:left w:val="single" w:sz="4" w:space="0" w:color="BFBFBF"/>
-              <w:bottom w:val="single" w:sz="4" w:space="0" w:color="BFBFBF"/>
-              <w:right w:val="single" w:sz="4" w:space="0" w:color="BFBFBF"/>
-            </w:tcBorders>
-            <w:tcMar>
-              <w:top w:w="0" w:type="dxa"/>
-              <w:left w:w="100" w:type="dxa"/>
-              <w:bottom w:w="0" w:type="dxa"/>
-              <w:right w:w="100" w:type="dxa"/>
-            </w:tcMar>
-            <w:hideMark/>
-          </w:tcPr>
-          <w:p>
-            <w:pPr>
-              <w:spacing w:after="0" w:line="240" w:lineRule="auto"/>
-              <w:rPr>
-                <w:rFonts w:ascii="Times New Roman" w:eastAsia="Times New Roman" w:hAnsi="Times New Roman" w:cs="Times New Roman"/>
-                <w:sz w:val="24"/>
-                <w:szCs w:val="24"/>
-              </w:rPr>
-            </w:pPr>
-            <w:r>
-              <w:rPr>
-                <w:rFonts w:ascii="Arial" w:eastAsia="Times New Roman" w:hAnsi="Arial" w:cs="Arial"/>
-                <w:color w:val="000000"/>
-                <w:sz w:val="28"/>
-                <w:szCs w:val="28"/>
-              </w:rPr>
-              <w:t>Feras Alsinan</w:t>
-            </w:r>
-          </w:p>
-        </w:tc>
-      </w:tr>
-      <w:tr>
-        <w:trPr>
-          <w:trHeight w:val="300"/>
-        </w:trPr>
-        <w:tc>
-          <w:tcPr>
-            <w:tcW w:w="0" w:type="auto"/>
-            <w:tcBorders>
-              <w:top w:val="single" w:sz="4" w:space="0" w:color="BFBFBF"/>
-              <w:left w:val="single" w:sz="4" w:space="0" w:color="BFBFBF"/>
-              <w:bottom w:val="single" w:sz="4" w:space="0" w:color="BFBFBF"/>
-              <w:right w:val="single" w:sz="4" w:space="0" w:color="BFBFBF"/>
-            </w:tcBorders>
-            <w:shd w:val="clear" w:color="auto" w:fill="F2F2F2"/>
-            <w:tcMar>
-              <w:top w:w="0" w:type="dxa"/>
-              <w:left w:w="100" w:type="dxa"/>
-              <w:bottom w:w="0" w:type="dxa"/>
-              <w:right w:w="100" w:type="dxa"/>
-            </w:tcMar>
-            <w:hideMark/>
-          </w:tcPr>
-          <w:p>
-            <w:pPr>
-              <w:spacing w:before="240" w:after="0" w:line="240" w:lineRule="auto"/>
-              <w:rPr>
-                <w:rFonts w:ascii="Times New Roman" w:eastAsia="Times New Roman" w:hAnsi="Times New Roman" w:cs="Times New Roman"/>
-                <w:sz w:val="24"/>
-                <w:szCs w:val="24"/>
-              </w:rPr>
-            </w:pPr>
-            <w:r>
-              <w:rPr>
-                <w:rFonts w:ascii="Times New Roman" w:eastAsia="Times New Roman" w:hAnsi="Times New Roman" w:cs="Times New Roman"/>
-                <w:b/>
-                <w:bCs/>
-                <w:color w:val="000000"/>
-                <w:sz w:val="28"/>
-                <w:szCs w:val="28"/>
-              </w:rPr>
-              <w:t>Date Created</w:t>
-            </w:r>
-          </w:p>
-        </w:tc>
-        <w:tc>
-          <w:tcPr>
-            <w:tcW w:w="0" w:type="auto"/>
-            <w:tcBorders>
-              <w:top w:val="single" w:sz="4" w:space="0" w:color="BFBFBF"/>
-              <w:left w:val="single" w:sz="4" w:space="0" w:color="BFBFBF"/>
-              <w:bottom w:val="single" w:sz="4" w:space="0" w:color="BFBFBF"/>
-              <w:right w:val="single" w:sz="4" w:space="0" w:color="BFBFBF"/>
-            </w:tcBorders>
-            <w:shd w:val="clear" w:color="auto" w:fill="F2F2F2"/>
-            <w:tcMar>
-              <w:top w:w="0" w:type="dxa"/>
-              <w:left w:w="100" w:type="dxa"/>
-              <w:bottom w:w="0" w:type="dxa"/>
-              <w:right w:w="100" w:type="dxa"/>
-            </w:tcMar>
-            <w:hideMark/>
-          </w:tcPr>
-          <w:p>
-            <w:pPr>
-              <w:spacing w:before="240" w:after="0" w:line="240" w:lineRule="auto"/>
-              <w:rPr>
-                <w:rFonts w:ascii="Times New Roman" w:eastAsia="Times New Roman" w:hAnsi="Times New Roman" w:cs="Times New Roman"/>
-                <w:sz w:val="24"/>
-                <w:szCs w:val="24"/>
-              </w:rPr>
-            </w:pPr>
-            <w:r>
-              <w:rPr>
-                <w:rFonts w:ascii="Times New Roman" w:eastAsia="Times New Roman" w:hAnsi="Times New Roman" w:cs="Times New Roman"/>
-                <w:color w:val="000000"/>
-                <w:sz w:val="28"/>
-                <w:szCs w:val="28"/>
-              </w:rPr>
-              <w:t>11/3/2023</w:t>
-            </w:r>
-          </w:p>
-        </w:tc>
-        <w:tc>
-          <w:tcPr>
-            <w:tcW w:w="0" w:type="auto"/>
-            <w:tcBorders>
-              <w:top w:val="single" w:sz="4" w:space="0" w:color="BFBFBF"/>
-              <w:left w:val="single" w:sz="4" w:space="0" w:color="BFBFBF"/>
-              <w:bottom w:val="single" w:sz="4" w:space="0" w:color="BFBFBF"/>
-              <w:right w:val="single" w:sz="4" w:space="0" w:color="BFBFBF"/>
-            </w:tcBorders>
-            <w:shd w:val="clear" w:color="auto" w:fill="F2F2F2"/>
-            <w:tcMar>
-              <w:top w:w="0" w:type="dxa"/>
-              <w:left w:w="100" w:type="dxa"/>
-              <w:bottom w:w="0" w:type="dxa"/>
-              <w:right w:w="100" w:type="dxa"/>
-            </w:tcMar>
-            <w:hideMark/>
-          </w:tcPr>
-          <w:p>
-            <w:pPr>
-              <w:spacing w:before="240" w:after="0" w:line="240" w:lineRule="auto"/>
-              <w:rPr>
-                <w:rFonts w:ascii="Times New Roman" w:eastAsia="Times New Roman" w:hAnsi="Times New Roman" w:cs="Times New Roman"/>
-                <w:sz w:val="24"/>
-                <w:szCs w:val="24"/>
-              </w:rPr>
-            </w:pPr>
-            <w:r>
-              <w:rPr>
-                <w:rFonts w:ascii="Times New Roman" w:eastAsia="Times New Roman" w:hAnsi="Times New Roman" w:cs="Times New Roman"/>
-                <w:b/>
-                <w:bCs/>
-                <w:color w:val="000000"/>
-                <w:sz w:val="28"/>
-                <w:szCs w:val="28"/>
-              </w:rPr>
-              <w:t>Last Revision Date</w:t>
-            </w:r>
-          </w:p>
-        </w:tc>
-        <w:tc>
-          <w:tcPr>
-            <w:tcW w:w="0" w:type="auto"/>
-            <w:tcBorders>
-              <w:top w:val="single" w:sz="4" w:space="0" w:color="BFBFBF"/>
-              <w:left w:val="single" w:sz="4" w:space="0" w:color="BFBFBF"/>
-              <w:bottom w:val="single" w:sz="4" w:space="0" w:color="BFBFBF"/>
-              <w:right w:val="single" w:sz="4" w:space="0" w:color="BFBFBF"/>
-            </w:tcBorders>
-            <w:shd w:val="clear" w:color="auto" w:fill="F2F2F2"/>
-            <w:tcMar>
-              <w:top w:w="0" w:type="dxa"/>
-              <w:left w:w="100" w:type="dxa"/>
-              <w:bottom w:w="0" w:type="dxa"/>
-              <w:right w:w="100" w:type="dxa"/>
-            </w:tcMar>
-            <w:hideMark/>
-          </w:tcPr>
-          <w:p>
-            <w:pPr>
-              <w:spacing w:before="240" w:after="0" w:line="240" w:lineRule="auto"/>
-              <w:rPr>
-                <w:rFonts w:ascii="Times New Roman" w:eastAsia="Times New Roman" w:hAnsi="Times New Roman" w:cs="Times New Roman"/>
-                <w:sz w:val="24"/>
-                <w:szCs w:val="24"/>
-              </w:rPr>
-            </w:pPr>
-            <w:r>
-              <w:rPr>
-                <w:rFonts w:ascii="Times New Roman" w:eastAsia="Times New Roman" w:hAnsi="Times New Roman" w:cs="Times New Roman"/>
-                <w:color w:val="000000"/>
-                <w:sz w:val="28"/>
-                <w:szCs w:val="28"/>
-              </w:rPr>
-              <w:t>11/4/2023</w:t>
-            </w:r>
-          </w:p>
-        </w:tc>
-      </w:tr>
-      <w:tr>
-        <w:trPr>
-          <w:trHeight w:val="300"/>
-        </w:trPr>
-        <w:tc>
-          <w:tcPr>
-            <w:tcW w:w="0" w:type="auto"/>
-            <w:tcBorders>
-              <w:top w:val="single" w:sz="4" w:space="0" w:color="BFBFBF"/>
-              <w:left w:val="single" w:sz="4" w:space="0" w:color="BFBFBF"/>
-              <w:bottom w:val="single" w:sz="4" w:space="0" w:color="BFBFBF"/>
-              <w:right w:val="single" w:sz="4" w:space="0" w:color="BFBFBF"/>
-            </w:tcBorders>
-            <w:tcMar>
-              <w:top w:w="0" w:type="dxa"/>
-              <w:left w:w="100" w:type="dxa"/>
-              <w:bottom w:w="0" w:type="dxa"/>
-              <w:right w:w="100" w:type="dxa"/>
-            </w:tcMar>
-            <w:hideMark/>
-          </w:tcPr>
-          <w:p>
-            <w:pPr>
-              <w:spacing w:before="240" w:after="0" w:line="240" w:lineRule="auto"/>
-              <w:rPr>
-                <w:rFonts w:ascii="Times New Roman" w:eastAsia="Times New Roman" w:hAnsi="Times New Roman" w:cs="Times New Roman"/>
-                <w:sz w:val="24"/>
-                <w:szCs w:val="24"/>
-              </w:rPr>
-            </w:pPr>
-            <w:r>
-              <w:rPr>
-                <w:rFonts w:ascii="Times New Roman" w:eastAsia="Times New Roman" w:hAnsi="Times New Roman" w:cs="Times New Roman"/>
-                <w:b/>
-                <w:bCs/>
-                <w:color w:val="000000"/>
-                <w:sz w:val="28"/>
-                <w:szCs w:val="28"/>
-              </w:rPr>
-              <w:t>Actors</w:t>
-            </w:r>
-          </w:p>
-        </w:tc>
-        <w:tc>
-          <w:tcPr>
-            <w:tcW w:w="0" w:type="auto"/>
-            <w:gridSpan w:val="3"/>
-            <w:tcBorders>
-              <w:top w:val="single" w:sz="4" w:space="0" w:color="BFBFBF"/>
-              <w:left w:val="single" w:sz="4" w:space="0" w:color="BFBFBF"/>
-              <w:bottom w:val="single" w:sz="4" w:space="0" w:color="BFBFBF"/>
-              <w:right w:val="single" w:sz="4" w:space="0" w:color="BFBFBF"/>
-            </w:tcBorders>
-            <w:tcMar>
-              <w:top w:w="0" w:type="dxa"/>
-              <w:left w:w="100" w:type="dxa"/>
-              <w:bottom w:w="0" w:type="dxa"/>
-              <w:right w:w="100" w:type="dxa"/>
-            </w:tcMar>
-            <w:hideMark/>
-          </w:tcPr>
-          <w:p>
-            <w:pPr>
-              <w:spacing w:before="240" w:after="0" w:line="240" w:lineRule="auto"/>
-              <w:rPr>
-                <w:rFonts w:ascii="Times New Roman" w:eastAsia="Times New Roman" w:hAnsi="Times New Roman" w:cs="Times New Roman"/>
-                <w:sz w:val="24"/>
-                <w:szCs w:val="24"/>
-              </w:rPr>
-            </w:pPr>
-            <w:r>
-              <w:rPr>
-                <w:rFonts w:ascii="Times New Roman" w:eastAsia="Times New Roman" w:hAnsi="Times New Roman" w:cs="Times New Roman"/>
-                <w:color w:val="000000"/>
-                <w:sz w:val="28"/>
-                <w:szCs w:val="28"/>
-              </w:rPr>
-              <w:t>Generic user</w:t>
-            </w:r>
-          </w:p>
-        </w:tc>
-      </w:tr>
-      <w:tr>
-        <w:trPr>
-          <w:trHeight w:val="300"/>
-        </w:trPr>
-        <w:tc>
-          <w:tcPr>
-            <w:tcW w:w="0" w:type="auto"/>
-            <w:tcBorders>
-              <w:top w:val="single" w:sz="4" w:space="0" w:color="BFBFBF"/>
-              <w:left w:val="single" w:sz="4" w:space="0" w:color="BFBFBF"/>
-              <w:bottom w:val="single" w:sz="4" w:space="0" w:color="BFBFBF"/>
-              <w:right w:val="single" w:sz="4" w:space="0" w:color="BFBFBF"/>
-            </w:tcBorders>
-            <w:shd w:val="clear" w:color="auto" w:fill="F2F2F2"/>
-            <w:tcMar>
-              <w:top w:w="0" w:type="dxa"/>
-              <w:left w:w="100" w:type="dxa"/>
-              <w:bottom w:w="0" w:type="dxa"/>
-              <w:right w:w="100" w:type="dxa"/>
-            </w:tcMar>
-            <w:hideMark/>
-          </w:tcPr>
-          <w:p>
-            <w:pPr>
-              <w:spacing w:before="240" w:after="0" w:line="240" w:lineRule="auto"/>
-              <w:rPr>
-                <w:rFonts w:ascii="Times New Roman" w:eastAsia="Times New Roman" w:hAnsi="Times New Roman" w:cs="Times New Roman"/>
-                <w:sz w:val="24"/>
-                <w:szCs w:val="24"/>
-              </w:rPr>
-            </w:pPr>
-            <w:r>
-              <w:rPr>
-                <w:rFonts w:ascii="Times New Roman" w:eastAsia="Times New Roman" w:hAnsi="Times New Roman" w:cs="Times New Roman"/>
-                <w:b/>
-                <w:bCs/>
-                <w:color w:val="000000"/>
-                <w:sz w:val="28"/>
-                <w:szCs w:val="28"/>
-              </w:rPr>
-              <w:t>Description</w:t>
-            </w:r>
-          </w:p>
-        </w:tc>
-        <w:tc>
-          <w:tcPr>
-            <w:tcW w:w="0" w:type="auto"/>
-            <w:gridSpan w:val="3"/>
-            <w:tcBorders>
-              <w:top w:val="single" w:sz="4" w:space="0" w:color="BFBFBF"/>
-              <w:left w:val="single" w:sz="4" w:space="0" w:color="BFBFBF"/>
-              <w:bottom w:val="single" w:sz="4" w:space="0" w:color="BFBFBF"/>
-              <w:right w:val="single" w:sz="4" w:space="0" w:color="BFBFBF"/>
-            </w:tcBorders>
-            <w:shd w:val="clear" w:color="auto" w:fill="F2F2F2"/>
-            <w:tcMar>
-              <w:top w:w="0" w:type="dxa"/>
-              <w:left w:w="100" w:type="dxa"/>
-              <w:bottom w:w="0" w:type="dxa"/>
-              <w:right w:w="100" w:type="dxa"/>
-            </w:tcMar>
-            <w:hideMark/>
-          </w:tcPr>
-          <w:p>
-            <w:pPr>
-              <w:spacing w:before="240" w:after="0" w:line="240" w:lineRule="auto"/>
-              <w:rPr>
-                <w:rFonts w:ascii="Times New Roman" w:eastAsia="Times New Roman" w:hAnsi="Times New Roman" w:cs="Times New Roman"/>
-                <w:sz w:val="24"/>
-                <w:szCs w:val="24"/>
-              </w:rPr>
-            </w:pPr>
-            <w:r>
-              <w:rPr>
-                <w:rFonts w:ascii="Times New Roman" w:eastAsia="Times New Roman" w:hAnsi="Times New Roman" w:cs="Times New Roman"/>
-                <w:color w:val="000000"/>
-                <w:sz w:val="28"/>
-                <w:szCs w:val="28"/>
-              </w:rPr>
-              <w:t>Allow the user to see their profile</w:t>
-            </w:r>
-          </w:p>
-        </w:tc>
-      </w:tr>
-      <w:tr>
-        <w:trPr>
-          <w:trHeight w:val="300"/>
-        </w:trPr>
-        <w:tc>
-          <w:tcPr>
-            <w:tcW w:w="0" w:type="auto"/>
-            <w:tcBorders>
-              <w:top w:val="single" w:sz="4" w:space="0" w:color="BFBFBF"/>
-              <w:left w:val="single" w:sz="4" w:space="0" w:color="BFBFBF"/>
-              <w:bottom w:val="single" w:sz="4" w:space="0" w:color="BFBFBF"/>
-              <w:right w:val="single" w:sz="4" w:space="0" w:color="BFBFBF"/>
-            </w:tcBorders>
-            <w:tcMar>
-              <w:top w:w="0" w:type="dxa"/>
-              <w:left w:w="100" w:type="dxa"/>
-              <w:bottom w:w="0" w:type="dxa"/>
-              <w:right w:w="100" w:type="dxa"/>
-            </w:tcMar>
-            <w:hideMark/>
-          </w:tcPr>
-          <w:p>
-            <w:pPr>
-              <w:spacing w:before="240" w:after="0" w:line="240" w:lineRule="auto"/>
-              <w:rPr>
-                <w:rFonts w:ascii="Times New Roman" w:eastAsia="Times New Roman" w:hAnsi="Times New Roman" w:cs="Times New Roman"/>
-                <w:sz w:val="24"/>
-                <w:szCs w:val="24"/>
-              </w:rPr>
-            </w:pPr>
-            <w:r>
-              <w:rPr>
-                <w:rFonts w:ascii="Times New Roman" w:eastAsia="Times New Roman" w:hAnsi="Times New Roman" w:cs="Times New Roman"/>
-                <w:color w:val="000000"/>
-                <w:sz w:val="28"/>
-                <w:szCs w:val="28"/>
-              </w:rPr>
-              <w:t>Dependencies</w:t>
-            </w:r>
-          </w:p>
-        </w:tc>
-        <w:tc>
-          <w:tcPr>
-            <w:tcW w:w="0" w:type="auto"/>
-            <w:gridSpan w:val="3"/>
-            <w:tcBorders>
-              <w:top w:val="single" w:sz="4" w:space="0" w:color="BFBFBF"/>
-              <w:left w:val="single" w:sz="4" w:space="0" w:color="BFBFBF"/>
-              <w:bottom w:val="single" w:sz="4" w:space="0" w:color="BFBFBF"/>
-              <w:right w:val="single" w:sz="4" w:space="0" w:color="BFBFBF"/>
-            </w:tcBorders>
-            <w:tcMar>
-              <w:top w:w="0" w:type="dxa"/>
-              <w:left w:w="100" w:type="dxa"/>
-              <w:bottom w:w="0" w:type="dxa"/>
-              <w:right w:w="100" w:type="dxa"/>
-            </w:tcMar>
-            <w:hideMark/>
-          </w:tcPr>
-          <w:p>
-            <w:pPr>
-              <w:spacing w:before="240" w:after="0" w:line="240" w:lineRule="auto"/>
-              <w:rPr>
-                <w:rFonts w:ascii="Times New Roman" w:eastAsia="Times New Roman" w:hAnsi="Times New Roman" w:cs="Times New Roman"/>
-                <w:sz w:val="24"/>
-                <w:szCs w:val="24"/>
-              </w:rPr>
-            </w:pPr>
-            <w:r>
-              <w:rPr>
-                <w:rFonts w:ascii="Times New Roman" w:eastAsia="Times New Roman" w:hAnsi="Times New Roman" w:cs="Times New Roman"/>
-                <w:color w:val="000000"/>
-                <w:sz w:val="28"/>
-                <w:szCs w:val="28"/>
-              </w:rPr>
-              <w:t>Log in to the system</w:t>
-            </w:r>
-          </w:p>
-        </w:tc>
-      </w:tr>
-      <w:tr>
-        <w:trPr>
-          <w:trHeight w:val="300"/>
-        </w:trPr>
-        <w:tc>
-          <w:tcPr>
-            <w:tcW w:w="0" w:type="auto"/>
-            <w:tcBorders>
-              <w:top w:val="single" w:sz="4" w:space="0" w:color="BFBFBF"/>
-              <w:left w:val="single" w:sz="4" w:space="0" w:color="BFBFBF"/>
-              <w:bottom w:val="single" w:sz="4" w:space="0" w:color="BFBFBF"/>
-              <w:right w:val="single" w:sz="4" w:space="0" w:color="BFBFBF"/>
-            </w:tcBorders>
-            <w:shd w:val="clear" w:color="auto" w:fill="F2F2F2"/>
-            <w:tcMar>
-              <w:top w:w="0" w:type="dxa"/>
-              <w:left w:w="100" w:type="dxa"/>
-              <w:bottom w:w="0" w:type="dxa"/>
-              <w:right w:w="100" w:type="dxa"/>
-            </w:tcMar>
-            <w:hideMark/>
-          </w:tcPr>
-          <w:p>
-            <w:pPr>
-              <w:spacing w:before="240" w:after="0" w:line="240" w:lineRule="auto"/>
-              <w:rPr>
-                <w:rFonts w:ascii="Times New Roman" w:eastAsia="Times New Roman" w:hAnsi="Times New Roman" w:cs="Times New Roman"/>
-                <w:sz w:val="24"/>
-                <w:szCs w:val="24"/>
-              </w:rPr>
-            </w:pPr>
-            <w:r>
-              <w:rPr>
-                <w:rFonts w:ascii="Times New Roman" w:eastAsia="Times New Roman" w:hAnsi="Times New Roman" w:cs="Times New Roman"/>
-                <w:b/>
-                <w:bCs/>
-                <w:color w:val="000000"/>
-                <w:sz w:val="28"/>
-                <w:szCs w:val="28"/>
-              </w:rPr>
-              <w:t>Trigger</w:t>
-            </w:r>
-          </w:p>
-        </w:tc>
-        <w:tc>
-          <w:tcPr>
-            <w:tcW w:w="0" w:type="auto"/>
-            <w:gridSpan w:val="3"/>
-            <w:tcBorders>
-              <w:top w:val="single" w:sz="4" w:space="0" w:color="BFBFBF"/>
-              <w:left w:val="single" w:sz="4" w:space="0" w:color="BFBFBF"/>
-              <w:bottom w:val="single" w:sz="4" w:space="0" w:color="BFBFBF"/>
-              <w:right w:val="single" w:sz="4" w:space="0" w:color="BFBFBF"/>
-            </w:tcBorders>
-            <w:shd w:val="clear" w:color="auto" w:fill="F2F2F2"/>
-            <w:tcMar>
-              <w:top w:w="0" w:type="dxa"/>
-              <w:left w:w="100" w:type="dxa"/>
-              <w:bottom w:w="0" w:type="dxa"/>
-              <w:right w:w="100" w:type="dxa"/>
-            </w:tcMar>
-            <w:hideMark/>
-          </w:tcPr>
-          <w:p>
-            <w:pPr>
-              <w:spacing w:before="240" w:after="0" w:line="240" w:lineRule="auto"/>
-              <w:rPr>
-                <w:rFonts w:ascii="Times New Roman" w:eastAsia="Times New Roman" w:hAnsi="Times New Roman" w:cs="Times New Roman"/>
-                <w:sz w:val="24"/>
-                <w:szCs w:val="24"/>
-              </w:rPr>
-            </w:pPr>
-            <w:r>
-              <w:rPr>
-                <w:rFonts w:ascii="Times New Roman" w:eastAsia="Times New Roman" w:hAnsi="Times New Roman" w:cs="Times New Roman"/>
-                <w:color w:val="000000"/>
-                <w:sz w:val="28"/>
-                <w:szCs w:val="28"/>
-              </w:rPr>
-              <w:t>When “View profile” has been pressed</w:t>
-            </w:r>
-          </w:p>
-        </w:tc>
-      </w:tr>
-      <w:tr>
-        <w:trPr>
-          <w:trHeight w:val="360"/>
-        </w:trPr>
-        <w:tc>
-          <w:tcPr>
-            <w:tcW w:w="0" w:type="auto"/>
-            <w:tcBorders>
-              <w:top w:val="single" w:sz="4" w:space="0" w:color="BFBFBF"/>
-              <w:left w:val="single" w:sz="4" w:space="0" w:color="BFBFBF"/>
-              <w:bottom w:val="single" w:sz="4" w:space="0" w:color="BFBFBF"/>
-              <w:right w:val="single" w:sz="4" w:space="0" w:color="BFBFBF"/>
-            </w:tcBorders>
-            <w:tcMar>
-              <w:top w:w="0" w:type="dxa"/>
-              <w:left w:w="100" w:type="dxa"/>
-              <w:bottom w:w="0" w:type="dxa"/>
-              <w:right w:w="100" w:type="dxa"/>
-            </w:tcMar>
-            <w:hideMark/>
-          </w:tcPr>
-          <w:p>
-            <w:pPr>
-              <w:spacing w:before="240" w:after="0" w:line="240" w:lineRule="auto"/>
-              <w:rPr>
-                <w:rFonts w:ascii="Times New Roman" w:eastAsia="Times New Roman" w:hAnsi="Times New Roman" w:cs="Times New Roman"/>
-                <w:sz w:val="24"/>
-                <w:szCs w:val="24"/>
-              </w:rPr>
-            </w:pPr>
-            <w:r>
-              <w:rPr>
-                <w:rFonts w:ascii="Times New Roman" w:eastAsia="Times New Roman" w:hAnsi="Times New Roman" w:cs="Times New Roman"/>
-                <w:b/>
-                <w:bCs/>
-                <w:color w:val="000000"/>
-                <w:sz w:val="28"/>
-                <w:szCs w:val="28"/>
-              </w:rPr>
-              <w:t>Preconditions</w:t>
-            </w:r>
-          </w:p>
-        </w:tc>
-        <w:tc>
-          <w:tcPr>
-            <w:tcW w:w="0" w:type="auto"/>
-            <w:gridSpan w:val="3"/>
-            <w:tcBorders>
-              <w:top w:val="single" w:sz="4" w:space="0" w:color="BFBFBF"/>
-              <w:left w:val="single" w:sz="4" w:space="0" w:color="BFBFBF"/>
-              <w:bottom w:val="single" w:sz="4" w:space="0" w:color="BFBFBF"/>
-              <w:right w:val="single" w:sz="4" w:space="0" w:color="BFBFBF"/>
-            </w:tcBorders>
-            <w:tcMar>
-              <w:top w:w="0" w:type="dxa"/>
-              <w:left w:w="100" w:type="dxa"/>
-              <w:bottom w:w="0" w:type="dxa"/>
-              <w:right w:w="100" w:type="dxa"/>
-            </w:tcMar>
-            <w:hideMark/>
-          </w:tcPr>
-          <w:p>
-            <w:pPr>
-              <w:spacing w:before="60" w:after="240" w:line="240" w:lineRule="auto"/>
-              <w:rPr>
-                <w:rFonts w:ascii="Times New Roman" w:eastAsia="Times New Roman" w:hAnsi="Times New Roman" w:cs="Times New Roman"/>
-                <w:sz w:val="24"/>
-                <w:szCs w:val="24"/>
-              </w:rPr>
-            </w:pPr>
-            <w:r>
-              <w:rPr>
-                <w:rFonts w:ascii="Times New Roman" w:eastAsia="Times New Roman" w:hAnsi="Times New Roman" w:cs="Times New Roman"/>
-                <w:color w:val="000000"/>
-                <w:sz w:val="28"/>
-                <w:szCs w:val="28"/>
-              </w:rPr>
-              <w:t>The user must have secure connection</w:t>
-            </w:r>
-          </w:p>
-        </w:tc>
-      </w:tr>
-      <w:tr>
-        <w:trPr>
-          <w:trHeight w:val="300"/>
-        </w:trPr>
-        <w:tc>
-          <w:tcPr>
-            <w:tcW w:w="0" w:type="auto"/>
-            <w:tcBorders>
-              <w:top w:val="single" w:sz="4" w:space="0" w:color="BFBFBF"/>
-              <w:left w:val="single" w:sz="4" w:space="0" w:color="BFBFBF"/>
-              <w:bottom w:val="single" w:sz="4" w:space="0" w:color="BFBFBF"/>
-              <w:right w:val="single" w:sz="4" w:space="0" w:color="BFBFBF"/>
-            </w:tcBorders>
-            <w:shd w:val="clear" w:color="auto" w:fill="F2F2F2"/>
-            <w:tcMar>
-              <w:top w:w="0" w:type="dxa"/>
-              <w:left w:w="100" w:type="dxa"/>
-              <w:bottom w:w="0" w:type="dxa"/>
-              <w:right w:w="100" w:type="dxa"/>
-            </w:tcMar>
-            <w:hideMark/>
-          </w:tcPr>
-          <w:p>
-            <w:pPr>
-              <w:spacing w:before="240" w:after="0" w:line="240" w:lineRule="auto"/>
-              <w:rPr>
-                <w:rFonts w:ascii="Times New Roman" w:eastAsia="Times New Roman" w:hAnsi="Times New Roman" w:cs="Times New Roman"/>
-                <w:sz w:val="24"/>
-                <w:szCs w:val="24"/>
-              </w:rPr>
-            </w:pPr>
-            <w:r>
-              <w:rPr>
-                <w:rFonts w:ascii="Times New Roman" w:eastAsia="Times New Roman" w:hAnsi="Times New Roman" w:cs="Times New Roman"/>
-                <w:b/>
-                <w:bCs/>
-                <w:color w:val="000000"/>
-                <w:sz w:val="28"/>
-                <w:szCs w:val="28"/>
-              </w:rPr>
-              <w:t>Postconditions</w:t>
-            </w:r>
-          </w:p>
-        </w:tc>
-        <w:tc>
-          <w:tcPr>
-            <w:tcW w:w="0" w:type="auto"/>
-            <w:gridSpan w:val="3"/>
-            <w:tcBorders>
-              <w:top w:val="single" w:sz="4" w:space="0" w:color="BFBFBF"/>
-              <w:left w:val="single" w:sz="4" w:space="0" w:color="BFBFBF"/>
-              <w:bottom w:val="single" w:sz="4" w:space="0" w:color="BFBFBF"/>
-              <w:right w:val="single" w:sz="4" w:space="0" w:color="BFBFBF"/>
-            </w:tcBorders>
-            <w:shd w:val="clear" w:color="auto" w:fill="F2F2F2"/>
-            <w:tcMar>
-              <w:top w:w="0" w:type="dxa"/>
-              <w:left w:w="100" w:type="dxa"/>
-              <w:bottom w:w="0" w:type="dxa"/>
-              <w:right w:w="100" w:type="dxa"/>
-            </w:tcMar>
-            <w:hideMark/>
-          </w:tcPr>
-          <w:p>
-            <w:pPr>
-              <w:spacing w:before="240" w:after="0" w:line="240" w:lineRule="auto"/>
-              <w:rPr>
-                <w:rFonts w:ascii="Times New Roman" w:eastAsia="Times New Roman" w:hAnsi="Times New Roman" w:cs="Times New Roman"/>
-                <w:sz w:val="24"/>
-                <w:szCs w:val="24"/>
-              </w:rPr>
-            </w:pPr>
-            <w:r>
-              <w:rPr>
-                <w:rFonts w:ascii="Times New Roman" w:eastAsia="Times New Roman" w:hAnsi="Times New Roman" w:cs="Times New Roman"/>
-                <w:color w:val="000000"/>
-                <w:sz w:val="28"/>
-                <w:szCs w:val="28"/>
-              </w:rPr>
-              <w:t>The profile will be visible on the screen</w:t>
-            </w:r>
-          </w:p>
-        </w:tc>
-      </w:tr>
-      <w:tr>
-        <w:trPr>
-          <w:trHeight w:val="885"/>
-        </w:trPr>
-        <w:tc>
-          <w:tcPr>
-            <w:tcW w:w="0" w:type="auto"/>
-            <w:tcBorders>
-              <w:top w:val="single" w:sz="4" w:space="0" w:color="BFBFBF"/>
-              <w:left w:val="single" w:sz="4" w:space="0" w:color="BFBFBF"/>
-              <w:bottom w:val="single" w:sz="4" w:space="0" w:color="BFBFBF"/>
-              <w:right w:val="single" w:sz="4" w:space="0" w:color="BFBFBF"/>
-            </w:tcBorders>
-            <w:tcMar>
-              <w:top w:w="0" w:type="dxa"/>
-              <w:left w:w="100" w:type="dxa"/>
-              <w:bottom w:w="0" w:type="dxa"/>
-              <w:right w:w="100" w:type="dxa"/>
-            </w:tcMar>
-            <w:hideMark/>
-          </w:tcPr>
-          <w:p>
-            <w:pPr>
-              <w:spacing w:before="240" w:after="0" w:line="240" w:lineRule="auto"/>
-              <w:rPr>
-                <w:rFonts w:ascii="Times New Roman" w:eastAsia="Times New Roman" w:hAnsi="Times New Roman" w:cs="Times New Roman"/>
-                <w:sz w:val="24"/>
-                <w:szCs w:val="24"/>
-              </w:rPr>
-            </w:pPr>
-            <w:r>
-              <w:rPr>
-                <w:rFonts w:ascii="Times New Roman" w:eastAsia="Times New Roman" w:hAnsi="Times New Roman" w:cs="Times New Roman"/>
-                <w:b/>
-                <w:bCs/>
-                <w:color w:val="000000"/>
-                <w:sz w:val="28"/>
-                <w:szCs w:val="28"/>
-              </w:rPr>
-              <w:t>Normal Flow</w:t>
-            </w:r>
-          </w:p>
-        </w:tc>
-        <w:tc>
-          <w:tcPr>
-            <w:tcW w:w="0" w:type="auto"/>
-            <w:gridSpan w:val="3"/>
-            <w:tcBorders>
-              <w:top w:val="single" w:sz="4" w:space="0" w:color="BFBFBF"/>
-              <w:left w:val="single" w:sz="4" w:space="0" w:color="BFBFBF"/>
-              <w:bottom w:val="single" w:sz="4" w:space="0" w:color="BFBFBF"/>
-              <w:right w:val="single" w:sz="4" w:space="0" w:color="BFBFBF"/>
-            </w:tcBorders>
-            <w:tcMar>
-              <w:top w:w="0" w:type="dxa"/>
-              <w:left w:w="100" w:type="dxa"/>
-              <w:bottom w:w="0" w:type="dxa"/>
-              <w:right w:w="100" w:type="dxa"/>
-            </w:tcMar>
-            <w:hideMark/>
-          </w:tcPr>
-          <w:p>
-            <w:pPr>
-              <w:spacing w:before="60" w:after="240" w:line="240" w:lineRule="auto"/>
-              <w:rPr>
-                <w:rFonts w:ascii="Times New Roman" w:eastAsia="Times New Roman" w:hAnsi="Times New Roman" w:cs="Times New Roman"/>
-                <w:sz w:val="24"/>
-                <w:szCs w:val="24"/>
-              </w:rPr>
-            </w:pPr>
-            <w:r>
-              <w:rPr>
-                <w:rFonts w:ascii="Times New Roman" w:eastAsia="Times New Roman" w:hAnsi="Times New Roman" w:cs="Times New Roman"/>
-                <w:color w:val="000000"/>
-                <w:sz w:val="28"/>
-                <w:szCs w:val="28"/>
-              </w:rPr>
-              <w:t>1.</w:t>
-            </w:r>
-            <w:r>
-              <w:rPr>
-                <w:rFonts w:ascii="Times New Roman" w:eastAsia="Times New Roman" w:hAnsi="Times New Roman" w:cs="Times New Roman"/>
-                <w:color w:val="000000"/>
-                <w:sz w:val="14"/>
-                <w:szCs w:val="14"/>
-              </w:rPr>
-              <w:t xml:space="preserve">   </w:t>
-            </w:r>
-            <w:r>
-              <w:rPr>
-                <w:rFonts w:ascii="Times New Roman" w:eastAsia="Times New Roman" w:hAnsi="Times New Roman" w:cs="Times New Roman"/>
-                <w:color w:val="000000"/>
-                <w:sz w:val="14"/>
-                <w:szCs w:val="14"/>
-              </w:rPr>
-              <w:tab/>
-            </w:r>
-            <w:r>
-              <w:rPr>
-                <w:rFonts w:ascii="Times New Roman" w:eastAsia="Times New Roman" w:hAnsi="Times New Roman" w:cs="Times New Roman"/>
-                <w:color w:val="000000"/>
-                <w:sz w:val="28"/>
-                <w:szCs w:val="28"/>
-              </w:rPr>
-              <w:t>Click settings.</w:t>
-            </w:r>
-          </w:p>
-          <w:p>
-            <w:pPr>
-              <w:spacing w:before="60" w:after="240" w:line="240" w:lineRule="auto"/>
-              <w:rPr>
-                <w:rFonts w:ascii="Times New Roman" w:eastAsia="Times New Roman" w:hAnsi="Times New Roman" w:cs="Times New Roman"/>
-                <w:sz w:val="24"/>
-                <w:szCs w:val="24"/>
-              </w:rPr>
-            </w:pPr>
-            <w:r>
-              <w:rPr>
-                <w:rFonts w:ascii="Times New Roman" w:eastAsia="Times New Roman" w:hAnsi="Times New Roman" w:cs="Times New Roman"/>
-                <w:color w:val="000000"/>
-                <w:sz w:val="28"/>
-                <w:szCs w:val="28"/>
-              </w:rPr>
-              <w:t>2.</w:t>
-            </w:r>
-            <w:r>
-              <w:rPr>
-                <w:rFonts w:ascii="Times New Roman" w:eastAsia="Times New Roman" w:hAnsi="Times New Roman" w:cs="Times New Roman"/>
-                <w:color w:val="000000"/>
-                <w:sz w:val="14"/>
-                <w:szCs w:val="14"/>
-              </w:rPr>
-              <w:t xml:space="preserve">   </w:t>
-            </w:r>
-            <w:r>
-              <w:rPr>
-                <w:rFonts w:ascii="Times New Roman" w:eastAsia="Times New Roman" w:hAnsi="Times New Roman" w:cs="Times New Roman"/>
-                <w:color w:val="000000"/>
-                <w:sz w:val="14"/>
-                <w:szCs w:val="14"/>
-              </w:rPr>
-              <w:tab/>
-            </w:r>
-            <w:r>
-              <w:rPr>
-                <w:rFonts w:ascii="Times New Roman" w:eastAsia="Times New Roman" w:hAnsi="Times New Roman" w:cs="Times New Roman"/>
-                <w:color w:val="000000"/>
-                <w:sz w:val="28"/>
-                <w:szCs w:val="28"/>
-              </w:rPr>
-              <w:t>Click view profile.</w:t>
-            </w:r>
-          </w:p>
-        </w:tc>
-      </w:tr>
-      <w:tr>
-        <w:trPr>
-          <w:trHeight w:val="825"/>
-        </w:trPr>
-        <w:tc>
-          <w:tcPr>
-            <w:tcW w:w="0" w:type="auto"/>
-            <w:tcBorders>
-              <w:top w:val="single" w:sz="4" w:space="0" w:color="BFBFBF"/>
-              <w:left w:val="single" w:sz="4" w:space="0" w:color="BFBFBF"/>
-              <w:bottom w:val="single" w:sz="4" w:space="0" w:color="BFBFBF"/>
-              <w:right w:val="single" w:sz="4" w:space="0" w:color="BFBFBF"/>
-            </w:tcBorders>
-            <w:shd w:val="clear" w:color="auto" w:fill="F2F2F2"/>
-            <w:tcMar>
-              <w:top w:w="0" w:type="dxa"/>
-              <w:left w:w="100" w:type="dxa"/>
-              <w:bottom w:w="0" w:type="dxa"/>
-              <w:right w:w="100" w:type="dxa"/>
-            </w:tcMar>
-            <w:hideMark/>
-          </w:tcPr>
-          <w:p>
-            <w:pPr>
-              <w:spacing w:before="240" w:after="0" w:line="240" w:lineRule="auto"/>
-              <w:rPr>
-                <w:rFonts w:ascii="Times New Roman" w:eastAsia="Times New Roman" w:hAnsi="Times New Roman" w:cs="Times New Roman"/>
-                <w:sz w:val="24"/>
-                <w:szCs w:val="24"/>
-              </w:rPr>
-            </w:pPr>
-            <w:r>
-              <w:rPr>
-                <w:rFonts w:ascii="Times New Roman" w:eastAsia="Times New Roman" w:hAnsi="Times New Roman" w:cs="Times New Roman"/>
-                <w:b/>
-                <w:bCs/>
-                <w:color w:val="000000"/>
-                <w:sz w:val="28"/>
-                <w:szCs w:val="28"/>
-              </w:rPr>
-              <w:t>Alternative Flows</w:t>
-            </w:r>
-          </w:p>
-        </w:tc>
-        <w:tc>
-          <w:tcPr>
-            <w:tcW w:w="0" w:type="auto"/>
-            <w:gridSpan w:val="3"/>
-            <w:tcBorders>
-              <w:top w:val="single" w:sz="4" w:space="0" w:color="BFBFBF"/>
-              <w:left w:val="single" w:sz="4" w:space="0" w:color="BFBFBF"/>
-              <w:bottom w:val="single" w:sz="4" w:space="0" w:color="BFBFBF"/>
-              <w:right w:val="single" w:sz="4" w:space="0" w:color="BFBFBF"/>
-            </w:tcBorders>
-            <w:shd w:val="clear" w:color="auto" w:fill="F2F2F2"/>
-            <w:tcMar>
-              <w:top w:w="0" w:type="dxa"/>
-              <w:left w:w="100" w:type="dxa"/>
-              <w:bottom w:w="0" w:type="dxa"/>
-              <w:right w:w="100" w:type="dxa"/>
-            </w:tcMar>
-            <w:hideMark/>
-          </w:tcPr>
-          <w:p>
-            <w:pPr>
-              <w:spacing w:before="240" w:after="240" w:line="240" w:lineRule="auto"/>
-              <w:rPr>
-                <w:rFonts w:ascii="Times New Roman" w:eastAsia="Times New Roman" w:hAnsi="Times New Roman" w:cs="Times New Roman"/>
-                <w:sz w:val="24"/>
-                <w:szCs w:val="24"/>
-              </w:rPr>
-            </w:pPr>
-            <w:r>
-              <w:rPr>
-                <w:rFonts w:ascii="Times New Roman" w:eastAsia="Times New Roman" w:hAnsi="Times New Roman" w:cs="Times New Roman"/>
-                <w:color w:val="000000"/>
-                <w:sz w:val="28"/>
-                <w:szCs w:val="28"/>
-              </w:rPr>
-              <w:t>1.</w:t>
-            </w:r>
-            <w:r>
-              <w:rPr>
-                <w:rFonts w:ascii="Times New Roman" w:eastAsia="Times New Roman" w:hAnsi="Times New Roman" w:cs="Times New Roman"/>
-                <w:color w:val="000000"/>
-                <w:sz w:val="14"/>
-                <w:szCs w:val="14"/>
-              </w:rPr>
-              <w:t xml:space="preserve">       </w:t>
-            </w:r>
-            <w:r>
-              <w:rPr>
-                <w:rFonts w:ascii="Times New Roman" w:eastAsia="Times New Roman" w:hAnsi="Times New Roman" w:cs="Times New Roman"/>
-                <w:color w:val="000000"/>
-                <w:sz w:val="28"/>
-                <w:szCs w:val="28"/>
-              </w:rPr>
-              <w:t>Click Settings.</w:t>
-            </w:r>
-          </w:p>
-          <w:p>
-            <w:pPr>
-              <w:spacing w:before="240" w:after="240" w:line="240" w:lineRule="auto"/>
-              <w:rPr>
-                <w:rFonts w:ascii="Times New Roman" w:eastAsia="Times New Roman" w:hAnsi="Times New Roman" w:cs="Times New Roman"/>
-                <w:sz w:val="24"/>
-                <w:szCs w:val="24"/>
-              </w:rPr>
-            </w:pPr>
-            <w:r>
-              <w:rPr>
-                <w:rFonts w:ascii="Times New Roman" w:eastAsia="Times New Roman" w:hAnsi="Times New Roman" w:cs="Times New Roman"/>
-                <w:color w:val="000000"/>
-                <w:sz w:val="28"/>
-                <w:szCs w:val="28"/>
-              </w:rPr>
-              <w:t>2.</w:t>
-            </w:r>
-            <w:r>
-              <w:rPr>
-                <w:rFonts w:ascii="Times New Roman" w:eastAsia="Times New Roman" w:hAnsi="Times New Roman" w:cs="Times New Roman"/>
-                <w:color w:val="000000"/>
-                <w:sz w:val="14"/>
-                <w:szCs w:val="14"/>
-              </w:rPr>
-              <w:t xml:space="preserve">       </w:t>
-            </w:r>
-            <w:r>
-              <w:rPr>
-                <w:rFonts w:ascii="Times New Roman" w:eastAsia="Times New Roman" w:hAnsi="Times New Roman" w:cs="Times New Roman"/>
-                <w:color w:val="000000"/>
-                <w:sz w:val="28"/>
-                <w:szCs w:val="28"/>
-              </w:rPr>
-              <w:t>Click the profile picture.</w:t>
-            </w:r>
-          </w:p>
-        </w:tc>
-      </w:tr>
-      <w:tr>
-        <w:trPr>
-          <w:trHeight w:val="300"/>
-        </w:trPr>
-        <w:tc>
-          <w:tcPr>
-            <w:tcW w:w="0" w:type="auto"/>
-            <w:tcBorders>
-              <w:top w:val="single" w:sz="4" w:space="0" w:color="BFBFBF"/>
-              <w:left w:val="single" w:sz="4" w:space="0" w:color="BFBFBF"/>
-              <w:bottom w:val="single" w:sz="4" w:space="0" w:color="BFBFBF"/>
-              <w:right w:val="single" w:sz="4" w:space="0" w:color="BFBFBF"/>
-            </w:tcBorders>
-            <w:tcMar>
-              <w:top w:w="0" w:type="dxa"/>
-              <w:left w:w="100" w:type="dxa"/>
-              <w:bottom w:w="0" w:type="dxa"/>
-              <w:right w:w="100" w:type="dxa"/>
-            </w:tcMar>
-            <w:hideMark/>
-          </w:tcPr>
-          <w:p>
-            <w:pPr>
-              <w:spacing w:before="240" w:after="0" w:line="240" w:lineRule="auto"/>
-              <w:rPr>
-                <w:rFonts w:ascii="Times New Roman" w:eastAsia="Times New Roman" w:hAnsi="Times New Roman" w:cs="Times New Roman"/>
-                <w:sz w:val="24"/>
-                <w:szCs w:val="24"/>
-              </w:rPr>
-            </w:pPr>
-            <w:r>
-              <w:rPr>
-                <w:rFonts w:ascii="Times New Roman" w:eastAsia="Times New Roman" w:hAnsi="Times New Roman" w:cs="Times New Roman"/>
-                <w:color w:val="000000"/>
-                <w:sz w:val="28"/>
-                <w:szCs w:val="28"/>
-              </w:rPr>
-              <w:t>Frequency of use</w:t>
-            </w:r>
-          </w:p>
-        </w:tc>
-        <w:tc>
-          <w:tcPr>
-            <w:tcW w:w="0" w:type="auto"/>
-            <w:gridSpan w:val="3"/>
-            <w:tcBorders>
-              <w:top w:val="single" w:sz="4" w:space="0" w:color="BFBFBF"/>
-              <w:left w:val="single" w:sz="4" w:space="0" w:color="BFBFBF"/>
-              <w:bottom w:val="single" w:sz="4" w:space="0" w:color="BFBFBF"/>
-              <w:right w:val="single" w:sz="4" w:space="0" w:color="BFBFBF"/>
-            </w:tcBorders>
-            <w:tcMar>
-              <w:top w:w="0" w:type="dxa"/>
-              <w:left w:w="100" w:type="dxa"/>
-              <w:bottom w:w="0" w:type="dxa"/>
-              <w:right w:w="100" w:type="dxa"/>
-            </w:tcMar>
-            <w:hideMark/>
-          </w:tcPr>
-          <w:p>
-            <w:pPr>
-              <w:spacing w:before="240" w:after="240" w:line="240" w:lineRule="auto"/>
-              <w:rPr>
-                <w:rFonts w:ascii="Times New Roman" w:eastAsia="Times New Roman" w:hAnsi="Times New Roman" w:cs="Times New Roman"/>
-                <w:sz w:val="24"/>
-                <w:szCs w:val="24"/>
-              </w:rPr>
-            </w:pPr>
-            <w:r>
-              <w:rPr>
-                <w:rFonts w:ascii="Times New Roman" w:eastAsia="Times New Roman" w:hAnsi="Times New Roman" w:cs="Times New Roman"/>
-                <w:color w:val="000000"/>
-                <w:sz w:val="28"/>
-                <w:szCs w:val="28"/>
-              </w:rPr>
-              <w:t>Low</w:t>
-            </w:r>
-          </w:p>
-        </w:tc>
-      </w:tr>
-      <w:tr>
-        <w:trPr>
-          <w:trHeight w:val="300"/>
-        </w:trPr>
-        <w:tc>
-          <w:tcPr>
-            <w:tcW w:w="0" w:type="auto"/>
-            <w:tcBorders>
-              <w:top w:val="single" w:sz="4" w:space="0" w:color="BFBFBF"/>
-              <w:left w:val="single" w:sz="4" w:space="0" w:color="BFBFBF"/>
-              <w:bottom w:val="single" w:sz="4" w:space="0" w:color="BFBFBF"/>
-              <w:right w:val="single" w:sz="4" w:space="0" w:color="BFBFBF"/>
-            </w:tcBorders>
-            <w:shd w:val="clear" w:color="auto" w:fill="F2F2F2"/>
-            <w:tcMar>
-              <w:top w:w="0" w:type="dxa"/>
-              <w:left w:w="100" w:type="dxa"/>
-              <w:bottom w:w="0" w:type="dxa"/>
-              <w:right w:w="100" w:type="dxa"/>
-            </w:tcMar>
-            <w:hideMark/>
-          </w:tcPr>
-          <w:p>
-            <w:pPr>
-              <w:spacing w:before="240" w:after="0" w:line="240" w:lineRule="auto"/>
-              <w:rPr>
-                <w:rFonts w:ascii="Times New Roman" w:eastAsia="Times New Roman" w:hAnsi="Times New Roman" w:cs="Times New Roman"/>
-                <w:sz w:val="24"/>
-                <w:szCs w:val="24"/>
-              </w:rPr>
-            </w:pPr>
-            <w:r>
-              <w:rPr>
-                <w:rFonts w:ascii="Times New Roman" w:eastAsia="Times New Roman" w:hAnsi="Times New Roman" w:cs="Times New Roman"/>
-                <w:color w:val="000000"/>
-                <w:sz w:val="28"/>
-                <w:szCs w:val="28"/>
-              </w:rPr>
-              <w:t>Special requirements</w:t>
-            </w:r>
-          </w:p>
-        </w:tc>
-        <w:tc>
-          <w:tcPr>
-            <w:tcW w:w="0" w:type="auto"/>
-            <w:gridSpan w:val="3"/>
-            <w:tcBorders>
-              <w:top w:val="single" w:sz="4" w:space="0" w:color="BFBFBF"/>
-              <w:left w:val="single" w:sz="4" w:space="0" w:color="BFBFBF"/>
-              <w:bottom w:val="single" w:sz="4" w:space="0" w:color="BFBFBF"/>
-              <w:right w:val="single" w:sz="4" w:space="0" w:color="BFBFBF"/>
-            </w:tcBorders>
-            <w:shd w:val="clear" w:color="auto" w:fill="F2F2F2"/>
-            <w:tcMar>
-              <w:top w:w="0" w:type="dxa"/>
-              <w:left w:w="100" w:type="dxa"/>
-              <w:bottom w:w="0" w:type="dxa"/>
-              <w:right w:w="100" w:type="dxa"/>
-            </w:tcMar>
-            <w:hideMark/>
-          </w:tcPr>
-          <w:p>
-            <w:pPr>
-              <w:spacing w:after="0" w:line="240" w:lineRule="auto"/>
-              <w:rPr>
-                <w:rFonts w:ascii="Times New Roman" w:eastAsia="Times New Roman" w:hAnsi="Times New Roman" w:cs="Times New Roman"/>
-                <w:sz w:val="24"/>
-                <w:szCs w:val="24"/>
-              </w:rPr>
-            </w:pPr>
-            <w:r>
-              <w:rPr>
-                <w:rFonts w:ascii="Arial" w:eastAsia="Times New Roman" w:hAnsi="Arial" w:cs="Arial"/>
-                <w:color w:val="000000"/>
-                <w:sz w:val="28"/>
-                <w:szCs w:val="28"/>
-              </w:rPr>
-              <w:t>-</w:t>
-            </w:r>
-          </w:p>
-        </w:tc>
-      </w:tr>
-      <w:tr>
-        <w:trPr>
-          <w:trHeight w:val="300"/>
-        </w:trPr>
-        <w:tc>
-          <w:tcPr>
-            <w:tcW w:w="0" w:type="auto"/>
-            <w:tcBorders>
-              <w:top w:val="single" w:sz="4" w:space="0" w:color="BFBFBF"/>
-              <w:left w:val="single" w:sz="4" w:space="0" w:color="BFBFBF"/>
-              <w:bottom w:val="single" w:sz="4" w:space="0" w:color="BFBFBF"/>
-              <w:right w:val="single" w:sz="4" w:space="0" w:color="BFBFBF"/>
-            </w:tcBorders>
-            <w:tcMar>
-              <w:top w:w="0" w:type="dxa"/>
-              <w:left w:w="100" w:type="dxa"/>
-              <w:bottom w:w="0" w:type="dxa"/>
-              <w:right w:w="100" w:type="dxa"/>
-            </w:tcMar>
-            <w:hideMark/>
-          </w:tcPr>
-          <w:p>
-            <w:pPr>
-              <w:spacing w:before="240" w:after="0" w:line="240" w:lineRule="auto"/>
-              <w:rPr>
-                <w:rFonts w:ascii="Times New Roman" w:eastAsia="Times New Roman" w:hAnsi="Times New Roman" w:cs="Times New Roman"/>
-                <w:sz w:val="24"/>
-                <w:szCs w:val="24"/>
-              </w:rPr>
-            </w:pPr>
-            <w:r>
-              <w:rPr>
-                <w:rFonts w:ascii="Times New Roman" w:eastAsia="Times New Roman" w:hAnsi="Times New Roman" w:cs="Times New Roman"/>
-                <w:b/>
-                <w:bCs/>
-                <w:color w:val="000000"/>
-                <w:sz w:val="28"/>
-                <w:szCs w:val="28"/>
-              </w:rPr>
-              <w:t>Assumptions</w:t>
-            </w:r>
-          </w:p>
-        </w:tc>
-        <w:tc>
-          <w:tcPr>
-            <w:tcW w:w="0" w:type="auto"/>
-            <w:gridSpan w:val="3"/>
-            <w:tcBorders>
-              <w:top w:val="single" w:sz="4" w:space="0" w:color="BFBFBF"/>
-              <w:left w:val="single" w:sz="4" w:space="0" w:color="BFBFBF"/>
-              <w:bottom w:val="single" w:sz="4" w:space="0" w:color="BFBFBF"/>
-              <w:right w:val="single" w:sz="4" w:space="0" w:color="BFBFBF"/>
-            </w:tcBorders>
-            <w:tcMar>
-              <w:top w:w="0" w:type="dxa"/>
-              <w:left w:w="100" w:type="dxa"/>
-              <w:bottom w:w="0" w:type="dxa"/>
-              <w:right w:w="100" w:type="dxa"/>
-            </w:tcMar>
-            <w:hideMark/>
-          </w:tcPr>
-          <w:p>
-            <w:pPr>
-              <w:spacing w:after="0" w:line="240" w:lineRule="auto"/>
-              <w:rPr>
-                <w:rFonts w:ascii="Times New Roman" w:eastAsia="Times New Roman" w:hAnsi="Times New Roman" w:cs="Times New Roman"/>
-                <w:sz w:val="24"/>
-                <w:szCs w:val="24"/>
-              </w:rPr>
-            </w:pPr>
-            <w:r>
-              <w:rPr>
-                <w:rFonts w:ascii="Arial" w:eastAsia="Times New Roman" w:hAnsi="Arial" w:cs="Arial"/>
-                <w:color w:val="000000"/>
-                <w:sz w:val="28"/>
-                <w:szCs w:val="28"/>
-              </w:rPr>
-              <w:t>-</w:t>
-            </w:r>
-          </w:p>
-        </w:tc>
-      </w:tr>
-      <w:tr>
-        <w:trPr>
-          <w:trHeight w:val="300"/>
-        </w:trPr>
-        <w:tc>
-          <w:tcPr>
-            <w:tcW w:w="0" w:type="auto"/>
-            <w:tcBorders>
-              <w:top w:val="single" w:sz="4" w:space="0" w:color="BFBFBF"/>
-              <w:left w:val="single" w:sz="4" w:space="0" w:color="BFBFBF"/>
-              <w:bottom w:val="single" w:sz="4" w:space="0" w:color="BFBFBF"/>
-              <w:right w:val="single" w:sz="4" w:space="0" w:color="BFBFBF"/>
-            </w:tcBorders>
-            <w:shd w:val="clear" w:color="auto" w:fill="F2F2F2"/>
-            <w:tcMar>
-              <w:top w:w="0" w:type="dxa"/>
-              <w:left w:w="100" w:type="dxa"/>
-              <w:bottom w:w="0" w:type="dxa"/>
-              <w:right w:w="100" w:type="dxa"/>
-            </w:tcMar>
-            <w:hideMark/>
-          </w:tcPr>
-          <w:p>
-            <w:pPr>
-              <w:spacing w:before="240" w:after="0" w:line="240" w:lineRule="auto"/>
-              <w:rPr>
-                <w:rFonts w:ascii="Times New Roman" w:eastAsia="Times New Roman" w:hAnsi="Times New Roman" w:cs="Times New Roman"/>
-                <w:sz w:val="24"/>
-                <w:szCs w:val="24"/>
-              </w:rPr>
-            </w:pPr>
-            <w:r>
-              <w:rPr>
-                <w:rFonts w:ascii="Times New Roman" w:eastAsia="Times New Roman" w:hAnsi="Times New Roman" w:cs="Times New Roman"/>
-                <w:b/>
-                <w:bCs/>
-                <w:color w:val="000000"/>
-                <w:sz w:val="28"/>
-                <w:szCs w:val="28"/>
-              </w:rPr>
-              <w:t>Notes and Issues</w:t>
-            </w:r>
-          </w:p>
-        </w:tc>
-        <w:tc>
-          <w:tcPr>
-            <w:tcW w:w="0" w:type="auto"/>
-            <w:gridSpan w:val="3"/>
-            <w:tcBorders>
-              <w:top w:val="single" w:sz="4" w:space="0" w:color="BFBFBF"/>
-              <w:left w:val="single" w:sz="4" w:space="0" w:color="BFBFBF"/>
-              <w:bottom w:val="single" w:sz="4" w:space="0" w:color="BFBFBF"/>
-              <w:right w:val="single" w:sz="4" w:space="0" w:color="BFBFBF"/>
-            </w:tcBorders>
-            <w:shd w:val="clear" w:color="auto" w:fill="F2F2F2"/>
-            <w:tcMar>
-              <w:top w:w="0" w:type="dxa"/>
-              <w:left w:w="100" w:type="dxa"/>
-              <w:bottom w:w="0" w:type="dxa"/>
-              <w:right w:w="100" w:type="dxa"/>
-            </w:tcMar>
-            <w:hideMark/>
-          </w:tcPr>
-          <w:p>
-            <w:pPr>
-              <w:spacing w:after="0" w:line="240" w:lineRule="auto"/>
-              <w:rPr>
-                <w:rFonts w:ascii="Times New Roman" w:eastAsia="Times New Roman" w:hAnsi="Times New Roman" w:cs="Times New Roman"/>
-                <w:sz w:val="24"/>
-                <w:szCs w:val="24"/>
-              </w:rPr>
-            </w:pPr>
-            <w:r>
-              <w:rPr>
-                <w:rFonts w:ascii="Arial" w:eastAsia="Times New Roman" w:hAnsi="Arial" w:cs="Arial"/>
-                <w:color w:val="000000"/>
-                <w:sz w:val="28"/>
-                <w:szCs w:val="28"/>
-              </w:rPr>
-              <w:t>-</w:t>
-            </w:r>
-          </w:p>
-        </w:tc>
-      </w:tr>
-      <w:tr>
-        <w:trPr>
-          <w:trHeight w:val="300"/>
-        </w:trPr>
-        <w:tc>
-          <w:tcPr>
-            <w:tcW w:w="0" w:type="auto"/>
-            <w:tcBorders>
-              <w:top w:val="single" w:sz="4" w:space="0" w:color="BFBFBF"/>
-              <w:left w:val="single" w:sz="4" w:space="0" w:color="BFBFBF"/>
-              <w:bottom w:val="single" w:sz="4" w:space="0" w:color="BFBFBF"/>
-              <w:right w:val="single" w:sz="4" w:space="0" w:color="BFBFBF"/>
-            </w:tcBorders>
-            <w:shd w:val="clear" w:color="auto" w:fill="F2F2F2"/>
-            <w:tcMar>
-              <w:top w:w="0" w:type="dxa"/>
-              <w:left w:w="100" w:type="dxa"/>
-              <w:bottom w:w="0" w:type="dxa"/>
-              <w:right w:w="100" w:type="dxa"/>
-            </w:tcMar>
-          </w:tcPr>
-          <w:p>
-            <w:pPr>
-              <w:spacing w:before="240" w:after="0" w:line="240" w:lineRule="auto"/>
-              <w:rPr>
-                <w:rFonts w:ascii="Times New Roman" w:eastAsia="Times New Roman" w:hAnsi="Times New Roman" w:cs="Times New Roman"/>
-                <w:b/>
-                <w:bCs/>
-                <w:color w:val="000000"/>
-                <w:sz w:val="28"/>
-                <w:szCs w:val="28"/>
-              </w:rPr>
-            </w:pPr>
-          </w:p>
-        </w:tc>
-        <w:tc>
-          <w:tcPr>
-            <w:tcW w:w="0" w:type="auto"/>
-            <w:gridSpan w:val="3"/>
-            <w:tcBorders>
-              <w:top w:val="single" w:sz="4" w:space="0" w:color="BFBFBF"/>
-              <w:left w:val="single" w:sz="4" w:space="0" w:color="BFBFBF"/>
-              <w:bottom w:val="single" w:sz="4" w:space="0" w:color="BFBFBF"/>
-              <w:right w:val="single" w:sz="4" w:space="0" w:color="BFBFBF"/>
-            </w:tcBorders>
-            <w:shd w:val="clear" w:color="auto" w:fill="F2F2F2"/>
-            <w:tcMar>
-              <w:top w:w="0" w:type="dxa"/>
-              <w:left w:w="100" w:type="dxa"/>
-              <w:bottom w:w="0" w:type="dxa"/>
-              <w:right w:w="100" w:type="dxa"/>
-            </w:tcMar>
-          </w:tcPr>
-          <w:p>
-            <w:pPr>
-              <w:spacing w:after="0" w:line="240" w:lineRule="auto"/>
-              <w:rPr>
-                <w:rFonts w:ascii="Arial" w:eastAsia="Times New Roman" w:hAnsi="Arial" w:cs="Arial"/>
-                <w:color w:val="000000"/>
-                <w:sz w:val="28"/>
-                <w:szCs w:val="28"/>
-              </w:rPr>
-            </w:pPr>
-          </w:p>
-        </w:tc>
-      </w:tr>
-    </w:tbl>
     <w:p>
       <w:pPr>
         <w:spacing w:after="0" w:line="240" w:lineRule="auto"/>
@@ -5020,7 +3334,6 @@
                 <w:sz w:val="28"/>
                 <w:szCs w:val="28"/>
               </w:rPr>
-              <w:lastRenderedPageBreak/>
               <w:t>Assumptions</w:t>
             </w:r>
           </w:p>
@@ -6438,6 +4751,7 @@
                 <w:sz w:val="28"/>
                 <w:szCs w:val="28"/>
               </w:rPr>
+              <w:lastRenderedPageBreak/>
               <w:t>Clicks on login via (third-party)</w:t>
             </w:r>
           </w:p>
@@ -8132,6 +6446,7 @@
                 <w:sz w:val="28"/>
                 <w:szCs w:val="28"/>
               </w:rPr>
+              <w:lastRenderedPageBreak/>
               <w:t>Alternative Flows</w:t>
             </w:r>
           </w:p>
@@ -8213,7 +6528,6 @@
                 <w:sz w:val="28"/>
                 <w:szCs w:val="28"/>
               </w:rPr>
-              <w:lastRenderedPageBreak/>
               <w:t>Frequency of use</w:t>
             </w:r>
           </w:p>
@@ -9528,6 +7842,7 @@
                 <w:sz w:val="28"/>
                 <w:szCs w:val="28"/>
               </w:rPr>
+              <w:lastRenderedPageBreak/>
               <w:t>Preconditions</w:t>
             </w:r>
           </w:p>
@@ -9611,7 +7926,6 @@
                 <w:sz w:val="28"/>
                 <w:szCs w:val="28"/>
               </w:rPr>
-              <w:lastRenderedPageBreak/>
               <w:t>Postconditions</w:t>
             </w:r>
           </w:p>
@@ -11150,6 +9464,7 @@
                 <w:sz w:val="28"/>
                 <w:szCs w:val="28"/>
               </w:rPr>
+              <w:lastRenderedPageBreak/>
               <w:t>Dependencies</w:t>
             </w:r>
           </w:p>
@@ -11233,7 +9548,6 @@
                 <w:sz w:val="28"/>
                 <w:szCs w:val="28"/>
               </w:rPr>
-              <w:lastRenderedPageBreak/>
               <w:t>Trigger</w:t>
             </w:r>
           </w:p>
@@ -12738,6 +11052,7 @@
                 <w:sz w:val="28"/>
                 <w:szCs w:val="28"/>
               </w:rPr>
+              <w:lastRenderedPageBreak/>
               <w:t>Description</w:t>
             </w:r>
           </w:p>
@@ -12819,7 +11134,6 @@
                 <w:sz w:val="28"/>
                 <w:szCs w:val="28"/>
               </w:rPr>
-              <w:lastRenderedPageBreak/>
               <w:t>Dependencies</w:t>
             </w:r>
           </w:p>
@@ -14434,6 +12748,7 @@
                 <w:sz w:val="28"/>
                 <w:szCs w:val="28"/>
               </w:rPr>
+              <w:lastRenderedPageBreak/>
               <w:t>Description</w:t>
             </w:r>
           </w:p>
@@ -14515,7 +12830,6 @@
                 <w:sz w:val="28"/>
                 <w:szCs w:val="28"/>
               </w:rPr>
-              <w:lastRenderedPageBreak/>
               <w:t>Dependencies</w:t>
             </w:r>
           </w:p>
@@ -16066,6 +14380,7 @@
                 <w:sz w:val="28"/>
                 <w:szCs w:val="28"/>
               </w:rPr>
+              <w:lastRenderedPageBreak/>
               <w:t>Actors</w:t>
             </w:r>
           </w:p>
@@ -16149,7 +14464,6 @@
                 <w:sz w:val="28"/>
                 <w:szCs w:val="28"/>
               </w:rPr>
-              <w:lastRenderedPageBreak/>
               <w:t>Description</w:t>
             </w:r>
           </w:p>
@@ -17866,6 +16180,7 @@
                 <w:sz w:val="28"/>
                 <w:szCs w:val="28"/>
               </w:rPr>
+              <w:lastRenderedPageBreak/>
               <w:t>Trigger</w:t>
             </w:r>
           </w:p>
@@ -17949,7 +16264,6 @@
                 <w:sz w:val="28"/>
                 <w:szCs w:val="28"/>
               </w:rPr>
-              <w:lastRenderedPageBreak/>
               <w:t>Preconditions</w:t>
             </w:r>
           </w:p>
@@ -19664,6 +17978,7 @@
                 <w:sz w:val="28"/>
                 <w:szCs w:val="28"/>
               </w:rPr>
+              <w:lastRenderedPageBreak/>
               <w:t>Postconditions</w:t>
             </w:r>
           </w:p>
@@ -19747,7 +18062,6 @@
                 <w:sz w:val="28"/>
                 <w:szCs w:val="28"/>
               </w:rPr>
-              <w:lastRenderedPageBreak/>
               <w:t>Normal Flow</w:t>
             </w:r>
           </w:p>
@@ -21445,6 +19759,7 @@
                 <w:sz w:val="28"/>
                 <w:szCs w:val="28"/>
               </w:rPr>
+              <w:lastRenderedPageBreak/>
               <w:t>Alternative Flows</w:t>
             </w:r>
           </w:p>
@@ -21526,7 +19841,6 @@
                 <w:sz w:val="28"/>
                 <w:szCs w:val="28"/>
               </w:rPr>
-              <w:lastRenderedPageBreak/>
               <w:t>Frequency of use</w:t>
             </w:r>
           </w:p>
@@ -23274,6 +21588,7 @@
                 <w:sz w:val="28"/>
                 <w:szCs w:val="28"/>
               </w:rPr>
+              <w:lastRenderedPageBreak/>
               <w:t>Assumptions</w:t>
             </w:r>
           </w:p>
@@ -23357,7 +21672,6 @@
                 <w:sz w:val="28"/>
                 <w:szCs w:val="28"/>
               </w:rPr>
-              <w:lastRenderedPageBreak/>
               <w:t>Notes and Issues</w:t>
             </w:r>
           </w:p>
@@ -25042,6 +23356,7 @@
                 <w:sz w:val="28"/>
                 <w:szCs w:val="28"/>
               </w:rPr>
+              <w:lastRenderedPageBreak/>
               <w:t>Use Case ID</w:t>
             </w:r>
           </w:p>
@@ -25125,7 +23440,6 @@
                 <w:sz w:val="28"/>
                 <w:szCs w:val="28"/>
               </w:rPr>
-              <w:lastRenderedPageBreak/>
               <w:t>Use Case Name</w:t>
             </w:r>
           </w:p>

</xml_diff>

<commit_message>
ADD new use case with id 3.0 give gift to students
this feature will provide an extra edge on the market.
this feature was orderd to be added by the 👨‍💼CTO himself
</commit_message>
<xml_diff>
--- a/REQs.docx
+++ b/REQs.docx
@@ -287,8 +287,19 @@
                 <w:sz w:val="28"/>
                 <w:szCs w:val="28"/>
               </w:rPr>
-              <w:t>Mahdi Alyousif</w:t>
-            </w:r>
+              <w:t xml:space="preserve">Mahdi </w:t>
+            </w:r>
+            <w:proofErr w:type="spellStart"/>
+            <w:r>
+              <w:rPr>
+                <w:rFonts w:ascii="Times New Roman" w:eastAsia="Times New Roman" w:hAnsi="Times New Roman" w:cs="Times New Roman"/>
+                <w:color w:val="000000"/>
+                <w:sz w:val="28"/>
+                <w:szCs w:val="28"/>
+              </w:rPr>
+              <w:t>Alyousif</w:t>
+            </w:r>
+            <w:proofErr w:type="spellEnd"/>
           </w:p>
         </w:tc>
         <w:tc>
@@ -362,8 +373,18 @@
                 <w:sz w:val="24"/>
                 <w:szCs w:val="24"/>
               </w:rPr>
-              <w:t>Hussain asim</w:t>
-            </w:r>
+              <w:t xml:space="preserve">Hussain </w:t>
+            </w:r>
+            <w:proofErr w:type="spellStart"/>
+            <w:r>
+              <w:rPr>
+                <w:rFonts w:ascii="Times New Roman" w:eastAsia="Times New Roman" w:hAnsi="Times New Roman" w:cs="Times New Roman"/>
+                <w:sz w:val="24"/>
+                <w:szCs w:val="24"/>
+              </w:rPr>
+              <w:t>asim</w:t>
+            </w:r>
+            <w:proofErr w:type="spellEnd"/>
           </w:p>
         </w:tc>
       </w:tr>
@@ -1999,8 +2020,19 @@
                 <w:sz w:val="28"/>
                 <w:szCs w:val="28"/>
               </w:rPr>
-              <w:t>Mahdi Alyousif</w:t>
-            </w:r>
+              <w:t xml:space="preserve">Mahdi </w:t>
+            </w:r>
+            <w:proofErr w:type="spellStart"/>
+            <w:r>
+              <w:rPr>
+                <w:rFonts w:ascii="Times New Roman" w:eastAsia="Times New Roman" w:hAnsi="Times New Roman" w:cs="Times New Roman"/>
+                <w:color w:val="000000"/>
+                <w:sz w:val="28"/>
+                <w:szCs w:val="28"/>
+              </w:rPr>
+              <w:t>Alyousif</w:t>
+            </w:r>
+            <w:proofErr w:type="spellEnd"/>
           </w:p>
         </w:tc>
         <w:tc>
@@ -2068,6 +2100,7 @@
                 <w:szCs w:val="24"/>
               </w:rPr>
             </w:pPr>
+            <w:proofErr w:type="spellStart"/>
             <w:r>
               <w:rPr>
                 <w:rFonts w:ascii="Arial" w:eastAsia="Times New Roman" w:hAnsi="Arial" w:cs="Arial"/>
@@ -2075,8 +2108,29 @@
                 <w:sz w:val="28"/>
                 <w:szCs w:val="28"/>
               </w:rPr>
-              <w:t>Feras Alsinan</w:t>
-            </w:r>
+              <w:t>Feras</w:t>
+            </w:r>
+            <w:proofErr w:type="spellEnd"/>
+            <w:r>
+              <w:rPr>
+                <w:rFonts w:ascii="Arial" w:eastAsia="Times New Roman" w:hAnsi="Arial" w:cs="Arial"/>
+                <w:color w:val="000000"/>
+                <w:sz w:val="28"/>
+                <w:szCs w:val="28"/>
+              </w:rPr>
+              <w:t xml:space="preserve"> </w:t>
+            </w:r>
+            <w:proofErr w:type="spellStart"/>
+            <w:r>
+              <w:rPr>
+                <w:rFonts w:ascii="Arial" w:eastAsia="Times New Roman" w:hAnsi="Arial" w:cs="Arial"/>
+                <w:color w:val="000000"/>
+                <w:sz w:val="28"/>
+                <w:szCs w:val="28"/>
+              </w:rPr>
+              <w:t>Alsinan</w:t>
+            </w:r>
+            <w:proofErr w:type="spellEnd"/>
           </w:p>
         </w:tc>
       </w:tr>
@@ -2900,14 +2954,25 @@
                 <w:szCs w:val="24"/>
               </w:rPr>
             </w:pPr>
-            <w:r>
-              <w:rPr>
-                <w:rFonts w:ascii="Times New Roman" w:eastAsia="Times New Roman" w:hAnsi="Times New Roman" w:cs="Times New Roman"/>
-                <w:color w:val="000000"/>
-                <w:sz w:val="28"/>
-                <w:szCs w:val="28"/>
-              </w:rPr>
-              <w:t>i.</w:t>
+            <w:proofErr w:type="spellStart"/>
+            <w:r>
+              <w:rPr>
+                <w:rFonts w:ascii="Times New Roman" w:eastAsia="Times New Roman" w:hAnsi="Times New Roman" w:cs="Times New Roman"/>
+                <w:color w:val="000000"/>
+                <w:sz w:val="28"/>
+                <w:szCs w:val="28"/>
+              </w:rPr>
+              <w:t>i</w:t>
+            </w:r>
+            <w:proofErr w:type="spellEnd"/>
+            <w:r>
+              <w:rPr>
+                <w:rFonts w:ascii="Times New Roman" w:eastAsia="Times New Roman" w:hAnsi="Times New Roman" w:cs="Times New Roman"/>
+                <w:color w:val="000000"/>
+                <w:sz w:val="28"/>
+                <w:szCs w:val="28"/>
+              </w:rPr>
+              <w:t>.</w:t>
             </w:r>
             <w:r>
               <w:rPr>
@@ -2984,14 +3049,25 @@
                 <w:szCs w:val="24"/>
               </w:rPr>
             </w:pPr>
-            <w:r>
-              <w:rPr>
-                <w:rFonts w:ascii="Times New Roman" w:eastAsia="Times New Roman" w:hAnsi="Times New Roman" w:cs="Times New Roman"/>
-                <w:color w:val="000000"/>
-                <w:sz w:val="28"/>
-                <w:szCs w:val="28"/>
-              </w:rPr>
-              <w:t>i.</w:t>
+            <w:proofErr w:type="spellStart"/>
+            <w:r>
+              <w:rPr>
+                <w:rFonts w:ascii="Times New Roman" w:eastAsia="Times New Roman" w:hAnsi="Times New Roman" w:cs="Times New Roman"/>
+                <w:color w:val="000000"/>
+                <w:sz w:val="28"/>
+                <w:szCs w:val="28"/>
+              </w:rPr>
+              <w:t>i</w:t>
+            </w:r>
+            <w:proofErr w:type="spellEnd"/>
+            <w:r>
+              <w:rPr>
+                <w:rFonts w:ascii="Times New Roman" w:eastAsia="Times New Roman" w:hAnsi="Times New Roman" w:cs="Times New Roman"/>
+                <w:color w:val="000000"/>
+                <w:sz w:val="28"/>
+                <w:szCs w:val="28"/>
+              </w:rPr>
+              <w:t>.</w:t>
             </w:r>
             <w:r>
               <w:rPr>
@@ -3738,8 +3814,19 @@
                 <w:sz w:val="28"/>
                 <w:szCs w:val="28"/>
               </w:rPr>
-              <w:t>Mahdi Alyousif</w:t>
-            </w:r>
+              <w:t xml:space="preserve">Mahdi </w:t>
+            </w:r>
+            <w:proofErr w:type="spellStart"/>
+            <w:r>
+              <w:rPr>
+                <w:rFonts w:ascii="Times New Roman" w:eastAsia="Times New Roman" w:hAnsi="Times New Roman" w:cs="Times New Roman"/>
+                <w:color w:val="000000"/>
+                <w:sz w:val="28"/>
+                <w:szCs w:val="28"/>
+              </w:rPr>
+              <w:t>Alyousif</w:t>
+            </w:r>
+            <w:proofErr w:type="spellEnd"/>
           </w:p>
         </w:tc>
         <w:tc>
@@ -3807,6 +3894,7 @@
                 <w:szCs w:val="24"/>
               </w:rPr>
             </w:pPr>
+            <w:proofErr w:type="spellStart"/>
             <w:r>
               <w:rPr>
                 <w:rFonts w:ascii="Arial" w:eastAsia="Times New Roman" w:hAnsi="Arial" w:cs="Arial"/>
@@ -3814,8 +3902,29 @@
                 <w:sz w:val="28"/>
                 <w:szCs w:val="28"/>
               </w:rPr>
-              <w:t>Feras Alsinan</w:t>
-            </w:r>
+              <w:t>Feras</w:t>
+            </w:r>
+            <w:proofErr w:type="spellEnd"/>
+            <w:r>
+              <w:rPr>
+                <w:rFonts w:ascii="Arial" w:eastAsia="Times New Roman" w:hAnsi="Arial" w:cs="Arial"/>
+                <w:color w:val="000000"/>
+                <w:sz w:val="28"/>
+                <w:szCs w:val="28"/>
+              </w:rPr>
+              <w:t xml:space="preserve"> </w:t>
+            </w:r>
+            <w:proofErr w:type="spellStart"/>
+            <w:r>
+              <w:rPr>
+                <w:rFonts w:ascii="Arial" w:eastAsia="Times New Roman" w:hAnsi="Arial" w:cs="Arial"/>
+                <w:color w:val="000000"/>
+                <w:sz w:val="28"/>
+                <w:szCs w:val="28"/>
+              </w:rPr>
+              <w:t>Alsinan</w:t>
+            </w:r>
+            <w:proofErr w:type="spellEnd"/>
           </w:p>
         </w:tc>
       </w:tr>
@@ -5375,8 +5484,19 @@
                 <w:sz w:val="28"/>
                 <w:szCs w:val="28"/>
               </w:rPr>
-              <w:t>Mahdi Alyousif</w:t>
-            </w:r>
+              <w:t xml:space="preserve">Mahdi </w:t>
+            </w:r>
+            <w:proofErr w:type="spellStart"/>
+            <w:r>
+              <w:rPr>
+                <w:rFonts w:ascii="Times New Roman" w:eastAsia="Times New Roman" w:hAnsi="Times New Roman" w:cs="Times New Roman"/>
+                <w:color w:val="000000"/>
+                <w:sz w:val="28"/>
+                <w:szCs w:val="28"/>
+              </w:rPr>
+              <w:t>Alyousif</w:t>
+            </w:r>
+            <w:proofErr w:type="spellEnd"/>
           </w:p>
         </w:tc>
         <w:tc>
@@ -5444,6 +5564,7 @@
                 <w:szCs w:val="24"/>
               </w:rPr>
             </w:pPr>
+            <w:proofErr w:type="spellStart"/>
             <w:r>
               <w:rPr>
                 <w:rFonts w:ascii="Arial" w:eastAsia="Times New Roman" w:hAnsi="Arial" w:cs="Arial"/>
@@ -5451,8 +5572,29 @@
                 <w:sz w:val="28"/>
                 <w:szCs w:val="28"/>
               </w:rPr>
-              <w:t>Feras Alsinan</w:t>
-            </w:r>
+              <w:t>Feras</w:t>
+            </w:r>
+            <w:proofErr w:type="spellEnd"/>
+            <w:r>
+              <w:rPr>
+                <w:rFonts w:ascii="Arial" w:eastAsia="Times New Roman" w:hAnsi="Arial" w:cs="Arial"/>
+                <w:color w:val="000000"/>
+                <w:sz w:val="28"/>
+                <w:szCs w:val="28"/>
+              </w:rPr>
+              <w:t xml:space="preserve"> </w:t>
+            </w:r>
+            <w:proofErr w:type="spellStart"/>
+            <w:r>
+              <w:rPr>
+                <w:rFonts w:ascii="Arial" w:eastAsia="Times New Roman" w:hAnsi="Arial" w:cs="Arial"/>
+                <w:color w:val="000000"/>
+                <w:sz w:val="28"/>
+                <w:szCs w:val="28"/>
+              </w:rPr>
+              <w:t>Alsinan</w:t>
+            </w:r>
+            <w:proofErr w:type="spellEnd"/>
           </w:p>
         </w:tc>
       </w:tr>
@@ -7231,8 +7373,19 @@
                 <w:sz w:val="28"/>
                 <w:szCs w:val="28"/>
               </w:rPr>
-              <w:t>Mahdi Alyousif</w:t>
-            </w:r>
+              <w:t xml:space="preserve">Mahdi </w:t>
+            </w:r>
+            <w:proofErr w:type="spellStart"/>
+            <w:r>
+              <w:rPr>
+                <w:rFonts w:ascii="Times New Roman" w:eastAsia="Times New Roman" w:hAnsi="Times New Roman" w:cs="Times New Roman"/>
+                <w:color w:val="000000"/>
+                <w:sz w:val="28"/>
+                <w:szCs w:val="28"/>
+              </w:rPr>
+              <w:t>Alyousif</w:t>
+            </w:r>
+            <w:proofErr w:type="spellEnd"/>
           </w:p>
         </w:tc>
         <w:tc>
@@ -7300,6 +7453,7 @@
                 <w:szCs w:val="24"/>
               </w:rPr>
             </w:pPr>
+            <w:proofErr w:type="spellStart"/>
             <w:r>
               <w:rPr>
                 <w:rFonts w:ascii="Arial" w:eastAsia="Times New Roman" w:hAnsi="Arial" w:cs="Arial"/>
@@ -7307,8 +7461,29 @@
                 <w:sz w:val="28"/>
                 <w:szCs w:val="28"/>
               </w:rPr>
-              <w:t>Feras Alsinan</w:t>
-            </w:r>
+              <w:t>Feras</w:t>
+            </w:r>
+            <w:proofErr w:type="spellEnd"/>
+            <w:r>
+              <w:rPr>
+                <w:rFonts w:ascii="Arial" w:eastAsia="Times New Roman" w:hAnsi="Arial" w:cs="Arial"/>
+                <w:color w:val="000000"/>
+                <w:sz w:val="28"/>
+                <w:szCs w:val="28"/>
+              </w:rPr>
+              <w:t xml:space="preserve"> </w:t>
+            </w:r>
+            <w:proofErr w:type="spellStart"/>
+            <w:r>
+              <w:rPr>
+                <w:rFonts w:ascii="Arial" w:eastAsia="Times New Roman" w:hAnsi="Arial" w:cs="Arial"/>
+                <w:color w:val="000000"/>
+                <w:sz w:val="28"/>
+                <w:szCs w:val="28"/>
+              </w:rPr>
+              <w:t>Alsinan</w:t>
+            </w:r>
+            <w:proofErr w:type="spellEnd"/>
           </w:p>
         </w:tc>
       </w:tr>
@@ -9019,8 +9194,19 @@
                 <w:sz w:val="28"/>
                 <w:szCs w:val="28"/>
               </w:rPr>
-              <w:t>Mahdi Alyousif</w:t>
-            </w:r>
+              <w:t xml:space="preserve">Mahdi </w:t>
+            </w:r>
+            <w:proofErr w:type="spellStart"/>
+            <w:r>
+              <w:rPr>
+                <w:rFonts w:ascii="Times New Roman" w:eastAsia="Times New Roman" w:hAnsi="Times New Roman" w:cs="Times New Roman"/>
+                <w:color w:val="000000"/>
+                <w:sz w:val="28"/>
+                <w:szCs w:val="28"/>
+              </w:rPr>
+              <w:t>Alyousif</w:t>
+            </w:r>
+            <w:proofErr w:type="spellEnd"/>
           </w:p>
         </w:tc>
         <w:tc>
@@ -9088,6 +9274,7 @@
                 <w:szCs w:val="24"/>
               </w:rPr>
             </w:pPr>
+            <w:proofErr w:type="spellStart"/>
             <w:r>
               <w:rPr>
                 <w:rFonts w:ascii="Arial" w:eastAsia="Times New Roman" w:hAnsi="Arial" w:cs="Arial"/>
@@ -9095,8 +9282,29 @@
                 <w:sz w:val="28"/>
                 <w:szCs w:val="28"/>
               </w:rPr>
-              <w:t>Feras Alsinan</w:t>
-            </w:r>
+              <w:t>Feras</w:t>
+            </w:r>
+            <w:proofErr w:type="spellEnd"/>
+            <w:r>
+              <w:rPr>
+                <w:rFonts w:ascii="Arial" w:eastAsia="Times New Roman" w:hAnsi="Arial" w:cs="Arial"/>
+                <w:color w:val="000000"/>
+                <w:sz w:val="28"/>
+                <w:szCs w:val="28"/>
+              </w:rPr>
+              <w:t xml:space="preserve"> </w:t>
+            </w:r>
+            <w:proofErr w:type="spellStart"/>
+            <w:r>
+              <w:rPr>
+                <w:rFonts w:ascii="Arial" w:eastAsia="Times New Roman" w:hAnsi="Arial" w:cs="Arial"/>
+                <w:color w:val="000000"/>
+                <w:sz w:val="28"/>
+                <w:szCs w:val="28"/>
+              </w:rPr>
+              <w:t>Alsinan</w:t>
+            </w:r>
+            <w:proofErr w:type="spellEnd"/>
           </w:p>
         </w:tc>
       </w:tr>
@@ -10688,8 +10896,19 @@
                 <w:sz w:val="28"/>
                 <w:szCs w:val="28"/>
               </w:rPr>
-              <w:t>Mahdi Alyousif</w:t>
-            </w:r>
+              <w:t xml:space="preserve">Mahdi </w:t>
+            </w:r>
+            <w:proofErr w:type="spellStart"/>
+            <w:r>
+              <w:rPr>
+                <w:rFonts w:ascii="Times New Roman" w:eastAsia="Times New Roman" w:hAnsi="Times New Roman" w:cs="Times New Roman"/>
+                <w:color w:val="000000"/>
+                <w:sz w:val="28"/>
+                <w:szCs w:val="28"/>
+              </w:rPr>
+              <w:t>Alyousif</w:t>
+            </w:r>
+            <w:proofErr w:type="spellEnd"/>
           </w:p>
         </w:tc>
         <w:tc>
@@ -11688,7 +11907,27 @@
                 <w:sz w:val="28"/>
                 <w:szCs w:val="28"/>
               </w:rPr>
-              <w:t>5.      Move to payment (Usecase 2.2)</w:t>
+              <w:t>5.      Move to payment (</w:t>
+            </w:r>
+            <w:proofErr w:type="spellStart"/>
+            <w:r>
+              <w:rPr>
+                <w:rFonts w:ascii="Times New Roman" w:eastAsia="Times New Roman" w:hAnsi="Times New Roman" w:cs="Times New Roman"/>
+                <w:color w:val="000000"/>
+                <w:sz w:val="28"/>
+                <w:szCs w:val="28"/>
+              </w:rPr>
+              <w:t>Usecase</w:t>
+            </w:r>
+            <w:proofErr w:type="spellEnd"/>
+            <w:r>
+              <w:rPr>
+                <w:rFonts w:ascii="Times New Roman" w:eastAsia="Times New Roman" w:hAnsi="Times New Roman" w:cs="Times New Roman"/>
+                <w:color w:val="000000"/>
+                <w:sz w:val="28"/>
+                <w:szCs w:val="28"/>
+              </w:rPr>
+              <w:t xml:space="preserve"> 2.2)</w:t>
             </w:r>
           </w:p>
         </w:tc>
@@ -12384,8 +12623,19 @@
                 <w:sz w:val="28"/>
                 <w:szCs w:val="28"/>
               </w:rPr>
-              <w:t>Mahdi Alyousif</w:t>
-            </w:r>
+              <w:t xml:space="preserve">Mahdi </w:t>
+            </w:r>
+            <w:proofErr w:type="spellStart"/>
+            <w:r>
+              <w:rPr>
+                <w:rFonts w:ascii="Times New Roman" w:eastAsia="Times New Roman" w:hAnsi="Times New Roman" w:cs="Times New Roman"/>
+                <w:color w:val="000000"/>
+                <w:sz w:val="28"/>
+                <w:szCs w:val="28"/>
+              </w:rPr>
+              <w:t>Alyousif</w:t>
+            </w:r>
+            <w:proofErr w:type="spellEnd"/>
           </w:p>
         </w:tc>
         <w:tc>
@@ -14168,6 +14418,7 @@
                 <w:szCs w:val="24"/>
               </w:rPr>
             </w:pPr>
+            <w:proofErr w:type="spellStart"/>
             <w:r>
               <w:rPr>
                 <w:rFonts w:ascii="Arial" w:eastAsia="Times New Roman" w:hAnsi="Arial" w:cs="Arial"/>
@@ -14175,8 +14426,29 @@
                 <w:sz w:val="28"/>
                 <w:szCs w:val="28"/>
               </w:rPr>
-              <w:t>Feras Alsinan</w:t>
-            </w:r>
+              <w:t>Feras</w:t>
+            </w:r>
+            <w:proofErr w:type="spellEnd"/>
+            <w:r>
+              <w:rPr>
+                <w:rFonts w:ascii="Arial" w:eastAsia="Times New Roman" w:hAnsi="Arial" w:cs="Arial"/>
+                <w:color w:val="000000"/>
+                <w:sz w:val="28"/>
+                <w:szCs w:val="28"/>
+              </w:rPr>
+              <w:t xml:space="preserve"> </w:t>
+            </w:r>
+            <w:proofErr w:type="spellStart"/>
+            <w:r>
+              <w:rPr>
+                <w:rFonts w:ascii="Arial" w:eastAsia="Times New Roman" w:hAnsi="Arial" w:cs="Arial"/>
+                <w:color w:val="000000"/>
+                <w:sz w:val="28"/>
+                <w:szCs w:val="28"/>
+              </w:rPr>
+              <w:t>Alsinan</w:t>
+            </w:r>
+            <w:proofErr w:type="spellEnd"/>
           </w:p>
         </w:tc>
       </w:tr>
@@ -14749,7 +15021,27 @@
                 <w:sz w:val="28"/>
                 <w:szCs w:val="28"/>
               </w:rPr>
-              <w:t>The user must have wifi connection</w:t>
+              <w:t xml:space="preserve">The user must have </w:t>
+            </w:r>
+            <w:proofErr w:type="spellStart"/>
+            <w:r>
+              <w:rPr>
+                <w:rFonts w:ascii="Times New Roman" w:eastAsia="Times New Roman" w:hAnsi="Times New Roman" w:cs="Times New Roman"/>
+                <w:color w:val="000000"/>
+                <w:sz w:val="28"/>
+                <w:szCs w:val="28"/>
+              </w:rPr>
+              <w:t>wifi</w:t>
+            </w:r>
+            <w:proofErr w:type="spellEnd"/>
+            <w:r>
+              <w:rPr>
+                <w:rFonts w:ascii="Times New Roman" w:eastAsia="Times New Roman" w:hAnsi="Times New Roman" w:cs="Times New Roman"/>
+                <w:color w:val="000000"/>
+                <w:sz w:val="28"/>
+                <w:szCs w:val="28"/>
+              </w:rPr>
+              <w:t xml:space="preserve"> connection</w:t>
             </w:r>
           </w:p>
         </w:tc>
@@ -15721,6 +16013,7 @@
                 <w:szCs w:val="24"/>
               </w:rPr>
             </w:pPr>
+            <w:proofErr w:type="spellStart"/>
             <w:r>
               <w:rPr>
                 <w:rFonts w:ascii="Arial" w:eastAsia="Times New Roman" w:hAnsi="Arial" w:cs="Arial"/>
@@ -15728,8 +16021,29 @@
                 <w:sz w:val="28"/>
                 <w:szCs w:val="28"/>
               </w:rPr>
-              <w:t>Feras Alsinan</w:t>
-            </w:r>
+              <w:t>Feras</w:t>
+            </w:r>
+            <w:proofErr w:type="spellEnd"/>
+            <w:r>
+              <w:rPr>
+                <w:rFonts w:ascii="Arial" w:eastAsia="Times New Roman" w:hAnsi="Arial" w:cs="Arial"/>
+                <w:color w:val="000000"/>
+                <w:sz w:val="28"/>
+                <w:szCs w:val="28"/>
+              </w:rPr>
+              <w:t xml:space="preserve"> </w:t>
+            </w:r>
+            <w:proofErr w:type="spellStart"/>
+            <w:r>
+              <w:rPr>
+                <w:rFonts w:ascii="Arial" w:eastAsia="Times New Roman" w:hAnsi="Arial" w:cs="Arial"/>
+                <w:color w:val="000000"/>
+                <w:sz w:val="28"/>
+                <w:szCs w:val="28"/>
+              </w:rPr>
+              <w:t>Alsinan</w:t>
+            </w:r>
+            <w:proofErr w:type="spellEnd"/>
           </w:p>
         </w:tc>
       </w:tr>
@@ -18937,6 +19251,7 @@
                 <w:szCs w:val="24"/>
               </w:rPr>
             </w:pPr>
+            <w:proofErr w:type="spellStart"/>
             <w:r>
               <w:rPr>
                 <w:rFonts w:ascii="Arial" w:eastAsia="Times New Roman" w:hAnsi="Arial" w:cs="Arial"/>
@@ -18944,8 +19259,29 @@
                 <w:sz w:val="28"/>
                 <w:szCs w:val="28"/>
               </w:rPr>
-              <w:t>Feras Alsinan</w:t>
-            </w:r>
+              <w:t>Feras</w:t>
+            </w:r>
+            <w:proofErr w:type="spellEnd"/>
+            <w:r>
+              <w:rPr>
+                <w:rFonts w:ascii="Arial" w:eastAsia="Times New Roman" w:hAnsi="Arial" w:cs="Arial"/>
+                <w:color w:val="000000"/>
+                <w:sz w:val="28"/>
+                <w:szCs w:val="28"/>
+              </w:rPr>
+              <w:t xml:space="preserve"> </w:t>
+            </w:r>
+            <w:proofErr w:type="spellStart"/>
+            <w:r>
+              <w:rPr>
+                <w:rFonts w:ascii="Arial" w:eastAsia="Times New Roman" w:hAnsi="Arial" w:cs="Arial"/>
+                <w:color w:val="000000"/>
+                <w:sz w:val="28"/>
+                <w:szCs w:val="28"/>
+              </w:rPr>
+              <w:t>Alsinan</w:t>
+            </w:r>
+            <w:proofErr w:type="spellEnd"/>
           </w:p>
         </w:tc>
       </w:tr>
@@ -20471,6 +20807,7 @@
                 <w:szCs w:val="24"/>
               </w:rPr>
             </w:pPr>
+            <w:proofErr w:type="spellStart"/>
             <w:r>
               <w:rPr>
                 <w:rFonts w:ascii="Arial" w:eastAsia="Times New Roman" w:hAnsi="Arial" w:cs="Arial"/>
@@ -20478,8 +20815,29 @@
                 <w:sz w:val="28"/>
                 <w:szCs w:val="28"/>
               </w:rPr>
-              <w:t>Feras Alsinan</w:t>
-            </w:r>
+              <w:t>Feras</w:t>
+            </w:r>
+            <w:proofErr w:type="spellEnd"/>
+            <w:r>
+              <w:rPr>
+                <w:rFonts w:ascii="Arial" w:eastAsia="Times New Roman" w:hAnsi="Arial" w:cs="Arial"/>
+                <w:color w:val="000000"/>
+                <w:sz w:val="28"/>
+                <w:szCs w:val="28"/>
+              </w:rPr>
+              <w:t xml:space="preserve"> </w:t>
+            </w:r>
+            <w:proofErr w:type="spellStart"/>
+            <w:r>
+              <w:rPr>
+                <w:rFonts w:ascii="Arial" w:eastAsia="Times New Roman" w:hAnsi="Arial" w:cs="Arial"/>
+                <w:color w:val="000000"/>
+                <w:sz w:val="28"/>
+                <w:szCs w:val="28"/>
+              </w:rPr>
+              <w:t>Alsinan</w:t>
+            </w:r>
+            <w:proofErr w:type="spellEnd"/>
           </w:p>
         </w:tc>
       </w:tr>
@@ -23636,8 +23994,19 @@
                 <w:sz w:val="28"/>
                 <w:szCs w:val="28"/>
               </w:rPr>
-              <w:t>Mahdi Alyousif</w:t>
-            </w:r>
+              <w:t xml:space="preserve">Mahdi </w:t>
+            </w:r>
+            <w:proofErr w:type="spellStart"/>
+            <w:r>
+              <w:rPr>
+                <w:rFonts w:ascii="Arial" w:eastAsia="Times New Roman" w:hAnsi="Arial" w:cs="Arial"/>
+                <w:color w:val="000000"/>
+                <w:sz w:val="28"/>
+                <w:szCs w:val="28"/>
+              </w:rPr>
+              <w:t>Alyousif</w:t>
+            </w:r>
+            <w:proofErr w:type="spellEnd"/>
           </w:p>
         </w:tc>
       </w:tr>
@@ -24895,6 +25264,98 @@
               </w:rPr>
               <w:t>-</w:t>
             </w:r>
+          </w:p>
+        </w:tc>
+      </w:tr>
+      <w:tr>
+        <w:trPr>
+          <w:trHeight w:val="300"/>
+        </w:trPr>
+        <w:tc>
+          <w:tcPr>
+            <w:tcW w:w="0" w:type="auto"/>
+            <w:tcBorders>
+              <w:top w:val="single" w:sz="4" w:space="0" w:color="BFBFBF"/>
+              <w:left w:val="single" w:sz="4" w:space="0" w:color="BFBFBF"/>
+              <w:bottom w:val="single" w:sz="4" w:space="0" w:color="BFBFBF"/>
+              <w:right w:val="single" w:sz="4" w:space="0" w:color="BFBFBF"/>
+            </w:tcBorders>
+            <w:shd w:val="clear" w:color="auto" w:fill="F2F2F2"/>
+            <w:tcMar>
+              <w:top w:w="0" w:type="dxa"/>
+              <w:left w:w="100" w:type="dxa"/>
+              <w:bottom w:w="0" w:type="dxa"/>
+              <w:right w:w="100" w:type="dxa"/>
+            </w:tcMar>
+          </w:tcPr>
+          <w:p>
+            <w:pPr>
+              <w:spacing w:before="240" w:after="0" w:line="240" w:lineRule="auto"/>
+              <w:rPr>
+                <w:rFonts w:ascii="Times New Roman" w:eastAsia="Times New Roman" w:hAnsi="Times New Roman" w:cs="Times New Roman"/>
+                <w:b/>
+                <w:bCs/>
+                <w:color w:val="000000"/>
+                <w:sz w:val="28"/>
+                <w:szCs w:val="28"/>
+              </w:rPr>
+            </w:pPr>
+          </w:p>
+          <w:p>
+            <w:pPr>
+              <w:spacing w:before="240" w:after="0" w:line="240" w:lineRule="auto"/>
+              <w:rPr>
+                <w:rFonts w:ascii="Times New Roman" w:eastAsia="Times New Roman" w:hAnsi="Times New Roman" w:cs="Times New Roman"/>
+                <w:b/>
+                <w:bCs/>
+                <w:color w:val="000000"/>
+                <w:sz w:val="28"/>
+                <w:szCs w:val="28"/>
+              </w:rPr>
+            </w:pPr>
+          </w:p>
+          <w:p>
+            <w:pPr>
+              <w:spacing w:before="240" w:after="0" w:line="240" w:lineRule="auto"/>
+              <w:rPr>
+                <w:rFonts w:ascii="Times New Roman" w:eastAsia="Times New Roman" w:hAnsi="Times New Roman" w:cs="Times New Roman"/>
+                <w:b/>
+                <w:bCs/>
+                <w:color w:val="000000"/>
+                <w:sz w:val="28"/>
+                <w:szCs w:val="28"/>
+              </w:rPr>
+            </w:pPr>
+          </w:p>
+        </w:tc>
+        <w:tc>
+          <w:tcPr>
+            <w:tcW w:w="0" w:type="auto"/>
+            <w:gridSpan w:val="3"/>
+            <w:tcBorders>
+              <w:top w:val="single" w:sz="4" w:space="0" w:color="BFBFBF"/>
+              <w:left w:val="single" w:sz="4" w:space="0" w:color="BFBFBF"/>
+              <w:bottom w:val="single" w:sz="4" w:space="0" w:color="BFBFBF"/>
+              <w:right w:val="single" w:sz="4" w:space="0" w:color="BFBFBF"/>
+            </w:tcBorders>
+            <w:shd w:val="clear" w:color="auto" w:fill="F2F2F2"/>
+            <w:tcMar>
+              <w:top w:w="0" w:type="dxa"/>
+              <w:left w:w="100" w:type="dxa"/>
+              <w:bottom w:w="0" w:type="dxa"/>
+              <w:right w:w="100" w:type="dxa"/>
+            </w:tcMar>
+          </w:tcPr>
+          <w:p>
+            <w:pPr>
+              <w:spacing w:after="0" w:line="240" w:lineRule="auto"/>
+              <w:rPr>
+                <w:rFonts w:ascii="Arial" w:eastAsia="Times New Roman" w:hAnsi="Arial" w:cs="Arial"/>
+                <w:color w:val="000000"/>
+                <w:sz w:val="28"/>
+                <w:szCs w:val="28"/>
+              </w:rPr>
+            </w:pPr>
           </w:p>
         </w:tc>
       </w:tr>
@@ -24965,6 +25426,7 @@
                 <w:sz w:val="28"/>
                 <w:szCs w:val="28"/>
               </w:rPr>
+              <w:lastRenderedPageBreak/>
               <w:t>Use Case ID</w:t>
             </w:r>
           </w:p>
@@ -25244,8 +25706,19 @@
                 <w:sz w:val="28"/>
                 <w:szCs w:val="28"/>
               </w:rPr>
-              <w:t>Mahdi Alyousif</w:t>
-            </w:r>
+              <w:t xml:space="preserve">Mahdi </w:t>
+            </w:r>
+            <w:proofErr w:type="spellStart"/>
+            <w:r>
+              <w:rPr>
+                <w:rFonts w:ascii="Arial" w:eastAsia="Times New Roman" w:hAnsi="Arial" w:cs="Arial"/>
+                <w:color w:val="000000"/>
+                <w:sz w:val="28"/>
+                <w:szCs w:val="28"/>
+              </w:rPr>
+              <w:t>Alyousif</w:t>
+            </w:r>
+            <w:proofErr w:type="spellEnd"/>
           </w:p>
         </w:tc>
       </w:tr>
@@ -25289,7 +25762,6 @@
                 <w:sz w:val="28"/>
                 <w:szCs w:val="28"/>
               </w:rPr>
-              <w:lastRenderedPageBreak/>
               <w:t>Date Created</w:t>
             </w:r>
           </w:p>
@@ -26230,6 +26702,1722 @@
                 <w:szCs w:val="28"/>
               </w:rPr>
               <w:t>Medium</w:t>
+            </w:r>
+          </w:p>
+        </w:tc>
+      </w:tr>
+      <w:tr>
+        <w:trPr>
+          <w:trHeight w:val="300"/>
+        </w:trPr>
+        <w:tc>
+          <w:tcPr>
+            <w:tcW w:w="0" w:type="auto"/>
+            <w:tcBorders>
+              <w:top w:val="single" w:sz="4" w:space="0" w:color="BFBFBF"/>
+              <w:left w:val="single" w:sz="4" w:space="0" w:color="BFBFBF"/>
+              <w:bottom w:val="single" w:sz="4" w:space="0" w:color="BFBFBF"/>
+              <w:right w:val="single" w:sz="4" w:space="0" w:color="BFBFBF"/>
+            </w:tcBorders>
+            <w:shd w:val="clear" w:color="auto" w:fill="F2F2F2"/>
+            <w:tcMar>
+              <w:top w:w="0" w:type="dxa"/>
+              <w:left w:w="100" w:type="dxa"/>
+              <w:bottom w:w="0" w:type="dxa"/>
+              <w:right w:w="100" w:type="dxa"/>
+            </w:tcMar>
+            <w:hideMark/>
+          </w:tcPr>
+          <w:p>
+            <w:pPr>
+              <w:spacing w:before="240" w:after="0" w:line="240" w:lineRule="auto"/>
+              <w:rPr>
+                <w:rFonts w:ascii="Times New Roman" w:eastAsia="Times New Roman" w:hAnsi="Times New Roman" w:cs="Times New Roman"/>
+                <w:sz w:val="24"/>
+                <w:szCs w:val="24"/>
+              </w:rPr>
+            </w:pPr>
+            <w:r>
+              <w:rPr>
+                <w:rFonts w:ascii="Times New Roman" w:eastAsia="Times New Roman" w:hAnsi="Times New Roman" w:cs="Times New Roman"/>
+                <w:color w:val="000000"/>
+                <w:sz w:val="28"/>
+                <w:szCs w:val="28"/>
+              </w:rPr>
+              <w:t>Special requirements</w:t>
+            </w:r>
+          </w:p>
+        </w:tc>
+        <w:tc>
+          <w:tcPr>
+            <w:tcW w:w="0" w:type="auto"/>
+            <w:gridSpan w:val="3"/>
+            <w:tcBorders>
+              <w:top w:val="single" w:sz="4" w:space="0" w:color="BFBFBF"/>
+              <w:left w:val="single" w:sz="4" w:space="0" w:color="BFBFBF"/>
+              <w:bottom w:val="single" w:sz="4" w:space="0" w:color="BFBFBF"/>
+              <w:right w:val="single" w:sz="4" w:space="0" w:color="BFBFBF"/>
+            </w:tcBorders>
+            <w:shd w:val="clear" w:color="auto" w:fill="F2F2F2"/>
+            <w:tcMar>
+              <w:top w:w="0" w:type="dxa"/>
+              <w:left w:w="100" w:type="dxa"/>
+              <w:bottom w:w="0" w:type="dxa"/>
+              <w:right w:w="100" w:type="dxa"/>
+            </w:tcMar>
+            <w:hideMark/>
+          </w:tcPr>
+          <w:p>
+            <w:pPr>
+              <w:spacing w:after="0" w:line="240" w:lineRule="auto"/>
+              <w:rPr>
+                <w:rFonts w:ascii="Times New Roman" w:eastAsia="Times New Roman" w:hAnsi="Times New Roman" w:cs="Times New Roman"/>
+                <w:sz w:val="24"/>
+                <w:szCs w:val="24"/>
+              </w:rPr>
+            </w:pPr>
+            <w:r>
+              <w:rPr>
+                <w:rFonts w:ascii="Arial" w:eastAsia="Times New Roman" w:hAnsi="Arial" w:cs="Arial"/>
+                <w:color w:val="000000"/>
+                <w:sz w:val="28"/>
+                <w:szCs w:val="28"/>
+              </w:rPr>
+              <w:t>-</w:t>
+            </w:r>
+          </w:p>
+        </w:tc>
+      </w:tr>
+      <w:tr>
+        <w:trPr>
+          <w:trHeight w:val="300"/>
+        </w:trPr>
+        <w:tc>
+          <w:tcPr>
+            <w:tcW w:w="0" w:type="auto"/>
+            <w:tcBorders>
+              <w:top w:val="single" w:sz="4" w:space="0" w:color="BFBFBF"/>
+              <w:left w:val="single" w:sz="4" w:space="0" w:color="BFBFBF"/>
+              <w:bottom w:val="single" w:sz="4" w:space="0" w:color="BFBFBF"/>
+              <w:right w:val="single" w:sz="4" w:space="0" w:color="BFBFBF"/>
+            </w:tcBorders>
+            <w:tcMar>
+              <w:top w:w="0" w:type="dxa"/>
+              <w:left w:w="100" w:type="dxa"/>
+              <w:bottom w:w="0" w:type="dxa"/>
+              <w:right w:w="100" w:type="dxa"/>
+            </w:tcMar>
+            <w:hideMark/>
+          </w:tcPr>
+          <w:p>
+            <w:pPr>
+              <w:spacing w:before="240" w:after="0" w:line="240" w:lineRule="auto"/>
+              <w:rPr>
+                <w:rFonts w:ascii="Times New Roman" w:eastAsia="Times New Roman" w:hAnsi="Times New Roman" w:cs="Times New Roman"/>
+                <w:sz w:val="24"/>
+                <w:szCs w:val="24"/>
+              </w:rPr>
+            </w:pPr>
+            <w:r>
+              <w:rPr>
+                <w:rFonts w:ascii="Times New Roman" w:eastAsia="Times New Roman" w:hAnsi="Times New Roman" w:cs="Times New Roman"/>
+                <w:b/>
+                <w:bCs/>
+                <w:color w:val="000000"/>
+                <w:sz w:val="28"/>
+                <w:szCs w:val="28"/>
+              </w:rPr>
+              <w:t>Assumptions</w:t>
+            </w:r>
+          </w:p>
+        </w:tc>
+        <w:tc>
+          <w:tcPr>
+            <w:tcW w:w="0" w:type="auto"/>
+            <w:gridSpan w:val="3"/>
+            <w:tcBorders>
+              <w:top w:val="single" w:sz="4" w:space="0" w:color="BFBFBF"/>
+              <w:left w:val="single" w:sz="4" w:space="0" w:color="BFBFBF"/>
+              <w:bottom w:val="single" w:sz="4" w:space="0" w:color="BFBFBF"/>
+              <w:right w:val="single" w:sz="4" w:space="0" w:color="BFBFBF"/>
+            </w:tcBorders>
+            <w:tcMar>
+              <w:top w:w="0" w:type="dxa"/>
+              <w:left w:w="100" w:type="dxa"/>
+              <w:bottom w:w="0" w:type="dxa"/>
+              <w:right w:w="100" w:type="dxa"/>
+            </w:tcMar>
+            <w:hideMark/>
+          </w:tcPr>
+          <w:p>
+            <w:pPr>
+              <w:spacing w:after="0" w:line="240" w:lineRule="auto"/>
+              <w:rPr>
+                <w:rFonts w:ascii="Times New Roman" w:eastAsia="Times New Roman" w:hAnsi="Times New Roman" w:cs="Times New Roman"/>
+                <w:sz w:val="24"/>
+                <w:szCs w:val="24"/>
+              </w:rPr>
+            </w:pPr>
+            <w:r>
+              <w:rPr>
+                <w:rFonts w:ascii="Arial" w:eastAsia="Times New Roman" w:hAnsi="Arial" w:cs="Arial"/>
+                <w:color w:val="000000"/>
+                <w:sz w:val="28"/>
+                <w:szCs w:val="28"/>
+              </w:rPr>
+              <w:t>-</w:t>
+            </w:r>
+          </w:p>
+        </w:tc>
+      </w:tr>
+      <w:tr>
+        <w:trPr>
+          <w:trHeight w:val="300"/>
+        </w:trPr>
+        <w:tc>
+          <w:tcPr>
+            <w:tcW w:w="0" w:type="auto"/>
+            <w:tcBorders>
+              <w:top w:val="single" w:sz="4" w:space="0" w:color="BFBFBF"/>
+              <w:left w:val="single" w:sz="4" w:space="0" w:color="BFBFBF"/>
+              <w:bottom w:val="single" w:sz="4" w:space="0" w:color="BFBFBF"/>
+              <w:right w:val="single" w:sz="4" w:space="0" w:color="BFBFBF"/>
+            </w:tcBorders>
+            <w:shd w:val="clear" w:color="auto" w:fill="F2F2F2"/>
+            <w:tcMar>
+              <w:top w:w="0" w:type="dxa"/>
+              <w:left w:w="100" w:type="dxa"/>
+              <w:bottom w:w="0" w:type="dxa"/>
+              <w:right w:w="100" w:type="dxa"/>
+            </w:tcMar>
+            <w:hideMark/>
+          </w:tcPr>
+          <w:p>
+            <w:pPr>
+              <w:spacing w:before="240" w:after="0" w:line="240" w:lineRule="auto"/>
+              <w:rPr>
+                <w:rFonts w:ascii="Times New Roman" w:eastAsia="Times New Roman" w:hAnsi="Times New Roman" w:cs="Times New Roman"/>
+                <w:sz w:val="24"/>
+                <w:szCs w:val="24"/>
+              </w:rPr>
+            </w:pPr>
+            <w:r>
+              <w:rPr>
+                <w:rFonts w:ascii="Times New Roman" w:eastAsia="Times New Roman" w:hAnsi="Times New Roman" w:cs="Times New Roman"/>
+                <w:b/>
+                <w:bCs/>
+                <w:color w:val="000000"/>
+                <w:sz w:val="28"/>
+                <w:szCs w:val="28"/>
+              </w:rPr>
+              <w:t>Notes and Issues</w:t>
+            </w:r>
+          </w:p>
+        </w:tc>
+        <w:tc>
+          <w:tcPr>
+            <w:tcW w:w="0" w:type="auto"/>
+            <w:gridSpan w:val="3"/>
+            <w:tcBorders>
+              <w:top w:val="single" w:sz="4" w:space="0" w:color="BFBFBF"/>
+              <w:left w:val="single" w:sz="4" w:space="0" w:color="BFBFBF"/>
+              <w:bottom w:val="single" w:sz="4" w:space="0" w:color="BFBFBF"/>
+              <w:right w:val="single" w:sz="4" w:space="0" w:color="BFBFBF"/>
+            </w:tcBorders>
+            <w:shd w:val="clear" w:color="auto" w:fill="F2F2F2"/>
+            <w:tcMar>
+              <w:top w:w="0" w:type="dxa"/>
+              <w:left w:w="100" w:type="dxa"/>
+              <w:bottom w:w="0" w:type="dxa"/>
+              <w:right w:w="100" w:type="dxa"/>
+            </w:tcMar>
+            <w:hideMark/>
+          </w:tcPr>
+          <w:p>
+            <w:pPr>
+              <w:spacing w:after="0" w:line="240" w:lineRule="auto"/>
+              <w:rPr>
+                <w:rFonts w:ascii="Times New Roman" w:eastAsia="Times New Roman" w:hAnsi="Times New Roman" w:cs="Times New Roman"/>
+                <w:sz w:val="24"/>
+                <w:szCs w:val="24"/>
+              </w:rPr>
+            </w:pPr>
+            <w:r>
+              <w:rPr>
+                <w:rFonts w:ascii="Arial" w:eastAsia="Times New Roman" w:hAnsi="Arial" w:cs="Arial"/>
+                <w:color w:val="000000"/>
+                <w:sz w:val="28"/>
+                <w:szCs w:val="28"/>
+              </w:rPr>
+              <w:t>-</w:t>
+            </w:r>
+          </w:p>
+        </w:tc>
+      </w:tr>
+    </w:tbl>
+    <w:p>
+      <w:pPr>
+        <w:rPr>
+          <w:rFonts w:ascii="Times New Roman" w:eastAsia="Times New Roman" w:hAnsi="Times New Roman" w:cs="Times New Roman"/>
+          <w:sz w:val="24"/>
+          <w:szCs w:val="24"/>
+        </w:rPr>
+      </w:pPr>
+      <w:r>
+        <w:rPr>
+          <w:rFonts w:ascii="Times New Roman" w:eastAsia="Times New Roman" w:hAnsi="Times New Roman" w:cs="Times New Roman"/>
+          <w:sz w:val="24"/>
+          <w:szCs w:val="24"/>
+        </w:rPr>
+        <w:br/>
+      </w:r>
+    </w:p>
+    <w:tbl>
+      <w:tblPr>
+        <w:tblW w:w="0" w:type="auto"/>
+        <w:tblCellMar>
+          <w:top w:w="15" w:type="dxa"/>
+          <w:left w:w="15" w:type="dxa"/>
+          <w:bottom w:w="15" w:type="dxa"/>
+          <w:right w:w="15" w:type="dxa"/>
+        </w:tblCellMar>
+        <w:tblLook w:val="04A0" w:firstRow="1" w:lastRow="0" w:firstColumn="1" w:lastColumn="0" w:noHBand="0" w:noVBand="1"/>
+      </w:tblPr>
+      <w:tblGrid>
+        <w:gridCol w:w="2196"/>
+        <w:gridCol w:w="2929"/>
+        <w:gridCol w:w="3696"/>
+        <w:gridCol w:w="529"/>
+      </w:tblGrid>
+      <w:tr>
+        <w:trPr>
+          <w:trHeight w:val="300"/>
+        </w:trPr>
+        <w:tc>
+          <w:tcPr>
+            <w:tcW w:w="0" w:type="auto"/>
+            <w:tcBorders>
+              <w:top w:val="single" w:sz="4" w:space="0" w:color="BFBFBF"/>
+              <w:left w:val="single" w:sz="4" w:space="0" w:color="BFBFBF"/>
+              <w:bottom w:val="single" w:sz="4" w:space="0" w:color="BFBFBF"/>
+              <w:right w:val="single" w:sz="4" w:space="0" w:color="BFBFBF"/>
+            </w:tcBorders>
+            <w:tcMar>
+              <w:top w:w="0" w:type="dxa"/>
+              <w:left w:w="100" w:type="dxa"/>
+              <w:bottom w:w="0" w:type="dxa"/>
+              <w:right w:w="100" w:type="dxa"/>
+            </w:tcMar>
+            <w:hideMark/>
+          </w:tcPr>
+          <w:p>
+            <w:pPr>
+              <w:spacing w:before="240" w:after="0" w:line="240" w:lineRule="auto"/>
+              <w:rPr>
+                <w:rFonts w:ascii="Times New Roman" w:eastAsia="Times New Roman" w:hAnsi="Times New Roman" w:cs="Times New Roman"/>
+                <w:sz w:val="24"/>
+                <w:szCs w:val="24"/>
+              </w:rPr>
+            </w:pPr>
+            <w:r>
+              <w:rPr>
+                <w:rFonts w:ascii="Times New Roman" w:eastAsia="Times New Roman" w:hAnsi="Times New Roman" w:cs="Times New Roman"/>
+                <w:b/>
+                <w:bCs/>
+                <w:color w:val="000000"/>
+                <w:sz w:val="28"/>
+                <w:szCs w:val="28"/>
+              </w:rPr>
+              <w:lastRenderedPageBreak/>
+              <w:t>Use Case ID</w:t>
+            </w:r>
+          </w:p>
+        </w:tc>
+        <w:tc>
+          <w:tcPr>
+            <w:tcW w:w="0" w:type="auto"/>
+            <w:gridSpan w:val="3"/>
+            <w:tcBorders>
+              <w:top w:val="single" w:sz="4" w:space="0" w:color="BFBFBF"/>
+              <w:left w:val="single" w:sz="4" w:space="0" w:color="BFBFBF"/>
+              <w:bottom w:val="single" w:sz="4" w:space="0" w:color="BFBFBF"/>
+              <w:right w:val="single" w:sz="4" w:space="0" w:color="BFBFBF"/>
+            </w:tcBorders>
+            <w:tcMar>
+              <w:top w:w="0" w:type="dxa"/>
+              <w:left w:w="100" w:type="dxa"/>
+              <w:bottom w:w="0" w:type="dxa"/>
+              <w:right w:w="100" w:type="dxa"/>
+            </w:tcMar>
+            <w:hideMark/>
+          </w:tcPr>
+          <w:p>
+            <w:pPr>
+              <w:spacing w:before="240" w:after="0" w:line="240" w:lineRule="auto"/>
+              <w:rPr>
+                <w:rFonts w:ascii="Times New Roman" w:eastAsia="Times New Roman" w:hAnsi="Times New Roman" w:cs="Times New Roman"/>
+                <w:sz w:val="24"/>
+                <w:szCs w:val="24"/>
+              </w:rPr>
+            </w:pPr>
+            <w:r>
+              <w:rPr>
+                <w:rFonts w:ascii="Times New Roman" w:eastAsia="Times New Roman" w:hAnsi="Times New Roman" w:cs="Times New Roman"/>
+                <w:sz w:val="24"/>
+                <w:szCs w:val="24"/>
+              </w:rPr>
+              <w:t>3.0</w:t>
+            </w:r>
+          </w:p>
+        </w:tc>
+      </w:tr>
+      <w:tr>
+        <w:trPr>
+          <w:trHeight w:val="300"/>
+        </w:trPr>
+        <w:tc>
+          <w:tcPr>
+            <w:tcW w:w="0" w:type="auto"/>
+            <w:tcBorders>
+              <w:top w:val="single" w:sz="4" w:space="0" w:color="BFBFBF"/>
+              <w:left w:val="single" w:sz="4" w:space="0" w:color="BFBFBF"/>
+              <w:bottom w:val="single" w:sz="4" w:space="0" w:color="BFBFBF"/>
+              <w:right w:val="single" w:sz="4" w:space="0" w:color="BFBFBF"/>
+            </w:tcBorders>
+            <w:shd w:val="clear" w:color="auto" w:fill="F2F2F2"/>
+            <w:tcMar>
+              <w:top w:w="0" w:type="dxa"/>
+              <w:left w:w="100" w:type="dxa"/>
+              <w:bottom w:w="0" w:type="dxa"/>
+              <w:right w:w="100" w:type="dxa"/>
+            </w:tcMar>
+            <w:hideMark/>
+          </w:tcPr>
+          <w:p>
+            <w:pPr>
+              <w:spacing w:before="240" w:after="0" w:line="240" w:lineRule="auto"/>
+              <w:rPr>
+                <w:rFonts w:ascii="Times New Roman" w:eastAsia="Times New Roman" w:hAnsi="Times New Roman" w:cs="Times New Roman"/>
+                <w:sz w:val="24"/>
+                <w:szCs w:val="24"/>
+              </w:rPr>
+            </w:pPr>
+            <w:r>
+              <w:rPr>
+                <w:rFonts w:ascii="Times New Roman" w:eastAsia="Times New Roman" w:hAnsi="Times New Roman" w:cs="Times New Roman"/>
+                <w:b/>
+                <w:bCs/>
+                <w:color w:val="000000"/>
+                <w:sz w:val="28"/>
+                <w:szCs w:val="28"/>
+              </w:rPr>
+              <w:t>Use Case Name</w:t>
+            </w:r>
+          </w:p>
+        </w:tc>
+        <w:tc>
+          <w:tcPr>
+            <w:tcW w:w="0" w:type="auto"/>
+            <w:gridSpan w:val="3"/>
+            <w:tcBorders>
+              <w:top w:val="single" w:sz="4" w:space="0" w:color="BFBFBF"/>
+              <w:left w:val="single" w:sz="4" w:space="0" w:color="BFBFBF"/>
+              <w:bottom w:val="single" w:sz="4" w:space="0" w:color="BFBFBF"/>
+              <w:right w:val="single" w:sz="4" w:space="0" w:color="BFBFBF"/>
+            </w:tcBorders>
+            <w:shd w:val="clear" w:color="auto" w:fill="F2F2F2"/>
+            <w:tcMar>
+              <w:top w:w="0" w:type="dxa"/>
+              <w:left w:w="100" w:type="dxa"/>
+              <w:bottom w:w="0" w:type="dxa"/>
+              <w:right w:w="100" w:type="dxa"/>
+            </w:tcMar>
+            <w:hideMark/>
+          </w:tcPr>
+          <w:p>
+            <w:pPr>
+              <w:spacing w:before="240" w:after="0" w:line="240" w:lineRule="auto"/>
+              <w:rPr>
+                <w:rFonts w:ascii="Times New Roman" w:eastAsia="Times New Roman" w:hAnsi="Times New Roman" w:cs="Times New Roman"/>
+                <w:sz w:val="24"/>
+                <w:szCs w:val="24"/>
+              </w:rPr>
+            </w:pPr>
+            <w:r>
+              <w:rPr>
+                <w:rFonts w:ascii="Times New Roman" w:eastAsia="Times New Roman" w:hAnsi="Times New Roman" w:cs="Times New Roman"/>
+                <w:color w:val="000000"/>
+                <w:sz w:val="28"/>
+                <w:szCs w:val="28"/>
+              </w:rPr>
+              <w:t>Give gifts to student</w:t>
+            </w:r>
+          </w:p>
+        </w:tc>
+      </w:tr>
+      <w:tr>
+        <w:trPr>
+          <w:trHeight w:val="300"/>
+        </w:trPr>
+        <w:tc>
+          <w:tcPr>
+            <w:tcW w:w="0" w:type="auto"/>
+            <w:tcBorders>
+              <w:top w:val="single" w:sz="4" w:space="0" w:color="BFBFBF"/>
+              <w:left w:val="single" w:sz="4" w:space="0" w:color="BFBFBF"/>
+              <w:bottom w:val="single" w:sz="4" w:space="0" w:color="BFBFBF"/>
+              <w:right w:val="single" w:sz="4" w:space="0" w:color="BFBFBF"/>
+            </w:tcBorders>
+            <w:tcMar>
+              <w:top w:w="0" w:type="dxa"/>
+              <w:left w:w="100" w:type="dxa"/>
+              <w:bottom w:w="0" w:type="dxa"/>
+              <w:right w:w="100" w:type="dxa"/>
+            </w:tcMar>
+            <w:hideMark/>
+          </w:tcPr>
+          <w:p>
+            <w:pPr>
+              <w:spacing w:before="240" w:after="0" w:line="240" w:lineRule="auto"/>
+              <w:rPr>
+                <w:rFonts w:ascii="Times New Roman" w:eastAsia="Times New Roman" w:hAnsi="Times New Roman" w:cs="Times New Roman"/>
+                <w:sz w:val="24"/>
+                <w:szCs w:val="24"/>
+              </w:rPr>
+            </w:pPr>
+            <w:r>
+              <w:rPr>
+                <w:rFonts w:ascii="Times New Roman" w:eastAsia="Times New Roman" w:hAnsi="Times New Roman" w:cs="Times New Roman"/>
+                <w:b/>
+                <w:bCs/>
+                <w:color w:val="000000"/>
+                <w:sz w:val="28"/>
+                <w:szCs w:val="28"/>
+              </w:rPr>
+              <w:t>Created by</w:t>
+            </w:r>
+          </w:p>
+        </w:tc>
+        <w:tc>
+          <w:tcPr>
+            <w:tcW w:w="0" w:type="auto"/>
+            <w:tcBorders>
+              <w:top w:val="single" w:sz="4" w:space="0" w:color="BFBFBF"/>
+              <w:left w:val="single" w:sz="4" w:space="0" w:color="BFBFBF"/>
+              <w:bottom w:val="single" w:sz="4" w:space="0" w:color="BFBFBF"/>
+              <w:right w:val="single" w:sz="4" w:space="0" w:color="BFBFBF"/>
+            </w:tcBorders>
+            <w:tcMar>
+              <w:top w:w="0" w:type="dxa"/>
+              <w:left w:w="100" w:type="dxa"/>
+              <w:bottom w:w="0" w:type="dxa"/>
+              <w:right w:w="100" w:type="dxa"/>
+            </w:tcMar>
+            <w:hideMark/>
+          </w:tcPr>
+          <w:p>
+            <w:pPr>
+              <w:spacing w:before="240" w:after="0" w:line="240" w:lineRule="auto"/>
+              <w:rPr>
+                <w:rFonts w:ascii="Times New Roman" w:eastAsia="Times New Roman" w:hAnsi="Times New Roman" w:cs="Times New Roman"/>
+                <w:sz w:val="24"/>
+                <w:szCs w:val="24"/>
+              </w:rPr>
+            </w:pPr>
+            <w:r>
+              <w:rPr>
+                <w:rFonts w:ascii="Times New Roman" w:eastAsia="Times New Roman" w:hAnsi="Times New Roman" w:cs="Times New Roman"/>
+                <w:color w:val="000000"/>
+                <w:sz w:val="28"/>
+                <w:szCs w:val="28"/>
+              </w:rPr>
+              <w:t xml:space="preserve">Hussain </w:t>
+            </w:r>
+            <w:proofErr w:type="spellStart"/>
+            <w:r>
+              <w:rPr>
+                <w:rFonts w:ascii="Times New Roman" w:eastAsia="Times New Roman" w:hAnsi="Times New Roman" w:cs="Times New Roman"/>
+                <w:color w:val="000000"/>
+                <w:sz w:val="28"/>
+                <w:szCs w:val="28"/>
+              </w:rPr>
+              <w:t>asim</w:t>
+            </w:r>
+            <w:proofErr w:type="spellEnd"/>
+          </w:p>
+        </w:tc>
+        <w:tc>
+          <w:tcPr>
+            <w:tcW w:w="0" w:type="auto"/>
+            <w:tcBorders>
+              <w:top w:val="single" w:sz="4" w:space="0" w:color="BFBFBF"/>
+              <w:left w:val="single" w:sz="4" w:space="0" w:color="BFBFBF"/>
+              <w:bottom w:val="single" w:sz="4" w:space="0" w:color="BFBFBF"/>
+              <w:right w:val="single" w:sz="4" w:space="0" w:color="BFBFBF"/>
+            </w:tcBorders>
+            <w:tcMar>
+              <w:top w:w="0" w:type="dxa"/>
+              <w:left w:w="100" w:type="dxa"/>
+              <w:bottom w:w="0" w:type="dxa"/>
+              <w:right w:w="100" w:type="dxa"/>
+            </w:tcMar>
+            <w:hideMark/>
+          </w:tcPr>
+          <w:p>
+            <w:pPr>
+              <w:spacing w:before="240" w:after="0" w:line="240" w:lineRule="auto"/>
+              <w:rPr>
+                <w:rFonts w:ascii="Times New Roman" w:eastAsia="Times New Roman" w:hAnsi="Times New Roman" w:cs="Times New Roman"/>
+                <w:sz w:val="24"/>
+                <w:szCs w:val="24"/>
+              </w:rPr>
+            </w:pPr>
+            <w:r>
+              <w:rPr>
+                <w:rFonts w:ascii="Times New Roman" w:eastAsia="Times New Roman" w:hAnsi="Times New Roman" w:cs="Times New Roman"/>
+                <w:b/>
+                <w:bCs/>
+                <w:color w:val="000000"/>
+                <w:sz w:val="28"/>
+                <w:szCs w:val="28"/>
+              </w:rPr>
+              <w:t>Last Updated by</w:t>
+            </w:r>
+          </w:p>
+        </w:tc>
+        <w:tc>
+          <w:tcPr>
+            <w:tcW w:w="0" w:type="auto"/>
+            <w:tcBorders>
+              <w:top w:val="single" w:sz="4" w:space="0" w:color="BFBFBF"/>
+              <w:left w:val="single" w:sz="4" w:space="0" w:color="BFBFBF"/>
+              <w:bottom w:val="single" w:sz="4" w:space="0" w:color="BFBFBF"/>
+              <w:right w:val="single" w:sz="4" w:space="0" w:color="BFBFBF"/>
+            </w:tcBorders>
+            <w:tcMar>
+              <w:top w:w="0" w:type="dxa"/>
+              <w:left w:w="100" w:type="dxa"/>
+              <w:bottom w:w="0" w:type="dxa"/>
+              <w:right w:w="100" w:type="dxa"/>
+            </w:tcMar>
+            <w:hideMark/>
+          </w:tcPr>
+          <w:p>
+            <w:pPr>
+              <w:spacing w:after="0" w:line="240" w:lineRule="auto"/>
+              <w:rPr>
+                <w:rFonts w:ascii="Times New Roman" w:eastAsia="Times New Roman" w:hAnsi="Times New Roman" w:cs="Times New Roman"/>
+                <w:sz w:val="24"/>
+                <w:szCs w:val="24"/>
+              </w:rPr>
+            </w:pPr>
+            <w:r>
+              <w:rPr>
+                <w:rFonts w:ascii="Times New Roman" w:eastAsia="Times New Roman" w:hAnsi="Times New Roman" w:cs="Times New Roman"/>
+                <w:sz w:val="24"/>
+                <w:szCs w:val="24"/>
+              </w:rPr>
+              <w:t>-</w:t>
+            </w:r>
+          </w:p>
+        </w:tc>
+      </w:tr>
+      <w:tr>
+        <w:trPr>
+          <w:trHeight w:val="300"/>
+        </w:trPr>
+        <w:tc>
+          <w:tcPr>
+            <w:tcW w:w="0" w:type="auto"/>
+            <w:tcBorders>
+              <w:top w:val="single" w:sz="4" w:space="0" w:color="BFBFBF"/>
+              <w:left w:val="single" w:sz="4" w:space="0" w:color="BFBFBF"/>
+              <w:bottom w:val="single" w:sz="4" w:space="0" w:color="BFBFBF"/>
+              <w:right w:val="single" w:sz="4" w:space="0" w:color="BFBFBF"/>
+            </w:tcBorders>
+            <w:shd w:val="clear" w:color="auto" w:fill="F2F2F2"/>
+            <w:tcMar>
+              <w:top w:w="0" w:type="dxa"/>
+              <w:left w:w="100" w:type="dxa"/>
+              <w:bottom w:w="0" w:type="dxa"/>
+              <w:right w:w="100" w:type="dxa"/>
+            </w:tcMar>
+            <w:hideMark/>
+          </w:tcPr>
+          <w:p>
+            <w:pPr>
+              <w:spacing w:before="240" w:after="0" w:line="240" w:lineRule="auto"/>
+              <w:rPr>
+                <w:rFonts w:ascii="Times New Roman" w:eastAsia="Times New Roman" w:hAnsi="Times New Roman" w:cs="Times New Roman"/>
+                <w:sz w:val="24"/>
+                <w:szCs w:val="24"/>
+              </w:rPr>
+            </w:pPr>
+            <w:r>
+              <w:rPr>
+                <w:rFonts w:ascii="Times New Roman" w:eastAsia="Times New Roman" w:hAnsi="Times New Roman" w:cs="Times New Roman"/>
+                <w:b/>
+                <w:bCs/>
+                <w:color w:val="000000"/>
+                <w:sz w:val="28"/>
+                <w:szCs w:val="28"/>
+              </w:rPr>
+              <w:t>Date Created</w:t>
+            </w:r>
+          </w:p>
+        </w:tc>
+        <w:tc>
+          <w:tcPr>
+            <w:tcW w:w="0" w:type="auto"/>
+            <w:tcBorders>
+              <w:top w:val="single" w:sz="4" w:space="0" w:color="BFBFBF"/>
+              <w:left w:val="single" w:sz="4" w:space="0" w:color="BFBFBF"/>
+              <w:bottom w:val="single" w:sz="4" w:space="0" w:color="BFBFBF"/>
+              <w:right w:val="single" w:sz="4" w:space="0" w:color="BFBFBF"/>
+            </w:tcBorders>
+            <w:shd w:val="clear" w:color="auto" w:fill="F2F2F2"/>
+            <w:tcMar>
+              <w:top w:w="0" w:type="dxa"/>
+              <w:left w:w="100" w:type="dxa"/>
+              <w:bottom w:w="0" w:type="dxa"/>
+              <w:right w:w="100" w:type="dxa"/>
+            </w:tcMar>
+            <w:hideMark/>
+          </w:tcPr>
+          <w:p>
+            <w:pPr>
+              <w:spacing w:before="240" w:after="0" w:line="240" w:lineRule="auto"/>
+              <w:rPr>
+                <w:rFonts w:ascii="Times New Roman" w:eastAsia="Times New Roman" w:hAnsi="Times New Roman" w:cs="Times New Roman"/>
+                <w:sz w:val="24"/>
+                <w:szCs w:val="24"/>
+              </w:rPr>
+            </w:pPr>
+            <w:r>
+              <w:rPr>
+                <w:rFonts w:ascii="Times New Roman" w:eastAsia="Times New Roman" w:hAnsi="Times New Roman" w:cs="Times New Roman"/>
+                <w:color w:val="000000"/>
+                <w:sz w:val="28"/>
+                <w:szCs w:val="28"/>
+              </w:rPr>
+              <w:t>12</w:t>
+            </w:r>
+            <w:r>
+              <w:rPr>
+                <w:rFonts w:ascii="Times New Roman" w:eastAsia="Times New Roman" w:hAnsi="Times New Roman" w:cs="Times New Roman"/>
+                <w:color w:val="000000"/>
+                <w:sz w:val="28"/>
+                <w:szCs w:val="28"/>
+              </w:rPr>
+              <w:t>/</w:t>
+            </w:r>
+            <w:r>
+              <w:rPr>
+                <w:rFonts w:ascii="Times New Roman" w:eastAsia="Times New Roman" w:hAnsi="Times New Roman" w:cs="Times New Roman"/>
+                <w:color w:val="000000"/>
+                <w:sz w:val="28"/>
+                <w:szCs w:val="28"/>
+              </w:rPr>
+              <w:t>10</w:t>
+            </w:r>
+            <w:r>
+              <w:rPr>
+                <w:rFonts w:ascii="Times New Roman" w:eastAsia="Times New Roman" w:hAnsi="Times New Roman" w:cs="Times New Roman"/>
+                <w:color w:val="000000"/>
+                <w:sz w:val="28"/>
+                <w:szCs w:val="28"/>
+              </w:rPr>
+              <w:t>/2023</w:t>
+            </w:r>
+          </w:p>
+        </w:tc>
+        <w:tc>
+          <w:tcPr>
+            <w:tcW w:w="0" w:type="auto"/>
+            <w:tcBorders>
+              <w:top w:val="single" w:sz="4" w:space="0" w:color="BFBFBF"/>
+              <w:left w:val="single" w:sz="4" w:space="0" w:color="BFBFBF"/>
+              <w:bottom w:val="single" w:sz="4" w:space="0" w:color="BFBFBF"/>
+              <w:right w:val="single" w:sz="4" w:space="0" w:color="BFBFBF"/>
+            </w:tcBorders>
+            <w:shd w:val="clear" w:color="auto" w:fill="F2F2F2"/>
+            <w:tcMar>
+              <w:top w:w="0" w:type="dxa"/>
+              <w:left w:w="100" w:type="dxa"/>
+              <w:bottom w:w="0" w:type="dxa"/>
+              <w:right w:w="100" w:type="dxa"/>
+            </w:tcMar>
+            <w:hideMark/>
+          </w:tcPr>
+          <w:p>
+            <w:pPr>
+              <w:spacing w:before="240" w:after="0" w:line="240" w:lineRule="auto"/>
+              <w:rPr>
+                <w:rFonts w:ascii="Times New Roman" w:eastAsia="Times New Roman" w:hAnsi="Times New Roman" w:cs="Times New Roman"/>
+                <w:sz w:val="24"/>
+                <w:szCs w:val="24"/>
+              </w:rPr>
+            </w:pPr>
+            <w:r>
+              <w:rPr>
+                <w:rFonts w:ascii="Times New Roman" w:eastAsia="Times New Roman" w:hAnsi="Times New Roman" w:cs="Times New Roman"/>
+                <w:b/>
+                <w:bCs/>
+                <w:color w:val="000000"/>
+                <w:sz w:val="28"/>
+                <w:szCs w:val="28"/>
+              </w:rPr>
+              <w:t>Last Revision Date</w:t>
+            </w:r>
+          </w:p>
+        </w:tc>
+        <w:tc>
+          <w:tcPr>
+            <w:tcW w:w="0" w:type="auto"/>
+            <w:tcBorders>
+              <w:top w:val="single" w:sz="4" w:space="0" w:color="BFBFBF"/>
+              <w:left w:val="single" w:sz="4" w:space="0" w:color="BFBFBF"/>
+              <w:bottom w:val="single" w:sz="4" w:space="0" w:color="BFBFBF"/>
+              <w:right w:val="single" w:sz="4" w:space="0" w:color="BFBFBF"/>
+            </w:tcBorders>
+            <w:shd w:val="clear" w:color="auto" w:fill="F2F2F2"/>
+            <w:tcMar>
+              <w:top w:w="0" w:type="dxa"/>
+              <w:left w:w="100" w:type="dxa"/>
+              <w:bottom w:w="0" w:type="dxa"/>
+              <w:right w:w="100" w:type="dxa"/>
+            </w:tcMar>
+            <w:hideMark/>
+          </w:tcPr>
+          <w:p>
+            <w:pPr>
+              <w:spacing w:after="0" w:line="240" w:lineRule="auto"/>
+              <w:rPr>
+                <w:rFonts w:ascii="Times New Roman" w:eastAsia="Times New Roman" w:hAnsi="Times New Roman" w:cs="Times New Roman"/>
+                <w:sz w:val="24"/>
+                <w:szCs w:val="24"/>
+              </w:rPr>
+            </w:pPr>
+            <w:r>
+              <w:rPr>
+                <w:rFonts w:ascii="Arial" w:eastAsia="Times New Roman" w:hAnsi="Arial" w:cs="Arial"/>
+                <w:color w:val="000000"/>
+                <w:sz w:val="28"/>
+                <w:szCs w:val="28"/>
+              </w:rPr>
+              <w:t>-</w:t>
+            </w:r>
+          </w:p>
+        </w:tc>
+      </w:tr>
+      <w:tr>
+        <w:trPr>
+          <w:trHeight w:val="505"/>
+        </w:trPr>
+        <w:tc>
+          <w:tcPr>
+            <w:tcW w:w="0" w:type="auto"/>
+            <w:tcBorders>
+              <w:top w:val="single" w:sz="4" w:space="0" w:color="BFBFBF"/>
+              <w:left w:val="single" w:sz="4" w:space="0" w:color="BFBFBF"/>
+              <w:bottom w:val="single" w:sz="4" w:space="0" w:color="BFBFBF"/>
+              <w:right w:val="single" w:sz="4" w:space="0" w:color="BFBFBF"/>
+            </w:tcBorders>
+            <w:tcMar>
+              <w:top w:w="0" w:type="dxa"/>
+              <w:left w:w="100" w:type="dxa"/>
+              <w:bottom w:w="0" w:type="dxa"/>
+              <w:right w:w="100" w:type="dxa"/>
+            </w:tcMar>
+            <w:hideMark/>
+          </w:tcPr>
+          <w:p>
+            <w:pPr>
+              <w:spacing w:before="240" w:after="0" w:line="240" w:lineRule="auto"/>
+              <w:rPr>
+                <w:rFonts w:ascii="Times New Roman" w:eastAsia="Times New Roman" w:hAnsi="Times New Roman" w:cs="Times New Roman"/>
+                <w:sz w:val="24"/>
+                <w:szCs w:val="24"/>
+              </w:rPr>
+            </w:pPr>
+            <w:r>
+              <w:rPr>
+                <w:rFonts w:ascii="Times New Roman" w:eastAsia="Times New Roman" w:hAnsi="Times New Roman" w:cs="Times New Roman"/>
+                <w:b/>
+                <w:bCs/>
+                <w:color w:val="000000"/>
+                <w:sz w:val="28"/>
+                <w:szCs w:val="28"/>
+              </w:rPr>
+              <w:t>Actors</w:t>
+            </w:r>
+          </w:p>
+        </w:tc>
+        <w:tc>
+          <w:tcPr>
+            <w:tcW w:w="0" w:type="auto"/>
+            <w:gridSpan w:val="3"/>
+            <w:tcBorders>
+              <w:top w:val="single" w:sz="4" w:space="0" w:color="BFBFBF"/>
+              <w:left w:val="single" w:sz="4" w:space="0" w:color="BFBFBF"/>
+              <w:bottom w:val="single" w:sz="4" w:space="0" w:color="BFBFBF"/>
+              <w:right w:val="single" w:sz="4" w:space="0" w:color="BFBFBF"/>
+            </w:tcBorders>
+            <w:tcMar>
+              <w:top w:w="0" w:type="dxa"/>
+              <w:left w:w="100" w:type="dxa"/>
+              <w:bottom w:w="0" w:type="dxa"/>
+              <w:right w:w="100" w:type="dxa"/>
+            </w:tcMar>
+            <w:hideMark/>
+          </w:tcPr>
+          <w:p>
+            <w:pPr>
+              <w:spacing w:before="240" w:after="0" w:line="240" w:lineRule="auto"/>
+              <w:rPr>
+                <w:rFonts w:ascii="Times New Roman" w:eastAsia="Times New Roman" w:hAnsi="Times New Roman" w:cs="Times New Roman"/>
+                <w:sz w:val="24"/>
+                <w:szCs w:val="24"/>
+              </w:rPr>
+            </w:pPr>
+            <w:r>
+              <w:rPr>
+                <w:rFonts w:ascii="Times New Roman" w:eastAsia="Times New Roman" w:hAnsi="Times New Roman" w:cs="Times New Roman"/>
+                <w:color w:val="000000"/>
+                <w:sz w:val="28"/>
+                <w:szCs w:val="28"/>
+              </w:rPr>
+              <w:t>Academic advisor</w:t>
+            </w:r>
+            <w:r>
+              <w:rPr>
+                <w:rFonts w:ascii="Times New Roman" w:eastAsia="Times New Roman" w:hAnsi="Times New Roman" w:cs="Times New Roman"/>
+                <w:color w:val="000000"/>
+                <w:sz w:val="28"/>
+                <w:szCs w:val="28"/>
+              </w:rPr>
+              <w:t xml:space="preserve">, student </w:t>
+            </w:r>
+          </w:p>
+        </w:tc>
+      </w:tr>
+      <w:tr>
+        <w:trPr>
+          <w:trHeight w:val="300"/>
+        </w:trPr>
+        <w:tc>
+          <w:tcPr>
+            <w:tcW w:w="0" w:type="auto"/>
+            <w:tcBorders>
+              <w:top w:val="single" w:sz="4" w:space="0" w:color="BFBFBF"/>
+              <w:left w:val="single" w:sz="4" w:space="0" w:color="BFBFBF"/>
+              <w:bottom w:val="single" w:sz="4" w:space="0" w:color="BFBFBF"/>
+              <w:right w:val="single" w:sz="4" w:space="0" w:color="BFBFBF"/>
+            </w:tcBorders>
+            <w:shd w:val="clear" w:color="auto" w:fill="F2F2F2"/>
+            <w:tcMar>
+              <w:top w:w="0" w:type="dxa"/>
+              <w:left w:w="100" w:type="dxa"/>
+              <w:bottom w:w="0" w:type="dxa"/>
+              <w:right w:w="100" w:type="dxa"/>
+            </w:tcMar>
+            <w:hideMark/>
+          </w:tcPr>
+          <w:p>
+            <w:pPr>
+              <w:spacing w:before="240" w:after="0" w:line="240" w:lineRule="auto"/>
+              <w:rPr>
+                <w:rFonts w:ascii="Times New Roman" w:eastAsia="Times New Roman" w:hAnsi="Times New Roman" w:cs="Times New Roman"/>
+                <w:sz w:val="24"/>
+                <w:szCs w:val="24"/>
+              </w:rPr>
+            </w:pPr>
+            <w:r>
+              <w:rPr>
+                <w:rFonts w:ascii="Times New Roman" w:eastAsia="Times New Roman" w:hAnsi="Times New Roman" w:cs="Times New Roman"/>
+                <w:b/>
+                <w:bCs/>
+                <w:color w:val="000000"/>
+                <w:sz w:val="28"/>
+                <w:szCs w:val="28"/>
+              </w:rPr>
+              <w:t>Description</w:t>
+            </w:r>
+          </w:p>
+        </w:tc>
+        <w:tc>
+          <w:tcPr>
+            <w:tcW w:w="0" w:type="auto"/>
+            <w:gridSpan w:val="3"/>
+            <w:tcBorders>
+              <w:top w:val="single" w:sz="4" w:space="0" w:color="BFBFBF"/>
+              <w:left w:val="single" w:sz="4" w:space="0" w:color="BFBFBF"/>
+              <w:bottom w:val="single" w:sz="4" w:space="0" w:color="BFBFBF"/>
+              <w:right w:val="single" w:sz="4" w:space="0" w:color="BFBFBF"/>
+            </w:tcBorders>
+            <w:shd w:val="clear" w:color="auto" w:fill="F2F2F2"/>
+            <w:tcMar>
+              <w:top w:w="0" w:type="dxa"/>
+              <w:left w:w="100" w:type="dxa"/>
+              <w:bottom w:w="0" w:type="dxa"/>
+              <w:right w:w="100" w:type="dxa"/>
+            </w:tcMar>
+            <w:hideMark/>
+          </w:tcPr>
+          <w:p>
+            <w:pPr>
+              <w:spacing w:before="240" w:after="0" w:line="240" w:lineRule="auto"/>
+              <w:rPr>
+                <w:rFonts w:ascii="Times New Roman" w:eastAsia="Times New Roman" w:hAnsi="Times New Roman" w:cs="Times New Roman"/>
+                <w:sz w:val="24"/>
+                <w:szCs w:val="24"/>
+              </w:rPr>
+            </w:pPr>
+            <w:r>
+              <w:rPr>
+                <w:rFonts w:ascii="Times New Roman" w:eastAsia="Times New Roman" w:hAnsi="Times New Roman" w:cs="Times New Roman"/>
+                <w:color w:val="000000"/>
+                <w:sz w:val="28"/>
+                <w:szCs w:val="28"/>
+              </w:rPr>
+              <w:t xml:space="preserve">Allow the advisor </w:t>
+            </w:r>
+            <w:r>
+              <w:rPr>
+                <w:rFonts w:ascii="Times New Roman" w:eastAsia="Times New Roman" w:hAnsi="Times New Roman" w:cs="Times New Roman"/>
+                <w:color w:val="000000"/>
+                <w:sz w:val="28"/>
+                <w:szCs w:val="28"/>
+              </w:rPr>
+              <w:t xml:space="preserve">to give presents to students for his great marks, the gifts are coupons of known markets like </w:t>
+            </w:r>
+            <w:proofErr w:type="spellStart"/>
+            <w:r>
+              <w:rPr>
+                <w:rFonts w:ascii="Times New Roman" w:eastAsia="Times New Roman" w:hAnsi="Times New Roman" w:cs="Times New Roman"/>
+                <w:color w:val="000000"/>
+                <w:sz w:val="28"/>
+                <w:szCs w:val="28"/>
+              </w:rPr>
+              <w:t>jarir</w:t>
+            </w:r>
+            <w:proofErr w:type="spellEnd"/>
+          </w:p>
+        </w:tc>
+      </w:tr>
+      <w:tr>
+        <w:trPr>
+          <w:trHeight w:val="300"/>
+        </w:trPr>
+        <w:tc>
+          <w:tcPr>
+            <w:tcW w:w="0" w:type="auto"/>
+            <w:tcBorders>
+              <w:top w:val="single" w:sz="4" w:space="0" w:color="BFBFBF"/>
+              <w:left w:val="single" w:sz="4" w:space="0" w:color="BFBFBF"/>
+              <w:bottom w:val="single" w:sz="4" w:space="0" w:color="BFBFBF"/>
+              <w:right w:val="single" w:sz="4" w:space="0" w:color="BFBFBF"/>
+            </w:tcBorders>
+            <w:tcMar>
+              <w:top w:w="0" w:type="dxa"/>
+              <w:left w:w="100" w:type="dxa"/>
+              <w:bottom w:w="0" w:type="dxa"/>
+              <w:right w:w="100" w:type="dxa"/>
+            </w:tcMar>
+            <w:hideMark/>
+          </w:tcPr>
+          <w:p>
+            <w:pPr>
+              <w:spacing w:before="240" w:after="0" w:line="240" w:lineRule="auto"/>
+              <w:rPr>
+                <w:rFonts w:ascii="Times New Roman" w:eastAsia="Times New Roman" w:hAnsi="Times New Roman" w:cs="Times New Roman"/>
+                <w:sz w:val="24"/>
+                <w:szCs w:val="24"/>
+              </w:rPr>
+            </w:pPr>
+            <w:r>
+              <w:rPr>
+                <w:rFonts w:ascii="Times New Roman" w:eastAsia="Times New Roman" w:hAnsi="Times New Roman" w:cs="Times New Roman"/>
+                <w:color w:val="000000"/>
+                <w:sz w:val="28"/>
+                <w:szCs w:val="28"/>
+              </w:rPr>
+              <w:t>Dependencies</w:t>
+            </w:r>
+          </w:p>
+        </w:tc>
+        <w:tc>
+          <w:tcPr>
+            <w:tcW w:w="0" w:type="auto"/>
+            <w:gridSpan w:val="3"/>
+            <w:tcBorders>
+              <w:top w:val="single" w:sz="4" w:space="0" w:color="BFBFBF"/>
+              <w:left w:val="single" w:sz="4" w:space="0" w:color="BFBFBF"/>
+              <w:bottom w:val="single" w:sz="4" w:space="0" w:color="BFBFBF"/>
+              <w:right w:val="single" w:sz="4" w:space="0" w:color="BFBFBF"/>
+            </w:tcBorders>
+            <w:tcMar>
+              <w:top w:w="0" w:type="dxa"/>
+              <w:left w:w="100" w:type="dxa"/>
+              <w:bottom w:w="0" w:type="dxa"/>
+              <w:right w:w="100" w:type="dxa"/>
+            </w:tcMar>
+            <w:hideMark/>
+          </w:tcPr>
+          <w:p>
+            <w:pPr>
+              <w:spacing w:before="240" w:after="0" w:line="240" w:lineRule="auto"/>
+              <w:rPr>
+                <w:rFonts w:ascii="Times New Roman" w:eastAsia="Times New Roman" w:hAnsi="Times New Roman" w:cs="Times New Roman"/>
+                <w:sz w:val="24"/>
+                <w:szCs w:val="24"/>
+              </w:rPr>
+            </w:pPr>
+            <w:r>
+              <w:rPr>
+                <w:rFonts w:ascii="Times New Roman" w:eastAsia="Times New Roman" w:hAnsi="Times New Roman" w:cs="Times New Roman"/>
+                <w:color w:val="000000"/>
+                <w:sz w:val="28"/>
+                <w:szCs w:val="28"/>
+              </w:rPr>
+              <w:t>Log in to the system</w:t>
+            </w:r>
+          </w:p>
+        </w:tc>
+      </w:tr>
+      <w:tr>
+        <w:trPr>
+          <w:trHeight w:val="300"/>
+        </w:trPr>
+        <w:tc>
+          <w:tcPr>
+            <w:tcW w:w="0" w:type="auto"/>
+            <w:tcBorders>
+              <w:top w:val="single" w:sz="4" w:space="0" w:color="BFBFBF"/>
+              <w:left w:val="single" w:sz="4" w:space="0" w:color="BFBFBF"/>
+              <w:bottom w:val="single" w:sz="4" w:space="0" w:color="BFBFBF"/>
+              <w:right w:val="single" w:sz="4" w:space="0" w:color="BFBFBF"/>
+            </w:tcBorders>
+            <w:shd w:val="clear" w:color="auto" w:fill="F2F2F2"/>
+            <w:tcMar>
+              <w:top w:w="0" w:type="dxa"/>
+              <w:left w:w="100" w:type="dxa"/>
+              <w:bottom w:w="0" w:type="dxa"/>
+              <w:right w:w="100" w:type="dxa"/>
+            </w:tcMar>
+            <w:hideMark/>
+          </w:tcPr>
+          <w:p>
+            <w:pPr>
+              <w:spacing w:before="240" w:after="0" w:line="240" w:lineRule="auto"/>
+              <w:rPr>
+                <w:rFonts w:ascii="Times New Roman" w:eastAsia="Times New Roman" w:hAnsi="Times New Roman" w:cs="Times New Roman"/>
+                <w:sz w:val="24"/>
+                <w:szCs w:val="24"/>
+              </w:rPr>
+            </w:pPr>
+            <w:r>
+              <w:rPr>
+                <w:rFonts w:ascii="Times New Roman" w:eastAsia="Times New Roman" w:hAnsi="Times New Roman" w:cs="Times New Roman"/>
+                <w:b/>
+                <w:bCs/>
+                <w:color w:val="000000"/>
+                <w:sz w:val="28"/>
+                <w:szCs w:val="28"/>
+              </w:rPr>
+              <w:t>Trigger</w:t>
+            </w:r>
+          </w:p>
+        </w:tc>
+        <w:tc>
+          <w:tcPr>
+            <w:tcW w:w="0" w:type="auto"/>
+            <w:gridSpan w:val="3"/>
+            <w:tcBorders>
+              <w:top w:val="single" w:sz="4" w:space="0" w:color="BFBFBF"/>
+              <w:left w:val="single" w:sz="4" w:space="0" w:color="BFBFBF"/>
+              <w:bottom w:val="single" w:sz="4" w:space="0" w:color="BFBFBF"/>
+              <w:right w:val="single" w:sz="4" w:space="0" w:color="BFBFBF"/>
+            </w:tcBorders>
+            <w:shd w:val="clear" w:color="auto" w:fill="F2F2F2"/>
+            <w:tcMar>
+              <w:top w:w="0" w:type="dxa"/>
+              <w:left w:w="100" w:type="dxa"/>
+              <w:bottom w:w="0" w:type="dxa"/>
+              <w:right w:w="100" w:type="dxa"/>
+            </w:tcMar>
+            <w:hideMark/>
+          </w:tcPr>
+          <w:p>
+            <w:pPr>
+              <w:spacing w:before="240" w:after="0" w:line="240" w:lineRule="auto"/>
+              <w:rPr>
+                <w:rFonts w:ascii="Times New Roman" w:eastAsia="Times New Roman" w:hAnsi="Times New Roman" w:cs="Times New Roman"/>
+                <w:sz w:val="24"/>
+                <w:szCs w:val="24"/>
+              </w:rPr>
+            </w:pPr>
+            <w:r>
+              <w:rPr>
+                <w:rFonts w:ascii="Times New Roman" w:eastAsia="Times New Roman" w:hAnsi="Times New Roman" w:cs="Times New Roman"/>
+                <w:color w:val="000000"/>
+                <w:sz w:val="28"/>
+                <w:szCs w:val="28"/>
+              </w:rPr>
+              <w:t xml:space="preserve">Give present </w:t>
+            </w:r>
+            <w:r>
+              <w:rPr>
+                <w:rFonts w:ascii="Times New Roman" w:eastAsia="Times New Roman" w:hAnsi="Times New Roman" w:cs="Times New Roman"/>
+                <w:color w:val="000000"/>
+                <w:sz w:val="28"/>
+                <w:szCs w:val="28"/>
+              </w:rPr>
+              <w:t>button</w:t>
+            </w:r>
+          </w:p>
+        </w:tc>
+      </w:tr>
+      <w:tr>
+        <w:trPr>
+          <w:trHeight w:val="360"/>
+        </w:trPr>
+        <w:tc>
+          <w:tcPr>
+            <w:tcW w:w="0" w:type="auto"/>
+            <w:tcBorders>
+              <w:top w:val="single" w:sz="4" w:space="0" w:color="BFBFBF"/>
+              <w:left w:val="single" w:sz="4" w:space="0" w:color="BFBFBF"/>
+              <w:bottom w:val="single" w:sz="4" w:space="0" w:color="BFBFBF"/>
+              <w:right w:val="single" w:sz="4" w:space="0" w:color="BFBFBF"/>
+            </w:tcBorders>
+            <w:tcMar>
+              <w:top w:w="0" w:type="dxa"/>
+              <w:left w:w="100" w:type="dxa"/>
+              <w:bottom w:w="0" w:type="dxa"/>
+              <w:right w:w="100" w:type="dxa"/>
+            </w:tcMar>
+            <w:hideMark/>
+          </w:tcPr>
+          <w:p>
+            <w:pPr>
+              <w:spacing w:before="240" w:after="0" w:line="240" w:lineRule="auto"/>
+              <w:rPr>
+                <w:rFonts w:ascii="Times New Roman" w:eastAsia="Times New Roman" w:hAnsi="Times New Roman" w:cs="Times New Roman"/>
+                <w:sz w:val="24"/>
+                <w:szCs w:val="24"/>
+              </w:rPr>
+            </w:pPr>
+            <w:r>
+              <w:rPr>
+                <w:rFonts w:ascii="Times New Roman" w:eastAsia="Times New Roman" w:hAnsi="Times New Roman" w:cs="Times New Roman"/>
+                <w:b/>
+                <w:bCs/>
+                <w:color w:val="000000"/>
+                <w:sz w:val="28"/>
+                <w:szCs w:val="28"/>
+              </w:rPr>
+              <w:t>Preconditions</w:t>
+            </w:r>
+          </w:p>
+        </w:tc>
+        <w:tc>
+          <w:tcPr>
+            <w:tcW w:w="0" w:type="auto"/>
+            <w:gridSpan w:val="3"/>
+            <w:tcBorders>
+              <w:top w:val="single" w:sz="4" w:space="0" w:color="BFBFBF"/>
+              <w:left w:val="single" w:sz="4" w:space="0" w:color="BFBFBF"/>
+              <w:bottom w:val="single" w:sz="4" w:space="0" w:color="BFBFBF"/>
+              <w:right w:val="single" w:sz="4" w:space="0" w:color="BFBFBF"/>
+            </w:tcBorders>
+            <w:tcMar>
+              <w:top w:w="0" w:type="dxa"/>
+              <w:left w:w="100" w:type="dxa"/>
+              <w:bottom w:w="0" w:type="dxa"/>
+              <w:right w:w="100" w:type="dxa"/>
+            </w:tcMar>
+            <w:hideMark/>
+          </w:tcPr>
+          <w:p>
+            <w:pPr>
+              <w:spacing w:before="60" w:after="240" w:line="240" w:lineRule="auto"/>
+              <w:rPr>
+                <w:rFonts w:ascii="Times New Roman" w:eastAsia="Times New Roman" w:hAnsi="Times New Roman" w:cs="Times New Roman"/>
+                <w:sz w:val="24"/>
+                <w:szCs w:val="24"/>
+              </w:rPr>
+            </w:pPr>
+            <w:r>
+              <w:rPr>
+                <w:rFonts w:ascii="Times New Roman" w:eastAsia="Times New Roman" w:hAnsi="Times New Roman" w:cs="Times New Roman"/>
+                <w:color w:val="000000"/>
+                <w:sz w:val="28"/>
+                <w:szCs w:val="28"/>
+              </w:rPr>
+              <w:t>-</w:t>
+            </w:r>
+          </w:p>
+        </w:tc>
+      </w:tr>
+      <w:tr>
+        <w:trPr>
+          <w:trHeight w:val="300"/>
+        </w:trPr>
+        <w:tc>
+          <w:tcPr>
+            <w:tcW w:w="0" w:type="auto"/>
+            <w:tcBorders>
+              <w:top w:val="single" w:sz="4" w:space="0" w:color="BFBFBF"/>
+              <w:left w:val="single" w:sz="4" w:space="0" w:color="BFBFBF"/>
+              <w:bottom w:val="single" w:sz="4" w:space="0" w:color="BFBFBF"/>
+              <w:right w:val="single" w:sz="4" w:space="0" w:color="BFBFBF"/>
+            </w:tcBorders>
+            <w:shd w:val="clear" w:color="auto" w:fill="F2F2F2"/>
+            <w:tcMar>
+              <w:top w:w="0" w:type="dxa"/>
+              <w:left w:w="100" w:type="dxa"/>
+              <w:bottom w:w="0" w:type="dxa"/>
+              <w:right w:w="100" w:type="dxa"/>
+            </w:tcMar>
+            <w:hideMark/>
+          </w:tcPr>
+          <w:p>
+            <w:pPr>
+              <w:spacing w:before="240" w:after="0" w:line="240" w:lineRule="auto"/>
+              <w:rPr>
+                <w:rFonts w:ascii="Times New Roman" w:eastAsia="Times New Roman" w:hAnsi="Times New Roman" w:cs="Times New Roman"/>
+                <w:sz w:val="24"/>
+                <w:szCs w:val="24"/>
+              </w:rPr>
+            </w:pPr>
+            <w:r>
+              <w:rPr>
+                <w:rFonts w:ascii="Times New Roman" w:eastAsia="Times New Roman" w:hAnsi="Times New Roman" w:cs="Times New Roman"/>
+                <w:b/>
+                <w:bCs/>
+                <w:color w:val="000000"/>
+                <w:sz w:val="28"/>
+                <w:szCs w:val="28"/>
+              </w:rPr>
+              <w:t>Postconditions</w:t>
+            </w:r>
+          </w:p>
+        </w:tc>
+        <w:tc>
+          <w:tcPr>
+            <w:tcW w:w="0" w:type="auto"/>
+            <w:gridSpan w:val="3"/>
+            <w:tcBorders>
+              <w:top w:val="single" w:sz="4" w:space="0" w:color="BFBFBF"/>
+              <w:left w:val="single" w:sz="4" w:space="0" w:color="BFBFBF"/>
+              <w:bottom w:val="single" w:sz="4" w:space="0" w:color="BFBFBF"/>
+              <w:right w:val="single" w:sz="4" w:space="0" w:color="BFBFBF"/>
+            </w:tcBorders>
+            <w:shd w:val="clear" w:color="auto" w:fill="F2F2F2"/>
+            <w:tcMar>
+              <w:top w:w="0" w:type="dxa"/>
+              <w:left w:w="100" w:type="dxa"/>
+              <w:bottom w:w="0" w:type="dxa"/>
+              <w:right w:w="100" w:type="dxa"/>
+            </w:tcMar>
+            <w:hideMark/>
+          </w:tcPr>
+          <w:p>
+            <w:pPr>
+              <w:spacing w:before="240" w:after="0" w:line="240" w:lineRule="auto"/>
+              <w:rPr>
+                <w:rFonts w:ascii="Times New Roman" w:eastAsia="Times New Roman" w:hAnsi="Times New Roman" w:cs="Times New Roman"/>
+                <w:sz w:val="24"/>
+                <w:szCs w:val="24"/>
+              </w:rPr>
+            </w:pPr>
+            <w:r>
+              <w:rPr>
+                <w:rFonts w:ascii="Times New Roman" w:eastAsia="Times New Roman" w:hAnsi="Times New Roman" w:cs="Times New Roman"/>
+                <w:sz w:val="24"/>
+                <w:szCs w:val="24"/>
+              </w:rPr>
+              <w:t>The student receive the coupon</w:t>
+            </w:r>
+          </w:p>
+        </w:tc>
+      </w:tr>
+      <w:tr>
+        <w:trPr>
+          <w:trHeight w:val="1410"/>
+        </w:trPr>
+        <w:tc>
+          <w:tcPr>
+            <w:tcW w:w="0" w:type="auto"/>
+            <w:tcBorders>
+              <w:top w:val="single" w:sz="4" w:space="0" w:color="BFBFBF"/>
+              <w:left w:val="single" w:sz="4" w:space="0" w:color="BFBFBF"/>
+              <w:bottom w:val="single" w:sz="4" w:space="0" w:color="BFBFBF"/>
+              <w:right w:val="single" w:sz="4" w:space="0" w:color="BFBFBF"/>
+            </w:tcBorders>
+            <w:tcMar>
+              <w:top w:w="0" w:type="dxa"/>
+              <w:left w:w="100" w:type="dxa"/>
+              <w:bottom w:w="0" w:type="dxa"/>
+              <w:right w:w="100" w:type="dxa"/>
+            </w:tcMar>
+            <w:hideMark/>
+          </w:tcPr>
+          <w:p>
+            <w:pPr>
+              <w:spacing w:before="240" w:after="0" w:line="240" w:lineRule="auto"/>
+              <w:rPr>
+                <w:rFonts w:ascii="Times New Roman" w:eastAsia="Times New Roman" w:hAnsi="Times New Roman" w:cs="Times New Roman"/>
+                <w:sz w:val="24"/>
+                <w:szCs w:val="24"/>
+              </w:rPr>
+            </w:pPr>
+            <w:r>
+              <w:rPr>
+                <w:rFonts w:ascii="Times New Roman" w:eastAsia="Times New Roman" w:hAnsi="Times New Roman" w:cs="Times New Roman"/>
+                <w:b/>
+                <w:bCs/>
+                <w:color w:val="000000"/>
+                <w:sz w:val="28"/>
+                <w:szCs w:val="28"/>
+              </w:rPr>
+              <w:t>Normal Flow</w:t>
+            </w:r>
+          </w:p>
+        </w:tc>
+        <w:tc>
+          <w:tcPr>
+            <w:tcW w:w="0" w:type="auto"/>
+            <w:gridSpan w:val="3"/>
+            <w:tcBorders>
+              <w:top w:val="single" w:sz="4" w:space="0" w:color="BFBFBF"/>
+              <w:left w:val="single" w:sz="4" w:space="0" w:color="BFBFBF"/>
+              <w:bottom w:val="single" w:sz="4" w:space="0" w:color="BFBFBF"/>
+              <w:right w:val="single" w:sz="4" w:space="0" w:color="BFBFBF"/>
+            </w:tcBorders>
+            <w:tcMar>
+              <w:top w:w="0" w:type="dxa"/>
+              <w:left w:w="100" w:type="dxa"/>
+              <w:bottom w:w="0" w:type="dxa"/>
+              <w:right w:w="100" w:type="dxa"/>
+            </w:tcMar>
+            <w:hideMark/>
+          </w:tcPr>
+          <w:p>
+            <w:pPr>
+              <w:numPr>
+                <w:ilvl w:val="0"/>
+                <w:numId w:val="9"/>
+              </w:numPr>
+              <w:spacing w:after="0" w:line="240" w:lineRule="auto"/>
+              <w:textAlignment w:val="baseline"/>
+              <w:rPr>
+                <w:rFonts w:ascii="Times New Roman" w:eastAsia="Times New Roman" w:hAnsi="Times New Roman" w:cs="Times New Roman"/>
+                <w:color w:val="000000"/>
+                <w:sz w:val="28"/>
+                <w:szCs w:val="28"/>
+              </w:rPr>
+            </w:pPr>
+            <w:r>
+              <w:rPr>
+                <w:rFonts w:ascii="Times New Roman" w:eastAsia="Times New Roman" w:hAnsi="Times New Roman" w:cs="Times New Roman"/>
+                <w:color w:val="000000"/>
+                <w:sz w:val="28"/>
+                <w:szCs w:val="28"/>
+              </w:rPr>
+              <w:t>The advisor clicks the student profile</w:t>
+            </w:r>
+          </w:p>
+          <w:p>
+            <w:pPr>
+              <w:numPr>
+                <w:ilvl w:val="0"/>
+                <w:numId w:val="9"/>
+              </w:numPr>
+              <w:spacing w:after="0" w:line="240" w:lineRule="auto"/>
+              <w:textAlignment w:val="baseline"/>
+              <w:rPr>
+                <w:rFonts w:ascii="Times New Roman" w:eastAsia="Times New Roman" w:hAnsi="Times New Roman" w:cs="Times New Roman"/>
+                <w:color w:val="000000"/>
+                <w:sz w:val="28"/>
+                <w:szCs w:val="28"/>
+              </w:rPr>
+            </w:pPr>
+            <w:r>
+              <w:rPr>
+                <w:rFonts w:ascii="Times New Roman" w:eastAsia="Times New Roman" w:hAnsi="Times New Roman" w:cs="Times New Roman"/>
+                <w:color w:val="000000"/>
+                <w:sz w:val="28"/>
+                <w:szCs w:val="28"/>
+              </w:rPr>
+              <w:t xml:space="preserve">Then click </w:t>
+            </w:r>
+            <w:r>
+              <w:rPr>
+                <w:rFonts w:ascii="Times New Roman" w:eastAsia="Times New Roman" w:hAnsi="Times New Roman" w:cs="Times New Roman"/>
+                <w:color w:val="000000"/>
+                <w:sz w:val="28"/>
+                <w:szCs w:val="28"/>
+              </w:rPr>
+              <w:t>give coupon</w:t>
+            </w:r>
+          </w:p>
+          <w:p>
+            <w:pPr>
+              <w:numPr>
+                <w:ilvl w:val="0"/>
+                <w:numId w:val="9"/>
+              </w:numPr>
+              <w:spacing w:after="0" w:line="240" w:lineRule="auto"/>
+              <w:textAlignment w:val="baseline"/>
+              <w:rPr>
+                <w:rFonts w:ascii="Times New Roman" w:eastAsia="Times New Roman" w:hAnsi="Times New Roman" w:cs="Times New Roman"/>
+                <w:color w:val="000000"/>
+                <w:sz w:val="28"/>
+                <w:szCs w:val="28"/>
+              </w:rPr>
+            </w:pPr>
+            <w:r>
+              <w:rPr>
+                <w:rFonts w:ascii="Times New Roman" w:eastAsia="Times New Roman" w:hAnsi="Times New Roman" w:cs="Times New Roman"/>
+                <w:color w:val="000000"/>
+                <w:sz w:val="28"/>
+                <w:szCs w:val="28"/>
+              </w:rPr>
+              <w:t xml:space="preserve">Select the </w:t>
+            </w:r>
+            <w:r>
+              <w:rPr>
+                <w:rFonts w:ascii="Times New Roman" w:eastAsia="Times New Roman" w:hAnsi="Times New Roman" w:cs="Times New Roman"/>
+                <w:color w:val="000000"/>
+                <w:sz w:val="28"/>
+                <w:szCs w:val="28"/>
+              </w:rPr>
+              <w:t xml:space="preserve">coupon store </w:t>
+            </w:r>
+          </w:p>
+          <w:p>
+            <w:pPr>
+              <w:numPr>
+                <w:ilvl w:val="0"/>
+                <w:numId w:val="9"/>
+              </w:numPr>
+              <w:spacing w:after="240" w:line="240" w:lineRule="auto"/>
+              <w:textAlignment w:val="baseline"/>
+              <w:rPr>
+                <w:rFonts w:ascii="Times New Roman" w:eastAsia="Times New Roman" w:hAnsi="Times New Roman" w:cs="Times New Roman"/>
+                <w:color w:val="000000"/>
+                <w:sz w:val="28"/>
+                <w:szCs w:val="28"/>
+              </w:rPr>
+            </w:pPr>
+            <w:r>
+              <w:rPr>
+                <w:rFonts w:ascii="Times New Roman" w:eastAsia="Times New Roman" w:hAnsi="Times New Roman" w:cs="Times New Roman"/>
+                <w:color w:val="000000"/>
+                <w:sz w:val="28"/>
+                <w:szCs w:val="28"/>
+              </w:rPr>
+              <w:t xml:space="preserve">Select </w:t>
+            </w:r>
+            <w:r>
+              <w:rPr>
+                <w:rFonts w:ascii="Times New Roman" w:eastAsia="Times New Roman" w:hAnsi="Times New Roman" w:cs="Times New Roman"/>
+                <w:color w:val="000000"/>
+                <w:sz w:val="28"/>
+                <w:szCs w:val="28"/>
+              </w:rPr>
+              <w:t>the coupon cost</w:t>
+            </w:r>
+          </w:p>
+          <w:p>
+            <w:pPr>
+              <w:numPr>
+                <w:ilvl w:val="0"/>
+                <w:numId w:val="9"/>
+              </w:numPr>
+              <w:spacing w:after="240" w:line="240" w:lineRule="auto"/>
+              <w:textAlignment w:val="baseline"/>
+              <w:rPr>
+                <w:rFonts w:ascii="Times New Roman" w:eastAsia="Times New Roman" w:hAnsi="Times New Roman" w:cs="Times New Roman"/>
+                <w:color w:val="000000"/>
+                <w:sz w:val="28"/>
+                <w:szCs w:val="28"/>
+              </w:rPr>
+            </w:pPr>
+            <w:r>
+              <w:rPr>
+                <w:rFonts w:ascii="Times New Roman" w:eastAsia="Times New Roman" w:hAnsi="Times New Roman" w:cs="Times New Roman"/>
+                <w:color w:val="000000"/>
+                <w:sz w:val="28"/>
+                <w:szCs w:val="28"/>
+              </w:rPr>
+              <w:t>Click send coupon</w:t>
+            </w:r>
+          </w:p>
+        </w:tc>
+      </w:tr>
+      <w:tr>
+        <w:trPr>
+          <w:trHeight w:val="300"/>
+        </w:trPr>
+        <w:tc>
+          <w:tcPr>
+            <w:tcW w:w="0" w:type="auto"/>
+            <w:tcBorders>
+              <w:top w:val="single" w:sz="4" w:space="0" w:color="BFBFBF"/>
+              <w:left w:val="single" w:sz="4" w:space="0" w:color="BFBFBF"/>
+              <w:bottom w:val="single" w:sz="4" w:space="0" w:color="BFBFBF"/>
+              <w:right w:val="single" w:sz="4" w:space="0" w:color="BFBFBF"/>
+            </w:tcBorders>
+            <w:shd w:val="clear" w:color="auto" w:fill="F2F2F2"/>
+            <w:tcMar>
+              <w:top w:w="0" w:type="dxa"/>
+              <w:left w:w="100" w:type="dxa"/>
+              <w:bottom w:w="0" w:type="dxa"/>
+              <w:right w:w="100" w:type="dxa"/>
+            </w:tcMar>
+            <w:hideMark/>
+          </w:tcPr>
+          <w:p>
+            <w:pPr>
+              <w:spacing w:before="240" w:after="0" w:line="240" w:lineRule="auto"/>
+              <w:rPr>
+                <w:rFonts w:ascii="Times New Roman" w:eastAsia="Times New Roman" w:hAnsi="Times New Roman" w:cs="Times New Roman"/>
+                <w:sz w:val="24"/>
+                <w:szCs w:val="24"/>
+              </w:rPr>
+            </w:pPr>
+            <w:r>
+              <w:rPr>
+                <w:rFonts w:ascii="Times New Roman" w:eastAsia="Times New Roman" w:hAnsi="Times New Roman" w:cs="Times New Roman"/>
+                <w:b/>
+                <w:bCs/>
+                <w:color w:val="000000"/>
+                <w:sz w:val="28"/>
+                <w:szCs w:val="28"/>
+              </w:rPr>
+              <w:t>Alternative Flows</w:t>
+            </w:r>
+          </w:p>
+        </w:tc>
+        <w:tc>
+          <w:tcPr>
+            <w:tcW w:w="0" w:type="auto"/>
+            <w:gridSpan w:val="3"/>
+            <w:tcBorders>
+              <w:top w:val="single" w:sz="4" w:space="0" w:color="BFBFBF"/>
+              <w:left w:val="single" w:sz="4" w:space="0" w:color="BFBFBF"/>
+              <w:bottom w:val="single" w:sz="4" w:space="0" w:color="BFBFBF"/>
+              <w:right w:val="single" w:sz="4" w:space="0" w:color="BFBFBF"/>
+            </w:tcBorders>
+            <w:shd w:val="clear" w:color="auto" w:fill="F2F2F2"/>
+            <w:tcMar>
+              <w:top w:w="0" w:type="dxa"/>
+              <w:left w:w="100" w:type="dxa"/>
+              <w:bottom w:w="0" w:type="dxa"/>
+              <w:right w:w="100" w:type="dxa"/>
+            </w:tcMar>
+            <w:hideMark/>
+          </w:tcPr>
+          <w:p>
+            <w:pPr>
+              <w:spacing w:after="0" w:line="240" w:lineRule="auto"/>
+              <w:rPr>
+                <w:rFonts w:ascii="Times New Roman" w:eastAsia="Times New Roman" w:hAnsi="Times New Roman" w:cs="Times New Roman"/>
+                <w:sz w:val="24"/>
+                <w:szCs w:val="24"/>
+              </w:rPr>
+            </w:pPr>
+            <w:r>
+              <w:rPr>
+                <w:rFonts w:ascii="Arial" w:eastAsia="Times New Roman" w:hAnsi="Arial" w:cs="Arial"/>
+                <w:color w:val="000000"/>
+                <w:sz w:val="28"/>
+                <w:szCs w:val="28"/>
+              </w:rPr>
+              <w:t>-</w:t>
+            </w:r>
+          </w:p>
+        </w:tc>
+      </w:tr>
+      <w:tr>
+        <w:trPr>
+          <w:trHeight w:val="300"/>
+        </w:trPr>
+        <w:tc>
+          <w:tcPr>
+            <w:tcW w:w="0" w:type="auto"/>
+            <w:tcBorders>
+              <w:top w:val="single" w:sz="4" w:space="0" w:color="BFBFBF"/>
+              <w:left w:val="single" w:sz="4" w:space="0" w:color="BFBFBF"/>
+              <w:bottom w:val="single" w:sz="4" w:space="0" w:color="BFBFBF"/>
+              <w:right w:val="single" w:sz="4" w:space="0" w:color="BFBFBF"/>
+            </w:tcBorders>
+            <w:tcMar>
+              <w:top w:w="0" w:type="dxa"/>
+              <w:left w:w="100" w:type="dxa"/>
+              <w:bottom w:w="0" w:type="dxa"/>
+              <w:right w:w="100" w:type="dxa"/>
+            </w:tcMar>
+            <w:hideMark/>
+          </w:tcPr>
+          <w:p>
+            <w:pPr>
+              <w:spacing w:before="240" w:after="0" w:line="240" w:lineRule="auto"/>
+              <w:rPr>
+                <w:rFonts w:ascii="Times New Roman" w:eastAsia="Times New Roman" w:hAnsi="Times New Roman" w:cs="Times New Roman"/>
+                <w:sz w:val="24"/>
+                <w:szCs w:val="24"/>
+              </w:rPr>
+            </w:pPr>
+            <w:r>
+              <w:rPr>
+                <w:rFonts w:ascii="Times New Roman" w:eastAsia="Times New Roman" w:hAnsi="Times New Roman" w:cs="Times New Roman"/>
+                <w:color w:val="000000"/>
+                <w:sz w:val="28"/>
+                <w:szCs w:val="28"/>
+              </w:rPr>
+              <w:t>Frequency of use</w:t>
+            </w:r>
+          </w:p>
+        </w:tc>
+        <w:tc>
+          <w:tcPr>
+            <w:tcW w:w="0" w:type="auto"/>
+            <w:gridSpan w:val="3"/>
+            <w:tcBorders>
+              <w:top w:val="single" w:sz="4" w:space="0" w:color="BFBFBF"/>
+              <w:left w:val="single" w:sz="4" w:space="0" w:color="BFBFBF"/>
+              <w:bottom w:val="single" w:sz="4" w:space="0" w:color="BFBFBF"/>
+              <w:right w:val="single" w:sz="4" w:space="0" w:color="BFBFBF"/>
+            </w:tcBorders>
+            <w:tcMar>
+              <w:top w:w="0" w:type="dxa"/>
+              <w:left w:w="100" w:type="dxa"/>
+              <w:bottom w:w="0" w:type="dxa"/>
+              <w:right w:w="100" w:type="dxa"/>
+            </w:tcMar>
+            <w:hideMark/>
+          </w:tcPr>
+          <w:p>
+            <w:pPr>
+              <w:spacing w:before="240" w:after="240" w:line="240" w:lineRule="auto"/>
+              <w:rPr>
+                <w:rFonts w:ascii="Times New Roman" w:eastAsia="Times New Roman" w:hAnsi="Times New Roman" w:cs="Times New Roman"/>
+                <w:sz w:val="24"/>
+                <w:szCs w:val="24"/>
+              </w:rPr>
+            </w:pPr>
+            <w:r>
+              <w:rPr>
+                <w:rFonts w:ascii="Times New Roman" w:eastAsia="Times New Roman" w:hAnsi="Times New Roman" w:cs="Times New Roman"/>
+                <w:color w:val="000000"/>
+                <w:sz w:val="28"/>
+                <w:szCs w:val="28"/>
+              </w:rPr>
+              <w:t>low</w:t>
             </w:r>
           </w:p>
         </w:tc>
@@ -26514,6 +28702,7 @@
           <w:sz w:val="24"/>
           <w:szCs w:val="24"/>
         </w:rPr>
+        <w:lastRenderedPageBreak/>
         <w:br/>
       </w:r>
       <w:r>
@@ -26546,15 +28735,6 @@
           <w:sz w:val="24"/>
           <w:szCs w:val="24"/>
         </w:rPr>
-        <w:br/>
-      </w:r>
-      <w:r>
-        <w:rPr>
-          <w:rFonts w:ascii="Times New Roman" w:eastAsia="Times New Roman" w:hAnsi="Times New Roman" w:cs="Times New Roman"/>
-          <w:sz w:val="24"/>
-          <w:szCs w:val="24"/>
-        </w:rPr>
-        <w:lastRenderedPageBreak/>
         <w:br/>
       </w:r>
       <w:r>
@@ -26934,6 +29114,119 @@
     </w:lvl>
   </w:abstractNum>
   <w:abstractNum w:abstractNumId="3" w15:restartNumberingAfterBreak="0">
+    <w:nsid w:val="3F056A1B"/>
+    <w:multiLevelType w:val="multilevel"/>
+    <w:tmpl w:val="730038BE"/>
+    <w:lvl w:ilvl="0">
+      <w:start w:val="1"/>
+      <w:numFmt w:val="decimal"/>
+      <w:lvlText w:val="%1."/>
+      <w:lvlJc w:val="left"/>
+      <w:pPr>
+        <w:tabs>
+          <w:tab w:val="num" w:pos="720"/>
+        </w:tabs>
+        <w:ind w:left="720" w:hanging="360"/>
+      </w:pPr>
+    </w:lvl>
+    <w:lvl w:ilvl="1" w:tentative="1">
+      <w:start w:val="1"/>
+      <w:numFmt w:val="decimal"/>
+      <w:lvlText w:val="%2."/>
+      <w:lvlJc w:val="left"/>
+      <w:pPr>
+        <w:tabs>
+          <w:tab w:val="num" w:pos="1440"/>
+        </w:tabs>
+        <w:ind w:left="1440" w:hanging="360"/>
+      </w:pPr>
+    </w:lvl>
+    <w:lvl w:ilvl="2" w:tentative="1">
+      <w:start w:val="1"/>
+      <w:numFmt w:val="decimal"/>
+      <w:lvlText w:val="%3."/>
+      <w:lvlJc w:val="left"/>
+      <w:pPr>
+        <w:tabs>
+          <w:tab w:val="num" w:pos="2160"/>
+        </w:tabs>
+        <w:ind w:left="2160" w:hanging="360"/>
+      </w:pPr>
+    </w:lvl>
+    <w:lvl w:ilvl="3" w:tentative="1">
+      <w:start w:val="1"/>
+      <w:numFmt w:val="decimal"/>
+      <w:lvlText w:val="%4."/>
+      <w:lvlJc w:val="left"/>
+      <w:pPr>
+        <w:tabs>
+          <w:tab w:val="num" w:pos="2880"/>
+        </w:tabs>
+        <w:ind w:left="2880" w:hanging="360"/>
+      </w:pPr>
+    </w:lvl>
+    <w:lvl w:ilvl="4" w:tentative="1">
+      <w:start w:val="1"/>
+      <w:numFmt w:val="decimal"/>
+      <w:lvlText w:val="%5."/>
+      <w:lvlJc w:val="left"/>
+      <w:pPr>
+        <w:tabs>
+          <w:tab w:val="num" w:pos="3600"/>
+        </w:tabs>
+        <w:ind w:left="3600" w:hanging="360"/>
+      </w:pPr>
+    </w:lvl>
+    <w:lvl w:ilvl="5" w:tentative="1">
+      <w:start w:val="1"/>
+      <w:numFmt w:val="decimal"/>
+      <w:lvlText w:val="%6."/>
+      <w:lvlJc w:val="left"/>
+      <w:pPr>
+        <w:tabs>
+          <w:tab w:val="num" w:pos="4320"/>
+        </w:tabs>
+        <w:ind w:left="4320" w:hanging="360"/>
+      </w:pPr>
+    </w:lvl>
+    <w:lvl w:ilvl="6" w:tentative="1">
+      <w:start w:val="1"/>
+      <w:numFmt w:val="decimal"/>
+      <w:lvlText w:val="%7."/>
+      <w:lvlJc w:val="left"/>
+      <w:pPr>
+        <w:tabs>
+          <w:tab w:val="num" w:pos="5040"/>
+        </w:tabs>
+        <w:ind w:left="5040" w:hanging="360"/>
+      </w:pPr>
+    </w:lvl>
+    <w:lvl w:ilvl="7" w:tentative="1">
+      <w:start w:val="1"/>
+      <w:numFmt w:val="decimal"/>
+      <w:lvlText w:val="%8."/>
+      <w:lvlJc w:val="left"/>
+      <w:pPr>
+        <w:tabs>
+          <w:tab w:val="num" w:pos="5760"/>
+        </w:tabs>
+        <w:ind w:left="5760" w:hanging="360"/>
+      </w:pPr>
+    </w:lvl>
+    <w:lvl w:ilvl="8" w:tentative="1">
+      <w:start w:val="1"/>
+      <w:numFmt w:val="decimal"/>
+      <w:lvlText w:val="%9."/>
+      <w:lvlJc w:val="left"/>
+      <w:pPr>
+        <w:tabs>
+          <w:tab w:val="num" w:pos="6480"/>
+        </w:tabs>
+        <w:ind w:left="6480" w:hanging="360"/>
+      </w:pPr>
+    </w:lvl>
+  </w:abstractNum>
+  <w:abstractNum w:abstractNumId="4" w15:restartNumberingAfterBreak="0">
     <w:nsid w:val="4D212DB8"/>
     <w:multiLevelType w:val="multilevel"/>
     <w:tmpl w:val="3FDEB048"/>
@@ -27046,7 +29339,7 @@
       </w:pPr>
     </w:lvl>
   </w:abstractNum>
-  <w:abstractNum w:abstractNumId="4" w15:restartNumberingAfterBreak="0">
+  <w:abstractNum w:abstractNumId="5" w15:restartNumberingAfterBreak="0">
     <w:nsid w:val="52AA7797"/>
     <w:multiLevelType w:val="multilevel"/>
     <w:tmpl w:val="730038BE"/>
@@ -27159,7 +29452,7 @@
       </w:pPr>
     </w:lvl>
   </w:abstractNum>
-  <w:abstractNum w:abstractNumId="5" w15:restartNumberingAfterBreak="0">
+  <w:abstractNum w:abstractNumId="6" w15:restartNumberingAfterBreak="0">
     <w:nsid w:val="59752BBF"/>
     <w:multiLevelType w:val="multilevel"/>
     <w:tmpl w:val="0BB6BA2E"/>
@@ -27272,7 +29565,7 @@
       </w:pPr>
     </w:lvl>
   </w:abstractNum>
-  <w:abstractNum w:abstractNumId="6" w15:restartNumberingAfterBreak="0">
+  <w:abstractNum w:abstractNumId="7" w15:restartNumberingAfterBreak="0">
     <w:nsid w:val="6E626DDC"/>
     <w:multiLevelType w:val="multilevel"/>
     <w:tmpl w:val="A70C1816"/>
@@ -27385,7 +29678,7 @@
       </w:pPr>
     </w:lvl>
   </w:abstractNum>
-  <w:abstractNum w:abstractNumId="7" w15:restartNumberingAfterBreak="0">
+  <w:abstractNum w:abstractNumId="8" w15:restartNumberingAfterBreak="0">
     <w:nsid w:val="73293336"/>
     <w:multiLevelType w:val="multilevel"/>
     <w:tmpl w:val="BD6C7EEA"/>
@@ -27502,25 +29795,28 @@
     <w:abstractNumId w:val="1"/>
   </w:num>
   <w:num w:numId="2" w16cid:durableId="512301789">
-    <w:abstractNumId w:val="3"/>
+    <w:abstractNumId w:val="4"/>
   </w:num>
   <w:num w:numId="3" w16cid:durableId="816801035">
-    <w:abstractNumId w:val="6"/>
+    <w:abstractNumId w:val="7"/>
   </w:num>
   <w:num w:numId="4" w16cid:durableId="2061703553">
     <w:abstractNumId w:val="2"/>
   </w:num>
   <w:num w:numId="5" w16cid:durableId="205529654">
-    <w:abstractNumId w:val="5"/>
+    <w:abstractNumId w:val="6"/>
   </w:num>
   <w:num w:numId="6" w16cid:durableId="1402676932">
     <w:abstractNumId w:val="0"/>
   </w:num>
   <w:num w:numId="7" w16cid:durableId="1053849433">
-    <w:abstractNumId w:val="7"/>
+    <w:abstractNumId w:val="8"/>
   </w:num>
   <w:num w:numId="8" w16cid:durableId="383648744">
-    <w:abstractNumId w:val="4"/>
+    <w:abstractNumId w:val="5"/>
+  </w:num>
+  <w:num w:numId="9" w16cid:durableId="1580627954">
+    <w:abstractNumId w:val="3"/>
   </w:num>
 </w:numbering>
 </file>

</xml_diff>